<commit_message>
CVOscarOrtiz Actualizado como referencia
cambio de master por magister
</commit_message>
<xml_diff>
--- a/assets/archivos/CVOscarOrtiz.docx
+++ b/assets/archivos/CVOscarOrtiz.docx
@@ -1,6 +1,6 @@
 
 <file path=word/document.xml><?xml version="1.0" encoding="utf-8"?>
-<w:document xmlns:wpc="http://schemas.microsoft.com/office/word/2010/wordprocessingCanvas" xmlns:cx="http://schemas.microsoft.com/office/drawing/2014/chartex" xmlns:cx1="http://schemas.microsoft.com/office/drawing/2015/9/8/chartex" xmlns:mc="http://schemas.openxmlformats.org/markup-compatibility/2006" xmlns:o="urn:schemas-microsoft-com:office:office" xmlns:r="http://schemas.openxmlformats.org/officeDocument/2006/relationships" xmlns:m="http://schemas.openxmlformats.org/officeDocument/2006/math" xmlns:v="urn:schemas-microsoft-com:vml" xmlns:wp14="http://schemas.microsoft.com/office/word/2010/wordprocessingDrawing" xmlns:wp="http://schemas.openxmlformats.org/drawingml/2006/wordprocessingDrawing" xmlns:w10="urn:schemas-microsoft-com:office:word" xmlns:w="http://schemas.openxmlformats.org/wordprocessingml/2006/main" xmlns:w14="http://schemas.microsoft.com/office/word/2010/wordml" xmlns:w15="http://schemas.microsoft.com/office/word/2012/wordml" xmlns:w16se="http://schemas.microsoft.com/office/word/2015/wordml/symex" xmlns:wpg="http://schemas.microsoft.com/office/word/2010/wordprocessingGroup" xmlns:wpi="http://schemas.microsoft.com/office/word/2010/wordprocessingInk" xmlns:wne="http://schemas.microsoft.com/office/word/2006/wordml" xmlns:wps="http://schemas.microsoft.com/office/word/2010/wordprocessingShape" mc:Ignorable="w14 w15 w16se wp14">
+<w:document xmlns:wpc="http://schemas.microsoft.com/office/word/2010/wordprocessingCanvas" xmlns:mc="http://schemas.openxmlformats.org/markup-compatibility/2006" xmlns:o="urn:schemas-microsoft-com:office:office" xmlns:r="http://schemas.openxmlformats.org/officeDocument/2006/relationships" xmlns:m="http://schemas.openxmlformats.org/officeDocument/2006/math" xmlns:v="urn:schemas-microsoft-com:vml" xmlns:wp14="http://schemas.microsoft.com/office/word/2010/wordprocessingDrawing" xmlns:wp="http://schemas.openxmlformats.org/drawingml/2006/wordprocessingDrawing" xmlns:w10="urn:schemas-microsoft-com:office:word" xmlns:w="http://schemas.openxmlformats.org/wordprocessingml/2006/main" xmlns:w14="http://schemas.microsoft.com/office/word/2010/wordml" xmlns:w15="http://schemas.microsoft.com/office/word/2012/wordml" xmlns:wpg="http://schemas.microsoft.com/office/word/2010/wordprocessingGroup" xmlns:wpi="http://schemas.microsoft.com/office/word/2010/wordprocessingInk" xmlns:wne="http://schemas.microsoft.com/office/word/2006/wordml" xmlns:wps="http://schemas.microsoft.com/office/word/2010/wordprocessingShape" mc:Ignorable="w14 w15 wp14">
   <w:body>
     <w:p>
       <w:pPr>
@@ -2500,11 +2500,27 @@
           <w:rFonts w:asciiTheme="majorHAnsi" w:eastAsiaTheme="minorEastAsia" w:hAnsiTheme="majorHAnsi" w:cstheme="majorHAnsi"/>
         </w:rPr>
       </w:pPr>
-      <w:r>
-        <w:rPr>
-          <w:rFonts w:asciiTheme="majorHAnsi" w:eastAsiaTheme="minorEastAsia" w:hAnsiTheme="majorHAnsi" w:cstheme="majorHAnsi"/>
-        </w:rPr>
-        <w:t>Master Universitario en Ingeniería de Software y Sistema Informático - Universidad Internacional de la Rioja</w:t>
+      <w:del w:id="2" w:author="Oscar Eduardo Ortiz Pinzon" w:date="2020-01-13T07:37:00Z">
+        <w:r>
+          <w:rPr>
+            <w:rFonts w:asciiTheme="majorHAnsi" w:eastAsiaTheme="minorEastAsia" w:hAnsiTheme="majorHAnsi" w:cstheme="majorHAnsi"/>
+          </w:rPr>
+          <w:delText>Master Universitario</w:delText>
+        </w:r>
+      </w:del>
+      <w:ins w:id="3" w:author="Oscar Eduardo Ortiz Pinzon" w:date="2020-01-13T07:37:00Z">
+        <w:r>
+          <w:rPr>
+            <w:rFonts w:asciiTheme="majorHAnsi" w:eastAsiaTheme="minorEastAsia" w:hAnsiTheme="majorHAnsi" w:cstheme="majorHAnsi"/>
+          </w:rPr>
+          <w:t>Magister</w:t>
+        </w:r>
+      </w:ins>
+      <w:r>
+        <w:rPr>
+          <w:rFonts w:asciiTheme="majorHAnsi" w:eastAsiaTheme="minorEastAsia" w:hAnsiTheme="majorHAnsi" w:cstheme="majorHAnsi"/>
+        </w:rPr>
+        <w:t xml:space="preserve"> en Ingeniería de Software y Sistema Informático - Universidad Internacional de la Rioja</w:t>
       </w:r>
       <w:r>
         <w:rPr>
@@ -3327,8 +3343,8 @@
           <w:u w:val="single"/>
         </w:rPr>
       </w:pPr>
-      <w:bookmarkStart w:id="2" w:name="_GoBack"/>
-      <w:bookmarkEnd w:id="2"/>
+      <w:bookmarkStart w:id="4" w:name="_GoBack"/>
+      <w:bookmarkEnd w:id="4"/>
     </w:p>
     <w:sectPr>
       <w:pgSz w:w="12240" w:h="15840"/>
@@ -3341,7 +3357,7 @@
 </file>
 
 <file path=word/endnotes.xml><?xml version="1.0" encoding="utf-8"?>
-<w:endnotes xmlns:wpc="http://schemas.microsoft.com/office/word/2010/wordprocessingCanvas" xmlns:cx="http://schemas.microsoft.com/office/drawing/2014/chartex" xmlns:cx1="http://schemas.microsoft.com/office/drawing/2015/9/8/chartex" xmlns:mc="http://schemas.openxmlformats.org/markup-compatibility/2006" xmlns:o="urn:schemas-microsoft-com:office:office" xmlns:r="http://schemas.openxmlformats.org/officeDocument/2006/relationships" xmlns:m="http://schemas.openxmlformats.org/officeDocument/2006/math" xmlns:v="urn:schemas-microsoft-com:vml" xmlns:wp14="http://schemas.microsoft.com/office/word/2010/wordprocessingDrawing" xmlns:wp="http://schemas.openxmlformats.org/drawingml/2006/wordprocessingDrawing" xmlns:w10="urn:schemas-microsoft-com:office:word" xmlns:w="http://schemas.openxmlformats.org/wordprocessingml/2006/main" xmlns:w14="http://schemas.microsoft.com/office/word/2010/wordml" xmlns:w15="http://schemas.microsoft.com/office/word/2012/wordml" xmlns:w16se="http://schemas.microsoft.com/office/word/2015/wordml/symex" xmlns:wpg="http://schemas.microsoft.com/office/word/2010/wordprocessingGroup" xmlns:wpi="http://schemas.microsoft.com/office/word/2010/wordprocessingInk" xmlns:wne="http://schemas.microsoft.com/office/word/2006/wordml" xmlns:wps="http://schemas.microsoft.com/office/word/2010/wordprocessingShape" mc:Ignorable="w14 w15 w16se wp14">
+<w:endnotes xmlns:wpc="http://schemas.microsoft.com/office/word/2010/wordprocessingCanvas" xmlns:mc="http://schemas.openxmlformats.org/markup-compatibility/2006" xmlns:o="urn:schemas-microsoft-com:office:office" xmlns:r="http://schemas.openxmlformats.org/officeDocument/2006/relationships" xmlns:m="http://schemas.openxmlformats.org/officeDocument/2006/math" xmlns:v="urn:schemas-microsoft-com:vml" xmlns:wp14="http://schemas.microsoft.com/office/word/2010/wordprocessingDrawing" xmlns:wp="http://schemas.openxmlformats.org/drawingml/2006/wordprocessingDrawing" xmlns:w10="urn:schemas-microsoft-com:office:word" xmlns:w="http://schemas.openxmlformats.org/wordprocessingml/2006/main" xmlns:w14="http://schemas.microsoft.com/office/word/2010/wordml" xmlns:w15="http://schemas.microsoft.com/office/word/2012/wordml" xmlns:wpg="http://schemas.microsoft.com/office/word/2010/wordprocessingGroup" xmlns:wpi="http://schemas.microsoft.com/office/word/2010/wordprocessingInk" xmlns:wne="http://schemas.microsoft.com/office/word/2006/wordml" xmlns:wps="http://schemas.microsoft.com/office/word/2010/wordprocessingShape" mc:Ignorable="w14 w15 wp14">
   <w:endnote w:type="separator" w:id="-1">
     <w:p>
       <w:pPr>
@@ -3366,7 +3382,7 @@
 </file>
 
 <file path=word/footnotes.xml><?xml version="1.0" encoding="utf-8"?>
-<w:footnotes xmlns:wpc="http://schemas.microsoft.com/office/word/2010/wordprocessingCanvas" xmlns:cx="http://schemas.microsoft.com/office/drawing/2014/chartex" xmlns:cx1="http://schemas.microsoft.com/office/drawing/2015/9/8/chartex" xmlns:mc="http://schemas.openxmlformats.org/markup-compatibility/2006" xmlns:o="urn:schemas-microsoft-com:office:office" xmlns:r="http://schemas.openxmlformats.org/officeDocument/2006/relationships" xmlns:m="http://schemas.openxmlformats.org/officeDocument/2006/math" xmlns:v="urn:schemas-microsoft-com:vml" xmlns:wp14="http://schemas.microsoft.com/office/word/2010/wordprocessingDrawing" xmlns:wp="http://schemas.openxmlformats.org/drawingml/2006/wordprocessingDrawing" xmlns:w10="urn:schemas-microsoft-com:office:word" xmlns:w="http://schemas.openxmlformats.org/wordprocessingml/2006/main" xmlns:w14="http://schemas.microsoft.com/office/word/2010/wordml" xmlns:w15="http://schemas.microsoft.com/office/word/2012/wordml" xmlns:w16se="http://schemas.microsoft.com/office/word/2015/wordml/symex" xmlns:wpg="http://schemas.microsoft.com/office/word/2010/wordprocessingGroup" xmlns:wpi="http://schemas.microsoft.com/office/word/2010/wordprocessingInk" xmlns:wne="http://schemas.microsoft.com/office/word/2006/wordml" xmlns:wps="http://schemas.microsoft.com/office/word/2010/wordprocessingShape" mc:Ignorable="w14 w15 w16se wp14">
+<w:footnotes xmlns:wpc="http://schemas.microsoft.com/office/word/2010/wordprocessingCanvas" xmlns:mc="http://schemas.openxmlformats.org/markup-compatibility/2006" xmlns:o="urn:schemas-microsoft-com:office:office" xmlns:r="http://schemas.openxmlformats.org/officeDocument/2006/relationships" xmlns:m="http://schemas.openxmlformats.org/officeDocument/2006/math" xmlns:v="urn:schemas-microsoft-com:vml" xmlns:wp14="http://schemas.microsoft.com/office/word/2010/wordprocessingDrawing" xmlns:wp="http://schemas.openxmlformats.org/drawingml/2006/wordprocessingDrawing" xmlns:w10="urn:schemas-microsoft-com:office:word" xmlns:w="http://schemas.openxmlformats.org/wordprocessingml/2006/main" xmlns:w14="http://schemas.microsoft.com/office/word/2010/wordml" xmlns:w15="http://schemas.microsoft.com/office/word/2012/wordml" xmlns:wpg="http://schemas.microsoft.com/office/word/2010/wordprocessingGroup" xmlns:wpi="http://schemas.microsoft.com/office/word/2010/wordprocessingInk" xmlns:wne="http://schemas.microsoft.com/office/word/2006/wordml" xmlns:wps="http://schemas.microsoft.com/office/word/2010/wordprocessingShape" mc:Ignorable="w14 w15 wp14">
   <w:footnote w:type="separator" w:id="-1">
     <w:p>
       <w:pPr>
@@ -3391,7 +3407,7 @@
 </file>
 
 <file path=word/numbering.xml><?xml version="1.0" encoding="utf-8"?>
-<w:numbering xmlns:wpc="http://schemas.microsoft.com/office/word/2010/wordprocessingCanvas" xmlns:cx="http://schemas.microsoft.com/office/drawing/2014/chartex" xmlns:cx1="http://schemas.microsoft.com/office/drawing/2015/9/8/chartex" xmlns:mc="http://schemas.openxmlformats.org/markup-compatibility/2006" xmlns:o="urn:schemas-microsoft-com:office:office" xmlns:r="http://schemas.openxmlformats.org/officeDocument/2006/relationships" xmlns:m="http://schemas.openxmlformats.org/officeDocument/2006/math" xmlns:v="urn:schemas-microsoft-com:vml" xmlns:wp14="http://schemas.microsoft.com/office/word/2010/wordprocessingDrawing" xmlns:wp="http://schemas.openxmlformats.org/drawingml/2006/wordprocessingDrawing" xmlns:w10="urn:schemas-microsoft-com:office:word" xmlns:w="http://schemas.openxmlformats.org/wordprocessingml/2006/main" xmlns:w14="http://schemas.microsoft.com/office/word/2010/wordml" xmlns:w15="http://schemas.microsoft.com/office/word/2012/wordml" xmlns:w16se="http://schemas.microsoft.com/office/word/2015/wordml/symex" xmlns:wpg="http://schemas.microsoft.com/office/word/2010/wordprocessingGroup" xmlns:wpi="http://schemas.microsoft.com/office/word/2010/wordprocessingInk" xmlns:wne="http://schemas.microsoft.com/office/word/2006/wordml" xmlns:wps="http://schemas.microsoft.com/office/word/2010/wordprocessingShape" mc:Ignorable="w14 w15 w16se wp14">
+<w:numbering xmlns:wpc="http://schemas.microsoft.com/office/word/2010/wordprocessingCanvas" xmlns:mc="http://schemas.openxmlformats.org/markup-compatibility/2006" xmlns:o="urn:schemas-microsoft-com:office:office" xmlns:r="http://schemas.openxmlformats.org/officeDocument/2006/relationships" xmlns:m="http://schemas.openxmlformats.org/officeDocument/2006/math" xmlns:v="urn:schemas-microsoft-com:vml" xmlns:wp14="http://schemas.microsoft.com/office/word/2010/wordprocessingDrawing" xmlns:wp="http://schemas.openxmlformats.org/drawingml/2006/wordprocessingDrawing" xmlns:w10="urn:schemas-microsoft-com:office:word" xmlns:w="http://schemas.openxmlformats.org/wordprocessingml/2006/main" xmlns:w14="http://schemas.microsoft.com/office/word/2010/wordml" xmlns:w15="http://schemas.microsoft.com/office/word/2012/wordml" xmlns:wpg="http://schemas.microsoft.com/office/word/2010/wordprocessingGroup" xmlns:wpi="http://schemas.microsoft.com/office/word/2010/wordprocessingInk" xmlns:wne="http://schemas.microsoft.com/office/word/2006/wordml" xmlns:wps="http://schemas.microsoft.com/office/word/2010/wordprocessingShape" mc:Ignorable="w14 w15 wp14">
   <w:abstractNum w:abstractNumId="0" w15:restartNumberingAfterBreak="0">
     <w:nsid w:val="19173BB6"/>
     <w:multiLevelType w:val="hybridMultilevel"/>
@@ -4010,8 +4026,16 @@
 </w:numbering>
 </file>
 
+<file path=word/people.xml><?xml version="1.0" encoding="utf-8"?>
+<w15:people xmlns:wpc="http://schemas.microsoft.com/office/word/2010/wordprocessingCanvas" xmlns:mc="http://schemas.openxmlformats.org/markup-compatibility/2006" xmlns:o="urn:schemas-microsoft-com:office:office" xmlns:r="http://schemas.openxmlformats.org/officeDocument/2006/relationships" xmlns:m="http://schemas.openxmlformats.org/officeDocument/2006/math" xmlns:v="urn:schemas-microsoft-com:vml" xmlns:wp14="http://schemas.microsoft.com/office/word/2010/wordprocessingDrawing" xmlns:wp="http://schemas.openxmlformats.org/drawingml/2006/wordprocessingDrawing" xmlns:w10="urn:schemas-microsoft-com:office:word" xmlns:w="http://schemas.openxmlformats.org/wordprocessingml/2006/main" xmlns:w14="http://schemas.microsoft.com/office/word/2010/wordml" xmlns:w15="http://schemas.microsoft.com/office/word/2012/wordml" xmlns:wpg="http://schemas.microsoft.com/office/word/2010/wordprocessingGroup" xmlns:wpi="http://schemas.microsoft.com/office/word/2010/wordprocessingInk" xmlns:wne="http://schemas.microsoft.com/office/word/2006/wordml" xmlns:wps="http://schemas.microsoft.com/office/word/2010/wordprocessingShape" mc:Ignorable="w14 w15 wp14">
+  <w15:person w15:author="Oscar Eduardo Ortiz Pinzon">
+    <w15:presenceInfo w15:providerId="AD" w15:userId="S-1-5-21-3271948526-606544471-4065018170-51326"/>
+  </w15:person>
+</w15:people>
+</file>
+
 <file path=word/styles.xml><?xml version="1.0" encoding="utf-8"?>
-<w:styles xmlns:mc="http://schemas.openxmlformats.org/markup-compatibility/2006" xmlns:r="http://schemas.openxmlformats.org/officeDocument/2006/relationships" xmlns:w="http://schemas.openxmlformats.org/wordprocessingml/2006/main" xmlns:w14="http://schemas.microsoft.com/office/word/2010/wordml" xmlns:w15="http://schemas.microsoft.com/office/word/2012/wordml" xmlns:w16se="http://schemas.microsoft.com/office/word/2015/wordml/symex" mc:Ignorable="w14 w15 w16se">
+<w:styles xmlns:mc="http://schemas.openxmlformats.org/markup-compatibility/2006" xmlns:r="http://schemas.openxmlformats.org/officeDocument/2006/relationships" xmlns:w="http://schemas.openxmlformats.org/wordprocessingml/2006/main" xmlns:w14="http://schemas.microsoft.com/office/word/2010/wordml" xmlns:w15="http://schemas.microsoft.com/office/word/2012/wordml" mc:Ignorable="w14 w15">
   <w:docDefaults>
     <w:rPrDefault>
       <w:rPr>
@@ -4996,7 +5020,7 @@
 </file>
 
 <file path=customXml/itemProps1.xml><?xml version="1.0" encoding="utf-8"?>
-<ds:datastoreItem xmlns:ds="http://schemas.openxmlformats.org/officeDocument/2006/customXml" ds:itemID="{273837AF-08E1-42E0-AD80-F7193EEED51A}">
+<ds:datastoreItem xmlns:ds="http://schemas.openxmlformats.org/officeDocument/2006/customXml" ds:itemID="{45C013B6-2699-4105-AD24-BA5A90789086}">
   <ds:schemaRefs>
     <ds:schemaRef ds:uri="http://schemas.openxmlformats.org/officeDocument/2006/bibliography"/>
   </ds:schemaRefs>

</xml_diff>

<commit_message>
actualice los datos con informacion de Claro
actualice los datos con informacion de Claro Colombia
</commit_message>
<xml_diff>
--- a/assets/archivos/CVOscarOrtiz.docx
+++ b/assets/archivos/CVOscarOrtiz.docx
@@ -449,45 +449,27 @@
           <w:bCs/>
           <w:sz w:val="22"/>
           <w:szCs w:val="22"/>
-          <w:lang w:val="es-ES"/>
-        </w:rPr>
-      </w:pPr>
-    </w:p>
-    <w:p>
-      <w:pPr>
-        <w:pStyle w:val="paragraph"/>
-        <w:textAlignment w:val="baseline"/>
-        <w:rPr>
-          <w:rStyle w:val="eop"/>
-          <w:rFonts w:asciiTheme="minorHAnsi" w:eastAsiaTheme="minorEastAsia" w:hAnsiTheme="minorHAnsi" w:cstheme="minorBidi"/>
-          <w:b/>
-          <w:bCs/>
-          <w:sz w:val="22"/>
-          <w:szCs w:val="22"/>
-          <w:lang w:val="es-ES"/>
-        </w:rPr>
-      </w:pPr>
-      <w:r>
-        <w:rPr>
-          <w:rStyle w:val="eop"/>
-          <w:rFonts w:asciiTheme="minorHAnsi" w:eastAsiaTheme="minorEastAsia" w:hAnsiTheme="minorHAnsi" w:cstheme="minorBidi"/>
-          <w:b/>
-          <w:bCs/>
-          <w:sz w:val="22"/>
-          <w:szCs w:val="22"/>
-          <w:lang w:val="es-ES"/>
-        </w:rPr>
-        <w:t xml:space="preserve">Cobis – IT Consultancy </w:t>
-      </w:r>
-      <w:r>
-        <w:rPr>
-          <w:rStyle w:val="eop"/>
-          <w:rFonts w:asciiTheme="minorHAnsi" w:eastAsiaTheme="minorEastAsia" w:hAnsiTheme="minorHAnsi" w:cstheme="minorBidi"/>
-          <w:b/>
-          <w:bCs/>
-          <w:sz w:val="22"/>
-          <w:szCs w:val="22"/>
-          <w:lang w:val="es-ES"/>
+        </w:rPr>
+      </w:pPr>
+      <w:r>
+        <w:rPr>
+          <w:rStyle w:val="eop"/>
+          <w:rFonts w:asciiTheme="minorHAnsi" w:eastAsiaTheme="minorEastAsia" w:hAnsiTheme="minorHAnsi" w:cstheme="minorBidi"/>
+          <w:b/>
+          <w:bCs/>
+          <w:sz w:val="22"/>
+          <w:szCs w:val="22"/>
+        </w:rPr>
+        <w:t xml:space="preserve">Claro Colombia – GlobalHitss </w:t>
+      </w:r>
+      <w:r>
+        <w:rPr>
+          <w:rStyle w:val="eop"/>
+          <w:rFonts w:asciiTheme="minorHAnsi" w:eastAsiaTheme="minorEastAsia" w:hAnsiTheme="minorHAnsi" w:cstheme="minorBidi"/>
+          <w:b/>
+          <w:bCs/>
+          <w:sz w:val="22"/>
+          <w:szCs w:val="22"/>
         </w:rPr>
         <w:tab/>
       </w:r>
@@ -499,7 +481,6 @@
           <w:bCs/>
           <w:sz w:val="22"/>
           <w:szCs w:val="22"/>
-          <w:lang w:val="es-ES"/>
         </w:rPr>
         <w:tab/>
       </w:r>
@@ -511,7 +492,6 @@
           <w:bCs/>
           <w:sz w:val="22"/>
           <w:szCs w:val="22"/>
-          <w:lang w:val="es-ES"/>
         </w:rPr>
         <w:tab/>
       </w:r>
@@ -523,7 +503,6 @@
           <w:bCs/>
           <w:sz w:val="22"/>
           <w:szCs w:val="22"/>
-          <w:lang w:val="es-ES"/>
         </w:rPr>
         <w:tab/>
       </w:r>
@@ -535,7 +514,6 @@
           <w:bCs/>
           <w:sz w:val="22"/>
           <w:szCs w:val="22"/>
-          <w:lang w:val="es-ES"/>
         </w:rPr>
         <w:tab/>
       </w:r>
@@ -547,61 +525,20 @@
           <w:bCs/>
           <w:sz w:val="22"/>
           <w:szCs w:val="22"/>
-          <w:lang w:val="es-ES"/>
         </w:rPr>
         <w:tab/>
-      </w:r>
-      <w:r>
-        <w:rPr>
-          <w:rStyle w:val="eop"/>
-          <w:rFonts w:asciiTheme="minorHAnsi" w:eastAsiaTheme="minorEastAsia" w:hAnsiTheme="minorHAnsi" w:cstheme="minorBidi"/>
-          <w:b/>
-          <w:bCs/>
-          <w:sz w:val="22"/>
-          <w:szCs w:val="22"/>
-          <w:lang w:val="es-ES"/>
-        </w:rPr>
-        <w:tab/>
-        <w:t>Bogotá</w:t>
-      </w:r>
-      <w:r>
-        <w:rPr>
-          <w:rStyle w:val="eop"/>
-          <w:rFonts w:asciiTheme="minorHAnsi" w:eastAsiaTheme="minorEastAsia" w:hAnsiTheme="minorHAnsi" w:cstheme="minorBidi"/>
-          <w:b/>
-          <w:bCs/>
-          <w:sz w:val="22"/>
-          <w:szCs w:val="22"/>
-          <w:lang w:val="es-ES"/>
-        </w:rPr>
-        <w:t>,06/2018 – 03/2019</w:t>
-      </w:r>
-    </w:p>
-    <w:p>
-      <w:pPr>
-        <w:pStyle w:val="paragraph"/>
-        <w:textAlignment w:val="baseline"/>
-        <w:rPr>
-          <w:rStyle w:val="eop"/>
-          <w:rFonts w:asciiTheme="minorHAnsi" w:eastAsiaTheme="minorEastAsia" w:hAnsiTheme="minorHAnsi" w:cstheme="minorBidi"/>
-          <w:b/>
-          <w:bCs/>
-          <w:sz w:val="22"/>
-          <w:szCs w:val="22"/>
-          <w:lang w:val="es-ES"/>
-        </w:rPr>
-      </w:pPr>
-      <w:r>
-        <w:rPr>
-          <w:rStyle w:val="eop"/>
-          <w:rFonts w:asciiTheme="minorHAnsi" w:eastAsiaTheme="minorEastAsia" w:hAnsiTheme="minorHAnsi" w:cstheme="minorBidi"/>
-          <w:b/>
-          <w:bCs/>
-          <w:sz w:val="22"/>
-          <w:szCs w:val="22"/>
-          <w:lang w:val="es-ES"/>
-        </w:rPr>
-        <w:t xml:space="preserve">Desarrollador de Cobis para Banco Agrario de Colombia                                                      </w:t>
+        <w:t>Bogot</w:t>
+      </w:r>
+      <w:r>
+        <w:rPr>
+          <w:rStyle w:val="eop"/>
+          <w:rFonts w:asciiTheme="minorHAnsi" w:eastAsiaTheme="minorEastAsia" w:hAnsiTheme="minorHAnsi" w:cstheme="minorBidi"/>
+          <w:b/>
+          <w:bCs/>
+          <w:sz w:val="22"/>
+          <w:szCs w:val="22"/>
+        </w:rPr>
+        <w:t>á, 06/2019 – Actual</w:t>
       </w:r>
     </w:p>
     <w:p>
@@ -611,35 +548,26 @@
         <w:textAlignment w:val="baseline"/>
         <w:rPr>
           <w:rStyle w:val="eop"/>
-          <w:rFonts w:asciiTheme="majorHAnsi" w:eastAsiaTheme="minorEastAsia" w:hAnsiTheme="majorHAnsi" w:cstheme="majorHAnsi"/>
-          <w:sz w:val="22"/>
-          <w:szCs w:val="22"/>
-          <w:lang w:val="es-ES"/>
-        </w:rPr>
-      </w:pPr>
-      <w:r>
-        <w:rPr>
-          <w:rStyle w:val="eop"/>
-          <w:rFonts w:asciiTheme="majorHAnsi" w:eastAsiaTheme="minorEastAsia" w:hAnsiTheme="majorHAnsi" w:cstheme="majorHAnsi"/>
-          <w:sz w:val="22"/>
-          <w:szCs w:val="22"/>
-          <w:lang w:val="es-ES"/>
-        </w:rPr>
-        <w:t>Acompañ</w:t>
-      </w:r>
-      <w:r>
-        <w:rPr>
-          <w:rStyle w:val="eop"/>
-          <w:rFonts w:asciiTheme="majorHAnsi" w:eastAsiaTheme="minorEastAsia" w:hAnsiTheme="majorHAnsi" w:cstheme="majorHAnsi"/>
-          <w:sz w:val="22"/>
-          <w:szCs w:val="22"/>
-          <w:lang w:val="es-ES"/>
-        </w:rPr>
-        <w:t>é</w:t>
-      </w:r>
-      <w:r>
-        <w:rPr>
-          <w:rStyle w:val="eop"/>
+          <w:rFonts w:asciiTheme="minorHAnsi" w:eastAsiaTheme="minorEastAsia" w:hAnsiTheme="minorHAnsi" w:cstheme="minorBidi"/>
+          <w:b/>
+          <w:bCs/>
+          <w:sz w:val="22"/>
+          <w:szCs w:val="22"/>
+        </w:rPr>
+      </w:pPr>
+      <w:r>
+        <w:rPr>
+          <w:rStyle w:val="normaltextrun"/>
+          <w:rFonts w:asciiTheme="majorHAnsi" w:eastAsiaTheme="minorEastAsia" w:hAnsiTheme="majorHAnsi" w:cstheme="majorHAnsi"/>
+          <w:sz w:val="22"/>
+          <w:szCs w:val="22"/>
+          <w:lang w:val="es-ES"/>
+        </w:rPr>
+        <w:t>En la actualidad trabajo con el core de negocios de Claro Colombia., dentro de las aplicación llamadas AC (Administración de Clientes) en VB6</w:t>
+      </w:r>
+      <w:r>
+        <w:rPr>
+          <w:rStyle w:val="normaltextrun"/>
           <w:rFonts w:asciiTheme="majorHAnsi" w:eastAsiaTheme="minorEastAsia" w:hAnsiTheme="majorHAnsi" w:cstheme="majorHAnsi"/>
           <w:sz w:val="22"/>
           <w:szCs w:val="22"/>
@@ -649,63 +577,73 @@
       </w:r>
       <w:r>
         <w:rPr>
-          <w:rStyle w:val="eop"/>
-          <w:rFonts w:asciiTheme="majorHAnsi" w:eastAsiaTheme="minorEastAsia" w:hAnsiTheme="majorHAnsi" w:cstheme="majorHAnsi"/>
-          <w:sz w:val="22"/>
-          <w:szCs w:val="22"/>
-          <w:lang w:val="es-ES"/>
-        </w:rPr>
-        <w:t xml:space="preserve">en </w:t>
-      </w:r>
-      <w:r>
-        <w:rPr>
-          <w:rStyle w:val="eop"/>
-          <w:rFonts w:asciiTheme="majorHAnsi" w:eastAsiaTheme="minorEastAsia" w:hAnsiTheme="majorHAnsi" w:cstheme="majorHAnsi"/>
-          <w:sz w:val="22"/>
-          <w:szCs w:val="22"/>
-          <w:lang w:val="es-ES"/>
-        </w:rPr>
-        <w:t xml:space="preserve">todo el </w:t>
-      </w:r>
-      <w:r>
-        <w:rPr>
-          <w:rStyle w:val="eop"/>
-          <w:rFonts w:asciiTheme="majorHAnsi" w:eastAsiaTheme="minorEastAsia" w:hAnsiTheme="majorHAnsi" w:cstheme="majorHAnsi"/>
-          <w:sz w:val="22"/>
-          <w:szCs w:val="22"/>
-          <w:lang w:val="es-ES"/>
-        </w:rPr>
-        <w:t>desarrollo de la integración y mantenimiento entre Cobis (</w:t>
-      </w:r>
-      <w:r>
-        <w:rPr>
-          <w:rStyle w:val="eop"/>
-          <w:rFonts w:asciiTheme="majorHAnsi" w:eastAsiaTheme="minorEastAsia" w:hAnsiTheme="majorHAnsi" w:cstheme="majorHAnsi"/>
-          <w:sz w:val="22"/>
-          <w:szCs w:val="22"/>
-          <w:lang w:val="es-ES"/>
-        </w:rPr>
-        <w:t xml:space="preserve">Core </w:t>
-      </w:r>
-      <w:r>
-        <w:rPr>
-          <w:rStyle w:val="eop"/>
-          <w:rFonts w:asciiTheme="majorHAnsi" w:eastAsiaTheme="minorEastAsia" w:hAnsiTheme="majorHAnsi" w:cstheme="majorHAnsi"/>
-          <w:sz w:val="22"/>
-          <w:szCs w:val="22"/>
-          <w:lang w:val="es-ES"/>
-        </w:rPr>
-        <w:t>Bancario) y el Banco Agrario de Colombia, en los módulos de Cartera, Créditos y ATM (Cajeros Automáticos), los desarrollos es para toda el back end y las tecnologías asociadas a la misma, Visual Basic 6.0, Com+, C++, C#, Sybase 15, SQR integración con Sistemas S400 y Unix, XML y RXML, generación de reportes con Crystal Reports, JReports, Rest API, PL SQL</w:t>
-      </w:r>
-      <w:r>
-        <w:rPr>
-          <w:rStyle w:val="eop"/>
-          <w:rFonts w:asciiTheme="majorHAnsi" w:eastAsiaTheme="minorEastAsia" w:hAnsiTheme="majorHAnsi" w:cstheme="majorHAnsi"/>
-          <w:sz w:val="22"/>
-          <w:szCs w:val="22"/>
-          <w:lang w:val="es-ES"/>
-        </w:rPr>
-        <w:t>.</w:t>
+          <w:rStyle w:val="normaltextrun"/>
+          <w:rFonts w:asciiTheme="majorHAnsi" w:eastAsiaTheme="minorEastAsia" w:hAnsiTheme="majorHAnsi" w:cstheme="majorHAnsi"/>
+          <w:sz w:val="22"/>
+          <w:szCs w:val="22"/>
+          <w:lang w:val="es-ES"/>
+        </w:rPr>
+        <w:t>Oracle</w:t>
+      </w:r>
+      <w:r>
+        <w:rPr>
+          <w:rStyle w:val="normaltextrun"/>
+          <w:rFonts w:asciiTheme="majorHAnsi" w:eastAsiaTheme="minorEastAsia" w:hAnsiTheme="majorHAnsi" w:cstheme="majorHAnsi"/>
+          <w:sz w:val="22"/>
+          <w:szCs w:val="22"/>
+          <w:lang w:val="es-ES"/>
+        </w:rPr>
+        <w:t>, PAC (Portal AC) en .Net</w:t>
+      </w:r>
+      <w:r>
+        <w:rPr>
+          <w:rStyle w:val="normaltextrun"/>
+          <w:rFonts w:asciiTheme="majorHAnsi" w:eastAsiaTheme="minorEastAsia" w:hAnsiTheme="majorHAnsi" w:cstheme="majorHAnsi"/>
+          <w:sz w:val="22"/>
+          <w:szCs w:val="22"/>
+          <w:lang w:val="es-ES"/>
+        </w:rPr>
+        <w:t xml:space="preserve"> -  Oracle</w:t>
+      </w:r>
+      <w:r>
+        <w:rPr>
+          <w:rStyle w:val="normaltextrun"/>
+          <w:rFonts w:asciiTheme="majorHAnsi" w:eastAsiaTheme="minorEastAsia" w:hAnsiTheme="majorHAnsi" w:cstheme="majorHAnsi"/>
+          <w:sz w:val="22"/>
+          <w:szCs w:val="22"/>
+          <w:lang w:val="es-ES"/>
+        </w:rPr>
+        <w:t>, Aspira (</w:t>
+      </w:r>
+      <w:r>
+        <w:rPr>
+          <w:rStyle w:val="normaltextrun"/>
+          <w:rFonts w:asciiTheme="majorHAnsi" w:eastAsiaTheme="minorEastAsia" w:hAnsiTheme="majorHAnsi" w:cstheme="majorHAnsi"/>
+          <w:sz w:val="22"/>
+          <w:szCs w:val="22"/>
+          <w:lang w:val="es-ES"/>
+        </w:rPr>
+        <w:t xml:space="preserve">prospecto de </w:t>
+      </w:r>
+      <w:r>
+        <w:rPr>
+          <w:rStyle w:val="normaltextrun"/>
+          <w:rFonts w:asciiTheme="majorHAnsi" w:eastAsiaTheme="minorEastAsia" w:hAnsiTheme="majorHAnsi" w:cstheme="majorHAnsi"/>
+          <w:sz w:val="22"/>
+          <w:szCs w:val="22"/>
+          <w:lang w:val="es-ES"/>
+        </w:rPr>
+        <w:t xml:space="preserve">proyecto </w:t>
+      </w:r>
+      <w:r>
+        <w:rPr>
+          <w:rStyle w:val="normaltextrun"/>
+          <w:rFonts w:asciiTheme="majorHAnsi" w:eastAsiaTheme="minorEastAsia" w:hAnsiTheme="majorHAnsi" w:cstheme="majorHAnsi"/>
+          <w:sz w:val="22"/>
+          <w:szCs w:val="22"/>
+          <w:lang w:val="es-ES"/>
+        </w:rPr>
+        <w:t>del core de negocio), para lo cual debo estar en constante actualización por lo que debemos estar migrando tanto código de distintos sistemas como actualizar al nuevo sistema.</w:t>
       </w:r>
     </w:p>
     <w:p>
@@ -719,9 +657,118 @@
           <w:bCs/>
           <w:sz w:val="22"/>
           <w:szCs w:val="22"/>
-          <w:lang w:val="es-ES"/>
-        </w:rPr>
-      </w:pPr>
+          <w:lang w:val="en-US"/>
+        </w:rPr>
+      </w:pPr>
+      <w:r>
+        <w:rPr>
+          <w:rStyle w:val="eop"/>
+          <w:rFonts w:asciiTheme="minorHAnsi" w:eastAsiaTheme="minorEastAsia" w:hAnsiTheme="minorHAnsi" w:cstheme="minorBidi"/>
+          <w:b/>
+          <w:bCs/>
+          <w:sz w:val="22"/>
+          <w:szCs w:val="22"/>
+          <w:lang w:val="en-US"/>
+        </w:rPr>
+        <w:t xml:space="preserve">Cobis – IT Consultancy </w:t>
+      </w:r>
+      <w:r>
+        <w:rPr>
+          <w:rStyle w:val="eop"/>
+          <w:rFonts w:asciiTheme="minorHAnsi" w:eastAsiaTheme="minorEastAsia" w:hAnsiTheme="minorHAnsi" w:cstheme="minorBidi"/>
+          <w:b/>
+          <w:bCs/>
+          <w:sz w:val="22"/>
+          <w:szCs w:val="22"/>
+          <w:lang w:val="en-US"/>
+        </w:rPr>
+        <w:tab/>
+      </w:r>
+      <w:r>
+        <w:rPr>
+          <w:rStyle w:val="eop"/>
+          <w:rFonts w:asciiTheme="minorHAnsi" w:eastAsiaTheme="minorEastAsia" w:hAnsiTheme="minorHAnsi" w:cstheme="minorBidi"/>
+          <w:b/>
+          <w:bCs/>
+          <w:sz w:val="22"/>
+          <w:szCs w:val="22"/>
+          <w:lang w:val="en-US"/>
+        </w:rPr>
+        <w:tab/>
+      </w:r>
+      <w:r>
+        <w:rPr>
+          <w:rStyle w:val="eop"/>
+          <w:rFonts w:asciiTheme="minorHAnsi" w:eastAsiaTheme="minorEastAsia" w:hAnsiTheme="minorHAnsi" w:cstheme="minorBidi"/>
+          <w:b/>
+          <w:bCs/>
+          <w:sz w:val="22"/>
+          <w:szCs w:val="22"/>
+          <w:lang w:val="en-US"/>
+        </w:rPr>
+        <w:tab/>
+      </w:r>
+      <w:r>
+        <w:rPr>
+          <w:rStyle w:val="eop"/>
+          <w:rFonts w:asciiTheme="minorHAnsi" w:eastAsiaTheme="minorEastAsia" w:hAnsiTheme="minorHAnsi" w:cstheme="minorBidi"/>
+          <w:b/>
+          <w:bCs/>
+          <w:sz w:val="22"/>
+          <w:szCs w:val="22"/>
+          <w:lang w:val="en-US"/>
+        </w:rPr>
+        <w:tab/>
+      </w:r>
+      <w:r>
+        <w:rPr>
+          <w:rStyle w:val="eop"/>
+          <w:rFonts w:asciiTheme="minorHAnsi" w:eastAsiaTheme="minorEastAsia" w:hAnsiTheme="minorHAnsi" w:cstheme="minorBidi"/>
+          <w:b/>
+          <w:bCs/>
+          <w:sz w:val="22"/>
+          <w:szCs w:val="22"/>
+          <w:lang w:val="en-US"/>
+        </w:rPr>
+        <w:tab/>
+      </w:r>
+      <w:r>
+        <w:rPr>
+          <w:rStyle w:val="eop"/>
+          <w:rFonts w:asciiTheme="minorHAnsi" w:eastAsiaTheme="minorEastAsia" w:hAnsiTheme="minorHAnsi" w:cstheme="minorBidi"/>
+          <w:b/>
+          <w:bCs/>
+          <w:sz w:val="22"/>
+          <w:szCs w:val="22"/>
+          <w:lang w:val="en-US"/>
+        </w:rPr>
+        <w:tab/>
+      </w:r>
+      <w:r>
+        <w:rPr>
+          <w:rStyle w:val="eop"/>
+          <w:rFonts w:asciiTheme="minorHAnsi" w:eastAsiaTheme="minorEastAsia" w:hAnsiTheme="minorHAnsi" w:cstheme="minorBidi"/>
+          <w:b/>
+          <w:bCs/>
+          <w:sz w:val="22"/>
+          <w:szCs w:val="22"/>
+          <w:lang w:val="en-US"/>
+        </w:rPr>
+        <w:tab/>
+        <w:t>Bogotá</w:t>
+      </w:r>
+      <w:r>
+        <w:rPr>
+          <w:rStyle w:val="eop"/>
+          <w:rFonts w:asciiTheme="minorHAnsi" w:eastAsiaTheme="minorEastAsia" w:hAnsiTheme="minorHAnsi" w:cstheme="minorBidi"/>
+          <w:b/>
+          <w:bCs/>
+          <w:sz w:val="22"/>
+          <w:szCs w:val="22"/>
+          <w:lang w:val="en-US"/>
+        </w:rPr>
+        <w:t>,06/2018 – 03/2019</w:t>
+      </w:r>
     </w:p>
     <w:p>
       <w:pPr>
@@ -747,94 +794,7 @@
           <w:szCs w:val="22"/>
           <w:lang w:val="es-ES"/>
         </w:rPr>
-        <w:t xml:space="preserve">Controles Empresariales     </w:t>
-      </w:r>
-      <w:r>
-        <w:rPr>
-          <w:rStyle w:val="eop"/>
-          <w:rFonts w:asciiTheme="minorHAnsi" w:eastAsiaTheme="minorEastAsia" w:hAnsiTheme="minorHAnsi" w:cstheme="minorBidi"/>
-          <w:b/>
-          <w:bCs/>
-          <w:sz w:val="22"/>
-          <w:szCs w:val="22"/>
-          <w:lang w:val="es-ES"/>
-        </w:rPr>
-        <w:t xml:space="preserve">                               </w:t>
-      </w:r>
-      <w:r>
-        <w:rPr>
-          <w:rStyle w:val="eop"/>
-          <w:rFonts w:asciiTheme="minorHAnsi" w:eastAsiaTheme="minorEastAsia" w:hAnsiTheme="minorHAnsi" w:cstheme="minorBidi"/>
-          <w:b/>
-          <w:bCs/>
-          <w:sz w:val="22"/>
-          <w:szCs w:val="22"/>
-          <w:lang w:val="es-ES"/>
-        </w:rPr>
-        <w:t xml:space="preserve">                            </w:t>
-      </w:r>
-      <w:r>
-        <w:rPr>
-          <w:rStyle w:val="eop"/>
-          <w:rFonts w:asciiTheme="minorHAnsi" w:eastAsiaTheme="minorEastAsia" w:hAnsiTheme="minorHAnsi" w:cstheme="minorBidi"/>
-          <w:b/>
-          <w:bCs/>
-          <w:sz w:val="22"/>
-          <w:szCs w:val="22"/>
-          <w:lang w:val="es-ES"/>
-        </w:rPr>
-        <w:t xml:space="preserve">                  </w:t>
-      </w:r>
-      <w:r>
-        <w:rPr>
-          <w:rStyle w:val="eop"/>
-          <w:rFonts w:asciiTheme="minorHAnsi" w:eastAsiaTheme="minorEastAsia" w:hAnsiTheme="minorHAnsi" w:cstheme="minorBidi"/>
-          <w:b/>
-          <w:bCs/>
-          <w:sz w:val="22"/>
-          <w:szCs w:val="22"/>
-          <w:lang w:val="es-ES"/>
-        </w:rPr>
-        <w:t>Bogotá</w:t>
-      </w:r>
-      <w:r>
-        <w:rPr>
-          <w:rStyle w:val="eop"/>
-          <w:rFonts w:asciiTheme="minorHAnsi" w:eastAsiaTheme="minorEastAsia" w:hAnsiTheme="minorHAnsi" w:cstheme="minorBidi"/>
-          <w:b/>
-          <w:bCs/>
-          <w:sz w:val="22"/>
-          <w:szCs w:val="22"/>
-          <w:lang w:val="es-ES"/>
-        </w:rPr>
-        <w:t xml:space="preserve">, 02/2017 – 02/2018 </w:t>
-      </w:r>
-    </w:p>
-    <w:p>
-      <w:pPr>
-        <w:pStyle w:val="paragraph"/>
-        <w:textAlignment w:val="baseline"/>
-        <w:rPr>
-          <w:rStyle w:val="eop"/>
-          <w:rFonts w:asciiTheme="minorHAnsi" w:eastAsiaTheme="minorEastAsia" w:hAnsiTheme="minorHAnsi" w:cstheme="minorBidi"/>
-          <w:b/>
-          <w:bCs/>
-          <w:sz w:val="22"/>
-          <w:szCs w:val="22"/>
-          <w:lang w:val="es-ES"/>
-        </w:rPr>
-      </w:pPr>
-      <w:r>
-        <w:rPr>
-          <w:rStyle w:val="eop"/>
-          <w:rFonts w:asciiTheme="minorHAnsi" w:eastAsiaTheme="minorEastAsia" w:hAnsiTheme="minorHAnsi" w:cstheme="minorBidi"/>
-          <w:b/>
-          <w:bCs/>
-          <w:sz w:val="22"/>
-          <w:szCs w:val="22"/>
-          <w:lang w:val="es-ES"/>
-        </w:rPr>
-        <w:t>Consultor de tecnología Microsoft en la herramienta SharePoint y Project Server</w:t>
+        <w:t xml:space="preserve">Desarrollador de Cobis para Banco Agrario de Colombia                                                      </w:t>
       </w:r>
     </w:p>
     <w:p>
@@ -845,28 +805,25 @@
         <w:rPr>
           <w:rStyle w:val="eop"/>
           <w:rFonts w:asciiTheme="majorHAnsi" w:eastAsiaTheme="minorEastAsia" w:hAnsiTheme="majorHAnsi" w:cstheme="majorHAnsi"/>
-          <w:bCs/>
-          <w:sz w:val="22"/>
-          <w:szCs w:val="22"/>
-          <w:lang w:val="es-ES"/>
-        </w:rPr>
-      </w:pPr>
-      <w:r>
-        <w:rPr>
-          <w:rStyle w:val="eop"/>
-          <w:rFonts w:asciiTheme="majorHAnsi" w:eastAsiaTheme="minorEastAsia" w:hAnsiTheme="majorHAnsi" w:cstheme="majorHAnsi"/>
-          <w:bCs/>
-          <w:sz w:val="22"/>
-          <w:szCs w:val="22"/>
-          <w:lang w:val="es-ES"/>
-        </w:rPr>
-        <w:t>Lider</w:t>
-      </w:r>
-      <w:r>
-        <w:rPr>
-          <w:rStyle w:val="eop"/>
-          <w:rFonts w:asciiTheme="majorHAnsi" w:eastAsiaTheme="minorEastAsia" w:hAnsiTheme="majorHAnsi" w:cstheme="majorHAnsi"/>
-          <w:bCs/>
+          <w:sz w:val="22"/>
+          <w:szCs w:val="22"/>
+          <w:lang w:val="es-ES"/>
+        </w:rPr>
+      </w:pPr>
+      <w:r>
+        <w:rPr>
+          <w:rStyle w:val="eop"/>
+          <w:rFonts w:asciiTheme="majorHAnsi" w:eastAsiaTheme="minorEastAsia" w:hAnsiTheme="majorHAnsi" w:cstheme="majorHAnsi"/>
+          <w:sz w:val="22"/>
+          <w:szCs w:val="22"/>
+          <w:lang w:val="es-ES"/>
+        </w:rPr>
+        <w:t>Acompañ</w:t>
+      </w:r>
+      <w:r>
+        <w:rPr>
+          <w:rStyle w:val="eop"/>
+          <w:rFonts w:asciiTheme="majorHAnsi" w:eastAsiaTheme="minorEastAsia" w:hAnsiTheme="majorHAnsi" w:cstheme="majorHAnsi"/>
           <w:sz w:val="22"/>
           <w:szCs w:val="22"/>
           <w:lang w:val="es-ES"/>
@@ -877,7 +834,6 @@
         <w:rPr>
           <w:rStyle w:val="eop"/>
           <w:rFonts w:asciiTheme="majorHAnsi" w:eastAsiaTheme="minorEastAsia" w:hAnsiTheme="majorHAnsi" w:cstheme="majorHAnsi"/>
-          <w:bCs/>
           <w:sz w:val="22"/>
           <w:szCs w:val="22"/>
           <w:lang w:val="es-ES"/>
@@ -888,128 +844,56 @@
         <w:rPr>
           <w:rStyle w:val="eop"/>
           <w:rFonts w:asciiTheme="majorHAnsi" w:eastAsiaTheme="minorEastAsia" w:hAnsiTheme="majorHAnsi" w:cstheme="majorHAnsi"/>
-          <w:bCs/>
-          <w:sz w:val="22"/>
-          <w:szCs w:val="22"/>
-          <w:lang w:val="es-ES"/>
-        </w:rPr>
-        <w:t xml:space="preserve">dentro de la ARN (Agencia para la Reincorporación y la Normalización), de la </w:t>
-      </w:r>
-      <w:r>
-        <w:rPr>
-          <w:rStyle w:val="eop"/>
-          <w:rFonts w:asciiTheme="majorHAnsi" w:eastAsiaTheme="minorEastAsia" w:hAnsiTheme="majorHAnsi" w:cstheme="majorHAnsi"/>
-          <w:bCs/>
-          <w:sz w:val="22"/>
-          <w:szCs w:val="22"/>
-          <w:lang w:val="es-ES"/>
-        </w:rPr>
-        <w:t>¨P</w:t>
-      </w:r>
-      <w:r>
-        <w:rPr>
-          <w:rStyle w:val="eop"/>
-          <w:rFonts w:asciiTheme="majorHAnsi" w:eastAsiaTheme="minorEastAsia" w:hAnsiTheme="majorHAnsi" w:cstheme="majorHAnsi"/>
-          <w:bCs/>
-          <w:sz w:val="22"/>
-          <w:szCs w:val="22"/>
-          <w:lang w:val="es-ES"/>
-        </w:rPr>
-        <w:t xml:space="preserve">residencia </w:t>
-      </w:r>
-      <w:r>
-        <w:rPr>
-          <w:rStyle w:val="eop"/>
-          <w:rFonts w:asciiTheme="majorHAnsi" w:eastAsiaTheme="minorEastAsia" w:hAnsiTheme="majorHAnsi" w:cstheme="majorHAnsi"/>
-          <w:bCs/>
-          <w:sz w:val="22"/>
-          <w:szCs w:val="22"/>
-          <w:lang w:val="es-ES"/>
-        </w:rPr>
-        <w:t xml:space="preserve">de la </w:t>
-      </w:r>
-      <w:r>
-        <w:rPr>
-          <w:rStyle w:val="eop"/>
-          <w:rFonts w:asciiTheme="majorHAnsi" w:eastAsiaTheme="minorEastAsia" w:hAnsiTheme="majorHAnsi" w:cstheme="majorHAnsi"/>
-          <w:bCs/>
-          <w:sz w:val="22"/>
-          <w:szCs w:val="22"/>
-          <w:lang w:val="es-ES"/>
-        </w:rPr>
-        <w:t>R</w:t>
-      </w:r>
-      <w:r>
-        <w:rPr>
-          <w:rStyle w:val="eop"/>
-          <w:rFonts w:asciiTheme="majorHAnsi" w:eastAsiaTheme="minorEastAsia" w:hAnsiTheme="majorHAnsi" w:cstheme="majorHAnsi"/>
-          <w:bCs/>
-          <w:sz w:val="22"/>
-          <w:szCs w:val="22"/>
-          <w:lang w:val="es-ES"/>
-        </w:rPr>
-        <w:t xml:space="preserve">epública </w:t>
-      </w:r>
-      <w:r>
-        <w:rPr>
-          <w:rStyle w:val="eop"/>
-          <w:rFonts w:asciiTheme="majorHAnsi" w:eastAsiaTheme="minorEastAsia" w:hAnsiTheme="majorHAnsi" w:cstheme="majorHAnsi"/>
-          <w:bCs/>
-          <w:sz w:val="22"/>
-          <w:szCs w:val="22"/>
-          <w:lang w:val="es-ES"/>
-        </w:rPr>
-        <w:t>de Colombia, todo el tema de Intranet y Internet de la entidad con respecto con el desarrollo de software</w:t>
-      </w:r>
-      <w:r>
-        <w:rPr>
-          <w:rStyle w:val="eop"/>
-          <w:rFonts w:asciiTheme="majorHAnsi" w:eastAsiaTheme="minorEastAsia" w:hAnsiTheme="majorHAnsi" w:cstheme="majorHAnsi"/>
-          <w:bCs/>
-          <w:sz w:val="22"/>
-          <w:szCs w:val="22"/>
-          <w:lang w:val="es-ES"/>
-        </w:rPr>
-        <w:t xml:space="preserve">, en este </w:t>
-      </w:r>
-      <w:r>
-        <w:rPr>
-          <w:rStyle w:val="eop"/>
-          <w:rFonts w:asciiTheme="majorHAnsi" w:eastAsiaTheme="minorEastAsia" w:hAnsiTheme="majorHAnsi" w:cstheme="majorHAnsi"/>
-          <w:bCs/>
-          <w:sz w:val="22"/>
-          <w:szCs w:val="22"/>
-          <w:lang w:val="es-ES"/>
-        </w:rPr>
-        <w:t>trabajé</w:t>
-      </w:r>
-      <w:r>
-        <w:rPr>
-          <w:rStyle w:val="eop"/>
-          <w:rFonts w:asciiTheme="majorHAnsi" w:eastAsiaTheme="minorEastAsia" w:hAnsiTheme="majorHAnsi" w:cstheme="majorHAnsi"/>
-          <w:bCs/>
-          <w:sz w:val="22"/>
-          <w:szCs w:val="22"/>
-          <w:lang w:val="es-ES"/>
-        </w:rPr>
-        <w:t xml:space="preserve"> con herramientas de Microsoft tales como </w:t>
-      </w:r>
-      <w:r>
-        <w:rPr>
-          <w:rStyle w:val="eop"/>
-          <w:rFonts w:asciiTheme="majorHAnsi" w:eastAsiaTheme="minorEastAsia" w:hAnsiTheme="majorHAnsi" w:cstheme="majorHAnsi"/>
-          <w:bCs/>
-          <w:sz w:val="22"/>
-          <w:szCs w:val="22"/>
-          <w:lang w:val="es-ES"/>
-        </w:rPr>
-        <w:t>ETL (Extracción, transformación, y carga de datos)</w:t>
-      </w:r>
-      <w:r>
-        <w:rPr>
-          <w:rStyle w:val="eop"/>
-          <w:rFonts w:asciiTheme="majorHAnsi" w:eastAsiaTheme="minorEastAsia" w:hAnsiTheme="majorHAnsi" w:cstheme="majorHAnsi"/>
-          <w:bCs/>
+          <w:sz w:val="22"/>
+          <w:szCs w:val="22"/>
+          <w:lang w:val="es-ES"/>
+        </w:rPr>
+        <w:t xml:space="preserve">en </w:t>
+      </w:r>
+      <w:r>
+        <w:rPr>
+          <w:rStyle w:val="eop"/>
+          <w:rFonts w:asciiTheme="majorHAnsi" w:eastAsiaTheme="minorEastAsia" w:hAnsiTheme="majorHAnsi" w:cstheme="majorHAnsi"/>
+          <w:sz w:val="22"/>
+          <w:szCs w:val="22"/>
+          <w:lang w:val="es-ES"/>
+        </w:rPr>
+        <w:t xml:space="preserve">todo el </w:t>
+      </w:r>
+      <w:r>
+        <w:rPr>
+          <w:rStyle w:val="eop"/>
+          <w:rFonts w:asciiTheme="majorHAnsi" w:eastAsiaTheme="minorEastAsia" w:hAnsiTheme="majorHAnsi" w:cstheme="majorHAnsi"/>
+          <w:sz w:val="22"/>
+          <w:szCs w:val="22"/>
+          <w:lang w:val="es-ES"/>
+        </w:rPr>
+        <w:t>desarrollo de la integración y mantenimiento entre Cobis (</w:t>
+      </w:r>
+      <w:r>
+        <w:rPr>
+          <w:rStyle w:val="eop"/>
+          <w:rFonts w:asciiTheme="majorHAnsi" w:eastAsiaTheme="minorEastAsia" w:hAnsiTheme="majorHAnsi" w:cstheme="majorHAnsi"/>
+          <w:sz w:val="22"/>
+          <w:szCs w:val="22"/>
+          <w:lang w:val="es-ES"/>
+        </w:rPr>
+        <w:t xml:space="preserve">Core </w:t>
+      </w:r>
+      <w:r>
+        <w:rPr>
+          <w:rStyle w:val="eop"/>
+          <w:rFonts w:asciiTheme="majorHAnsi" w:eastAsiaTheme="minorEastAsia" w:hAnsiTheme="majorHAnsi" w:cstheme="majorHAnsi"/>
+          <w:sz w:val="22"/>
+          <w:szCs w:val="22"/>
+          <w:lang w:val="es-ES"/>
+        </w:rPr>
+        <w:t>Bancario) y el Banco Agrario de Colombia, en los módulos de Cartera, Créditos y ATM (Cajeros Automáticos), los desarrollos es para toda el back end y las tecnologías asociadas a la misma, Visual Basic 6.0, Com+, C++, C#, Sybase 15, SQR integración con Sistemas S400 y Unix, XML y RXML, generación de reportes con Crystal Reports, JReports, Rest API, PL SQL</w:t>
+      </w:r>
+      <w:r>
+        <w:rPr>
+          <w:rStyle w:val="eop"/>
+          <w:rFonts w:asciiTheme="majorHAnsi" w:eastAsiaTheme="minorEastAsia" w:hAnsiTheme="majorHAnsi" w:cstheme="majorHAnsi"/>
           <w:sz w:val="22"/>
           <w:szCs w:val="22"/>
           <w:lang w:val="es-ES"/>
@@ -1056,163 +940,94 @@
           <w:szCs w:val="22"/>
           <w:lang w:val="es-ES"/>
         </w:rPr>
-        <w:t xml:space="preserve">BOMI - </w:t>
-      </w:r>
-      <w:r>
-        <w:rPr>
-          <w:rStyle w:val="eop"/>
-          <w:rFonts w:asciiTheme="minorHAnsi" w:eastAsiaTheme="minorEastAsia" w:hAnsiTheme="minorHAnsi" w:cstheme="minorBidi"/>
-          <w:b/>
-          <w:bCs/>
-          <w:sz w:val="22"/>
-          <w:szCs w:val="22"/>
-          <w:lang w:val="es-ES"/>
-        </w:rPr>
-        <w:t>BIOMEDICAL DISTRIBUTION COLOMBIA S.L LTDA</w:t>
-      </w:r>
-      <w:r>
-        <w:rPr>
-          <w:rStyle w:val="eop"/>
-          <w:rFonts w:asciiTheme="minorHAnsi" w:eastAsiaTheme="minorEastAsia" w:hAnsiTheme="minorHAnsi" w:cstheme="minorBidi"/>
-          <w:b/>
-          <w:bCs/>
-          <w:sz w:val="22"/>
-          <w:szCs w:val="22"/>
-          <w:lang w:val="es-ES"/>
-        </w:rPr>
-        <w:t xml:space="preserve">          Milan-Bogota</w:t>
-      </w:r>
-      <w:r>
-        <w:rPr>
-          <w:rStyle w:val="normaltextrun"/>
-          <w:rFonts w:asciiTheme="minorHAnsi" w:eastAsiaTheme="minorEastAsia" w:hAnsiTheme="minorHAnsi" w:cstheme="minorBidi"/>
-          <w:b/>
-          <w:bCs/>
-          <w:sz w:val="22"/>
-          <w:szCs w:val="22"/>
-          <w:lang w:val="es-ES"/>
-        </w:rPr>
-        <w:t xml:space="preserve">, </w:t>
-      </w:r>
-      <w:r>
-        <w:rPr>
-          <w:rStyle w:val="normaltextrun"/>
-          <w:rFonts w:asciiTheme="minorHAnsi" w:eastAsiaTheme="minorEastAsia" w:hAnsiTheme="minorHAnsi" w:cstheme="minorBidi"/>
-          <w:b/>
-          <w:bCs/>
-          <w:sz w:val="22"/>
-          <w:szCs w:val="22"/>
-          <w:lang w:val="es-ES"/>
-        </w:rPr>
-        <w:t>05</w:t>
-      </w:r>
-      <w:r>
-        <w:rPr>
-          <w:rStyle w:val="normaltextrun"/>
-          <w:rFonts w:asciiTheme="minorHAnsi" w:eastAsiaTheme="minorEastAsia" w:hAnsiTheme="minorHAnsi" w:cstheme="minorBidi"/>
-          <w:b/>
-          <w:bCs/>
-          <w:sz w:val="22"/>
-          <w:szCs w:val="22"/>
-          <w:lang w:val="es-ES"/>
-        </w:rPr>
-        <w:t xml:space="preserve">/ </w:t>
-      </w:r>
-      <w:r>
-        <w:rPr>
-          <w:rStyle w:val="normaltextrun"/>
-          <w:rFonts w:asciiTheme="minorHAnsi" w:eastAsiaTheme="minorEastAsia" w:hAnsiTheme="minorHAnsi" w:cstheme="minorBidi"/>
-          <w:b/>
-          <w:bCs/>
-          <w:sz w:val="22"/>
-          <w:szCs w:val="22"/>
-          <w:lang w:val="es-ES"/>
-        </w:rPr>
-        <w:t>201</w:t>
-      </w:r>
-      <w:r>
-        <w:rPr>
-          <w:rStyle w:val="normaltextrun"/>
-          <w:rFonts w:asciiTheme="minorHAnsi" w:eastAsiaTheme="minorEastAsia" w:hAnsiTheme="minorHAnsi" w:cstheme="minorBidi"/>
-          <w:b/>
-          <w:bCs/>
-          <w:sz w:val="22"/>
-          <w:szCs w:val="22"/>
-          <w:lang w:val="es-ES"/>
-        </w:rPr>
-        <w:t>6</w:t>
-      </w:r>
-      <w:r>
-        <w:rPr>
-          <w:rStyle w:val="normaltextrun"/>
-          <w:rFonts w:asciiTheme="minorHAnsi" w:eastAsiaTheme="minorEastAsia" w:hAnsiTheme="minorHAnsi" w:cstheme="minorBidi"/>
-          <w:b/>
-          <w:bCs/>
-          <w:sz w:val="22"/>
-          <w:szCs w:val="22"/>
-          <w:lang w:val="es-ES"/>
-        </w:rPr>
-        <w:t xml:space="preserve"> </w:t>
-      </w:r>
-      <w:r>
-        <w:rPr>
-          <w:rStyle w:val="normaltextrun"/>
-          <w:rFonts w:asciiTheme="minorHAnsi" w:eastAsiaTheme="minorEastAsia" w:hAnsiTheme="minorHAnsi" w:cstheme="minorBidi"/>
-          <w:b/>
-          <w:bCs/>
-          <w:sz w:val="22"/>
-          <w:szCs w:val="22"/>
-          <w:lang w:val="es-ES"/>
-        </w:rPr>
-        <w:t xml:space="preserve">– </w:t>
-      </w:r>
-      <w:r>
-        <w:rPr>
-          <w:rStyle w:val="normaltextrun"/>
-          <w:rFonts w:asciiTheme="minorHAnsi" w:eastAsiaTheme="minorEastAsia" w:hAnsiTheme="minorHAnsi" w:cstheme="minorBidi"/>
-          <w:b/>
-          <w:bCs/>
-          <w:sz w:val="22"/>
-          <w:szCs w:val="22"/>
-          <w:lang w:val="es-ES"/>
-        </w:rPr>
-        <w:t>11</w:t>
-      </w:r>
-      <w:r>
-        <w:rPr>
-          <w:rStyle w:val="normaltextrun"/>
-          <w:rFonts w:asciiTheme="minorHAnsi" w:eastAsiaTheme="minorEastAsia" w:hAnsiTheme="minorHAnsi" w:cstheme="minorBidi"/>
-          <w:b/>
-          <w:bCs/>
-          <w:sz w:val="22"/>
-          <w:szCs w:val="22"/>
-          <w:lang w:val="es-ES"/>
-        </w:rPr>
-        <w:t>/</w:t>
-      </w:r>
-      <w:r>
-        <w:rPr>
-          <w:rStyle w:val="normaltextrun"/>
-          <w:rFonts w:asciiTheme="minorHAnsi" w:eastAsiaTheme="minorEastAsia" w:hAnsiTheme="minorHAnsi" w:cstheme="minorBidi"/>
-          <w:b/>
-          <w:bCs/>
-          <w:sz w:val="22"/>
-          <w:szCs w:val="22"/>
-          <w:lang w:val="es-ES"/>
-        </w:rPr>
-        <w:t>201</w:t>
-      </w:r>
-      <w:r>
-        <w:rPr>
-          <w:rStyle w:val="normaltextrun"/>
-          <w:rFonts w:asciiTheme="minorHAnsi" w:eastAsiaTheme="minorEastAsia" w:hAnsiTheme="minorHAnsi" w:cstheme="minorBidi"/>
-          <w:b/>
-          <w:bCs/>
-          <w:sz w:val="22"/>
-          <w:szCs w:val="22"/>
-          <w:lang w:val="es-ES"/>
-        </w:rPr>
-        <w:t>6</w:t>
+        <w:t xml:space="preserve">Controles Empresariales     </w:t>
+      </w:r>
+      <w:r>
+        <w:rPr>
+          <w:rStyle w:val="eop"/>
+          <w:rFonts w:asciiTheme="minorHAnsi" w:eastAsiaTheme="minorEastAsia" w:hAnsiTheme="minorHAnsi" w:cstheme="minorBidi"/>
+          <w:b/>
+          <w:bCs/>
+          <w:sz w:val="22"/>
+          <w:szCs w:val="22"/>
+          <w:lang w:val="es-ES"/>
+        </w:rPr>
+        <w:t xml:space="preserve">                               </w:t>
+      </w:r>
+      <w:r>
+        <w:rPr>
+          <w:rStyle w:val="eop"/>
+          <w:rFonts w:asciiTheme="minorHAnsi" w:eastAsiaTheme="minorEastAsia" w:hAnsiTheme="minorHAnsi" w:cstheme="minorBidi"/>
+          <w:b/>
+          <w:bCs/>
+          <w:sz w:val="22"/>
+          <w:szCs w:val="22"/>
+          <w:lang w:val="es-ES"/>
+        </w:rPr>
+        <w:t xml:space="preserve">                            </w:t>
+      </w:r>
+      <w:r>
+        <w:rPr>
+          <w:rStyle w:val="eop"/>
+          <w:rFonts w:asciiTheme="minorHAnsi" w:eastAsiaTheme="minorEastAsia" w:hAnsiTheme="minorHAnsi" w:cstheme="minorBidi"/>
+          <w:b/>
+          <w:bCs/>
+          <w:sz w:val="22"/>
+          <w:szCs w:val="22"/>
+          <w:lang w:val="es-ES"/>
+        </w:rPr>
+        <w:t xml:space="preserve">                  </w:t>
+      </w:r>
+      <w:r>
+        <w:rPr>
+          <w:rStyle w:val="eop"/>
+          <w:rFonts w:asciiTheme="minorHAnsi" w:eastAsiaTheme="minorEastAsia" w:hAnsiTheme="minorHAnsi" w:cstheme="minorBidi"/>
+          <w:b/>
+          <w:bCs/>
+          <w:sz w:val="22"/>
+          <w:szCs w:val="22"/>
+          <w:lang w:val="es-ES"/>
+        </w:rPr>
+        <w:t>Bogotá</w:t>
+      </w:r>
+      <w:r>
+        <w:rPr>
+          <w:rStyle w:val="eop"/>
+          <w:rFonts w:asciiTheme="minorHAnsi" w:eastAsiaTheme="minorEastAsia" w:hAnsiTheme="minorHAnsi" w:cstheme="minorBidi"/>
+          <w:b/>
+          <w:bCs/>
+          <w:sz w:val="22"/>
+          <w:szCs w:val="22"/>
+          <w:lang w:val="es-ES"/>
+        </w:rPr>
+        <w:t xml:space="preserve">, 02/2017 – 02/2018 </w:t>
+      </w:r>
+    </w:p>
+    <w:p>
+      <w:pPr>
+        <w:pStyle w:val="paragraph"/>
+        <w:textAlignment w:val="baseline"/>
+        <w:rPr>
+          <w:rStyle w:val="eop"/>
+          <w:rFonts w:asciiTheme="minorHAnsi" w:eastAsiaTheme="minorEastAsia" w:hAnsiTheme="minorHAnsi" w:cstheme="minorBidi"/>
+          <w:b/>
+          <w:bCs/>
+          <w:sz w:val="22"/>
+          <w:szCs w:val="22"/>
+          <w:lang w:val="es-ES"/>
+        </w:rPr>
+      </w:pPr>
+      <w:r>
+        <w:rPr>
+          <w:rStyle w:val="eop"/>
+          <w:rFonts w:asciiTheme="minorHAnsi" w:eastAsiaTheme="minorEastAsia" w:hAnsiTheme="minorHAnsi" w:cstheme="minorBidi"/>
+          <w:b/>
+          <w:bCs/>
+          <w:sz w:val="22"/>
+          <w:szCs w:val="22"/>
+          <w:lang w:val="es-ES"/>
+        </w:rPr>
+        <w:t>Consultor de tecnología Microsoft en la herramienta SharePoint y Project Server</w:t>
       </w:r>
     </w:p>
     <w:p>
@@ -1221,22 +1036,376 @@
         <w:jc w:val="both"/>
         <w:textAlignment w:val="baseline"/>
         <w:rPr>
-          <w:rStyle w:val="normaltextrun"/>
-          <w:rFonts w:asciiTheme="majorHAnsi" w:eastAsiaTheme="minorEastAsia" w:hAnsiTheme="majorHAnsi" w:cstheme="majorHAnsi"/>
-          <w:sz w:val="22"/>
-          <w:szCs w:val="22"/>
-          <w:lang w:val="es-ES"/>
-        </w:rPr>
-      </w:pPr>
-      <w:r>
-        <w:rPr>
-          <w:rStyle w:val="normaltextrun"/>
-          <w:rFonts w:asciiTheme="majorHAnsi" w:eastAsiaTheme="minorEastAsia" w:hAnsiTheme="majorHAnsi" w:cstheme="majorHAnsi"/>
-          <w:sz w:val="22"/>
-          <w:szCs w:val="22"/>
-          <w:lang w:val="es-ES"/>
-        </w:rPr>
-        <w:t>Lideré como consultor externo, la implantación de una solución informática entre ellos Bomi Internacional y los distintos clientes, atendidos se encuentran Roche Inc, Teleflex y Cardinal Health, llevándome a conocer todo el proceso de Bomi y concretar la mejor solución posible desde el punto de vista funcional y operativo para su software Lidia, un WMS realizado por ellos y diseñar las distintas interfaces con los clientes antes mencionados.</w:t>
+          <w:rStyle w:val="eop"/>
+          <w:rFonts w:asciiTheme="majorHAnsi" w:eastAsiaTheme="minorEastAsia" w:hAnsiTheme="majorHAnsi" w:cstheme="majorHAnsi"/>
+          <w:bCs/>
+          <w:sz w:val="22"/>
+          <w:szCs w:val="22"/>
+          <w:lang w:val="es-ES"/>
+        </w:rPr>
+      </w:pPr>
+      <w:r>
+        <w:rPr>
+          <w:rStyle w:val="eop"/>
+          <w:rFonts w:asciiTheme="majorHAnsi" w:eastAsiaTheme="minorEastAsia" w:hAnsiTheme="majorHAnsi" w:cstheme="majorHAnsi"/>
+          <w:bCs/>
+          <w:sz w:val="22"/>
+          <w:szCs w:val="22"/>
+          <w:lang w:val="es-ES"/>
+        </w:rPr>
+        <w:t>Lider</w:t>
+      </w:r>
+      <w:r>
+        <w:rPr>
+          <w:rStyle w:val="eop"/>
+          <w:rFonts w:asciiTheme="majorHAnsi" w:eastAsiaTheme="minorEastAsia" w:hAnsiTheme="majorHAnsi" w:cstheme="majorHAnsi"/>
+          <w:bCs/>
+          <w:sz w:val="22"/>
+          <w:szCs w:val="22"/>
+          <w:lang w:val="es-ES"/>
+        </w:rPr>
+        <w:t>é</w:t>
+      </w:r>
+      <w:r>
+        <w:rPr>
+          <w:rStyle w:val="eop"/>
+          <w:rFonts w:asciiTheme="majorHAnsi" w:eastAsiaTheme="minorEastAsia" w:hAnsiTheme="majorHAnsi" w:cstheme="majorHAnsi"/>
+          <w:bCs/>
+          <w:sz w:val="22"/>
+          <w:szCs w:val="22"/>
+          <w:lang w:val="es-ES"/>
+        </w:rPr>
+        <w:t xml:space="preserve"> </w:t>
+      </w:r>
+      <w:r>
+        <w:rPr>
+          <w:rStyle w:val="eop"/>
+          <w:rFonts w:asciiTheme="majorHAnsi" w:eastAsiaTheme="minorEastAsia" w:hAnsiTheme="majorHAnsi" w:cstheme="majorHAnsi"/>
+          <w:bCs/>
+          <w:sz w:val="22"/>
+          <w:szCs w:val="22"/>
+          <w:lang w:val="es-ES"/>
+        </w:rPr>
+        <w:t xml:space="preserve">dentro de la ARN (Agencia para la Reincorporación y la Normalización), de la </w:t>
+      </w:r>
+      <w:r>
+        <w:rPr>
+          <w:rStyle w:val="eop"/>
+          <w:rFonts w:asciiTheme="majorHAnsi" w:eastAsiaTheme="minorEastAsia" w:hAnsiTheme="majorHAnsi" w:cstheme="majorHAnsi"/>
+          <w:bCs/>
+          <w:sz w:val="22"/>
+          <w:szCs w:val="22"/>
+          <w:lang w:val="es-ES"/>
+        </w:rPr>
+        <w:t>¨P</w:t>
+      </w:r>
+      <w:r>
+        <w:rPr>
+          <w:rStyle w:val="eop"/>
+          <w:rFonts w:asciiTheme="majorHAnsi" w:eastAsiaTheme="minorEastAsia" w:hAnsiTheme="majorHAnsi" w:cstheme="majorHAnsi"/>
+          <w:bCs/>
+          <w:sz w:val="22"/>
+          <w:szCs w:val="22"/>
+          <w:lang w:val="es-ES"/>
+        </w:rPr>
+        <w:t xml:space="preserve">residencia </w:t>
+      </w:r>
+      <w:r>
+        <w:rPr>
+          <w:rStyle w:val="eop"/>
+          <w:rFonts w:asciiTheme="majorHAnsi" w:eastAsiaTheme="minorEastAsia" w:hAnsiTheme="majorHAnsi" w:cstheme="majorHAnsi"/>
+          <w:bCs/>
+          <w:sz w:val="22"/>
+          <w:szCs w:val="22"/>
+          <w:lang w:val="es-ES"/>
+        </w:rPr>
+        <w:t xml:space="preserve">de la </w:t>
+      </w:r>
+      <w:r>
+        <w:rPr>
+          <w:rStyle w:val="eop"/>
+          <w:rFonts w:asciiTheme="majorHAnsi" w:eastAsiaTheme="minorEastAsia" w:hAnsiTheme="majorHAnsi" w:cstheme="majorHAnsi"/>
+          <w:bCs/>
+          <w:sz w:val="22"/>
+          <w:szCs w:val="22"/>
+          <w:lang w:val="es-ES"/>
+        </w:rPr>
+        <w:t>R</w:t>
+      </w:r>
+      <w:r>
+        <w:rPr>
+          <w:rStyle w:val="eop"/>
+          <w:rFonts w:asciiTheme="majorHAnsi" w:eastAsiaTheme="minorEastAsia" w:hAnsiTheme="majorHAnsi" w:cstheme="majorHAnsi"/>
+          <w:bCs/>
+          <w:sz w:val="22"/>
+          <w:szCs w:val="22"/>
+          <w:lang w:val="es-ES"/>
+        </w:rPr>
+        <w:t xml:space="preserve">epública </w:t>
+      </w:r>
+      <w:r>
+        <w:rPr>
+          <w:rStyle w:val="eop"/>
+          <w:rFonts w:asciiTheme="majorHAnsi" w:eastAsiaTheme="minorEastAsia" w:hAnsiTheme="majorHAnsi" w:cstheme="majorHAnsi"/>
+          <w:bCs/>
+          <w:sz w:val="22"/>
+          <w:szCs w:val="22"/>
+          <w:lang w:val="es-ES"/>
+        </w:rPr>
+        <w:t>de Colombia, todo el tema de Intranet y Internet de la entidad con respecto con el desarrollo de software</w:t>
+      </w:r>
+      <w:r>
+        <w:rPr>
+          <w:rStyle w:val="eop"/>
+          <w:rFonts w:asciiTheme="majorHAnsi" w:eastAsiaTheme="minorEastAsia" w:hAnsiTheme="majorHAnsi" w:cstheme="majorHAnsi"/>
+          <w:bCs/>
+          <w:sz w:val="22"/>
+          <w:szCs w:val="22"/>
+          <w:lang w:val="es-ES"/>
+        </w:rPr>
+        <w:t xml:space="preserve">, en este </w:t>
+      </w:r>
+      <w:r>
+        <w:rPr>
+          <w:rStyle w:val="eop"/>
+          <w:rFonts w:asciiTheme="majorHAnsi" w:eastAsiaTheme="minorEastAsia" w:hAnsiTheme="majorHAnsi" w:cstheme="majorHAnsi"/>
+          <w:bCs/>
+          <w:sz w:val="22"/>
+          <w:szCs w:val="22"/>
+          <w:lang w:val="es-ES"/>
+        </w:rPr>
+        <w:t>trabajé</w:t>
+      </w:r>
+      <w:r>
+        <w:rPr>
+          <w:rStyle w:val="eop"/>
+          <w:rFonts w:asciiTheme="majorHAnsi" w:eastAsiaTheme="minorEastAsia" w:hAnsiTheme="majorHAnsi" w:cstheme="majorHAnsi"/>
+          <w:bCs/>
+          <w:sz w:val="22"/>
+          <w:szCs w:val="22"/>
+          <w:lang w:val="es-ES"/>
+        </w:rPr>
+        <w:t xml:space="preserve"> con herramientas de Microsoft tales como </w:t>
+      </w:r>
+      <w:r>
+        <w:rPr>
+          <w:rStyle w:val="eop"/>
+          <w:rFonts w:asciiTheme="majorHAnsi" w:eastAsiaTheme="minorEastAsia" w:hAnsiTheme="majorHAnsi" w:cstheme="majorHAnsi"/>
+          <w:bCs/>
+          <w:sz w:val="22"/>
+          <w:szCs w:val="22"/>
+          <w:lang w:val="es-ES"/>
+        </w:rPr>
+        <w:t>ETL (Extracción, transformación, y carga de datos)</w:t>
+      </w:r>
+      <w:r>
+        <w:rPr>
+          <w:rStyle w:val="eop"/>
+          <w:rFonts w:asciiTheme="majorHAnsi" w:eastAsiaTheme="minorEastAsia" w:hAnsiTheme="majorHAnsi" w:cstheme="majorHAnsi"/>
+          <w:bCs/>
+          <w:sz w:val="22"/>
+          <w:szCs w:val="22"/>
+          <w:lang w:val="es-ES"/>
+        </w:rPr>
+        <w:t>.</w:t>
+      </w:r>
+    </w:p>
+    <w:p>
+      <w:pPr>
+        <w:pStyle w:val="paragraph"/>
+        <w:textAlignment w:val="baseline"/>
+        <w:rPr>
+          <w:rStyle w:val="eop"/>
+          <w:rFonts w:asciiTheme="minorHAnsi" w:eastAsiaTheme="minorEastAsia" w:hAnsiTheme="minorHAnsi" w:cstheme="minorBidi"/>
+          <w:b/>
+          <w:bCs/>
+          <w:sz w:val="22"/>
+          <w:szCs w:val="22"/>
+          <w:lang w:val="es-ES"/>
+        </w:rPr>
+      </w:pPr>
+    </w:p>
+    <w:p>
+      <w:pPr>
+        <w:pStyle w:val="paragraph"/>
+        <w:textAlignment w:val="baseline"/>
+        <w:rPr>
+          <w:rStyle w:val="eop"/>
+          <w:rFonts w:asciiTheme="minorHAnsi" w:eastAsiaTheme="minorEastAsia" w:hAnsiTheme="minorHAnsi" w:cstheme="minorBidi"/>
+          <w:b/>
+          <w:bCs/>
+          <w:sz w:val="22"/>
+          <w:szCs w:val="22"/>
+          <w:lang w:val="es-ES"/>
+        </w:rPr>
+      </w:pPr>
+      <w:r>
+        <w:rPr>
+          <w:rStyle w:val="eop"/>
+          <w:rFonts w:asciiTheme="minorHAnsi" w:eastAsiaTheme="minorEastAsia" w:hAnsiTheme="minorHAnsi" w:cstheme="minorBidi"/>
+          <w:b/>
+          <w:bCs/>
+          <w:sz w:val="22"/>
+          <w:szCs w:val="22"/>
+          <w:lang w:val="es-ES"/>
+        </w:rPr>
+        <w:t xml:space="preserve">BOMI - </w:t>
+      </w:r>
+      <w:r>
+        <w:rPr>
+          <w:rStyle w:val="eop"/>
+          <w:rFonts w:asciiTheme="minorHAnsi" w:eastAsiaTheme="minorEastAsia" w:hAnsiTheme="minorHAnsi" w:cstheme="minorBidi"/>
+          <w:b/>
+          <w:bCs/>
+          <w:sz w:val="22"/>
+          <w:szCs w:val="22"/>
+          <w:lang w:val="es-ES"/>
+        </w:rPr>
+        <w:t>BIOMEDICAL DISTRIBUTION COLOMBIA S.L LTDA</w:t>
+      </w:r>
+      <w:r>
+        <w:rPr>
+          <w:rStyle w:val="eop"/>
+          <w:rFonts w:asciiTheme="minorHAnsi" w:eastAsiaTheme="minorEastAsia" w:hAnsiTheme="minorHAnsi" w:cstheme="minorBidi"/>
+          <w:b/>
+          <w:bCs/>
+          <w:sz w:val="22"/>
+          <w:szCs w:val="22"/>
+          <w:lang w:val="es-ES"/>
+        </w:rPr>
+        <w:t xml:space="preserve">          Milan-Bogota</w:t>
+      </w:r>
+      <w:r>
+        <w:rPr>
+          <w:rStyle w:val="normaltextrun"/>
+          <w:rFonts w:asciiTheme="minorHAnsi" w:eastAsiaTheme="minorEastAsia" w:hAnsiTheme="minorHAnsi" w:cstheme="minorBidi"/>
+          <w:b/>
+          <w:bCs/>
+          <w:sz w:val="22"/>
+          <w:szCs w:val="22"/>
+          <w:lang w:val="es-ES"/>
+        </w:rPr>
+        <w:t xml:space="preserve">, </w:t>
+      </w:r>
+      <w:r>
+        <w:rPr>
+          <w:rStyle w:val="normaltextrun"/>
+          <w:rFonts w:asciiTheme="minorHAnsi" w:eastAsiaTheme="minorEastAsia" w:hAnsiTheme="minorHAnsi" w:cstheme="minorBidi"/>
+          <w:b/>
+          <w:bCs/>
+          <w:sz w:val="22"/>
+          <w:szCs w:val="22"/>
+          <w:lang w:val="es-ES"/>
+        </w:rPr>
+        <w:t>05</w:t>
+      </w:r>
+      <w:r>
+        <w:rPr>
+          <w:rStyle w:val="normaltextrun"/>
+          <w:rFonts w:asciiTheme="minorHAnsi" w:eastAsiaTheme="minorEastAsia" w:hAnsiTheme="minorHAnsi" w:cstheme="minorBidi"/>
+          <w:b/>
+          <w:bCs/>
+          <w:sz w:val="22"/>
+          <w:szCs w:val="22"/>
+          <w:lang w:val="es-ES"/>
+        </w:rPr>
+        <w:t xml:space="preserve">/ </w:t>
+      </w:r>
+      <w:r>
+        <w:rPr>
+          <w:rStyle w:val="normaltextrun"/>
+          <w:rFonts w:asciiTheme="minorHAnsi" w:eastAsiaTheme="minorEastAsia" w:hAnsiTheme="minorHAnsi" w:cstheme="minorBidi"/>
+          <w:b/>
+          <w:bCs/>
+          <w:sz w:val="22"/>
+          <w:szCs w:val="22"/>
+          <w:lang w:val="es-ES"/>
+        </w:rPr>
+        <w:t>201</w:t>
+      </w:r>
+      <w:r>
+        <w:rPr>
+          <w:rStyle w:val="normaltextrun"/>
+          <w:rFonts w:asciiTheme="minorHAnsi" w:eastAsiaTheme="minorEastAsia" w:hAnsiTheme="minorHAnsi" w:cstheme="minorBidi"/>
+          <w:b/>
+          <w:bCs/>
+          <w:sz w:val="22"/>
+          <w:szCs w:val="22"/>
+          <w:lang w:val="es-ES"/>
+        </w:rPr>
+        <w:t>6</w:t>
+      </w:r>
+      <w:r>
+        <w:rPr>
+          <w:rStyle w:val="normaltextrun"/>
+          <w:rFonts w:asciiTheme="minorHAnsi" w:eastAsiaTheme="minorEastAsia" w:hAnsiTheme="minorHAnsi" w:cstheme="minorBidi"/>
+          <w:b/>
+          <w:bCs/>
+          <w:sz w:val="22"/>
+          <w:szCs w:val="22"/>
+          <w:lang w:val="es-ES"/>
+        </w:rPr>
+        <w:t xml:space="preserve"> </w:t>
+      </w:r>
+      <w:r>
+        <w:rPr>
+          <w:rStyle w:val="normaltextrun"/>
+          <w:rFonts w:asciiTheme="minorHAnsi" w:eastAsiaTheme="minorEastAsia" w:hAnsiTheme="minorHAnsi" w:cstheme="minorBidi"/>
+          <w:b/>
+          <w:bCs/>
+          <w:sz w:val="22"/>
+          <w:szCs w:val="22"/>
+          <w:lang w:val="es-ES"/>
+        </w:rPr>
+        <w:t xml:space="preserve">– </w:t>
+      </w:r>
+      <w:r>
+        <w:rPr>
+          <w:rStyle w:val="normaltextrun"/>
+          <w:rFonts w:asciiTheme="minorHAnsi" w:eastAsiaTheme="minorEastAsia" w:hAnsiTheme="minorHAnsi" w:cstheme="minorBidi"/>
+          <w:b/>
+          <w:bCs/>
+          <w:sz w:val="22"/>
+          <w:szCs w:val="22"/>
+          <w:lang w:val="es-ES"/>
+        </w:rPr>
+        <w:t>11</w:t>
+      </w:r>
+      <w:r>
+        <w:rPr>
+          <w:rStyle w:val="normaltextrun"/>
+          <w:rFonts w:asciiTheme="minorHAnsi" w:eastAsiaTheme="minorEastAsia" w:hAnsiTheme="minorHAnsi" w:cstheme="minorBidi"/>
+          <w:b/>
+          <w:bCs/>
+          <w:sz w:val="22"/>
+          <w:szCs w:val="22"/>
+          <w:lang w:val="es-ES"/>
+        </w:rPr>
+        <w:t>/</w:t>
+      </w:r>
+      <w:r>
+        <w:rPr>
+          <w:rStyle w:val="normaltextrun"/>
+          <w:rFonts w:asciiTheme="minorHAnsi" w:eastAsiaTheme="minorEastAsia" w:hAnsiTheme="minorHAnsi" w:cstheme="minorBidi"/>
+          <w:b/>
+          <w:bCs/>
+          <w:sz w:val="22"/>
+          <w:szCs w:val="22"/>
+          <w:lang w:val="es-ES"/>
+        </w:rPr>
+        <w:t>201</w:t>
+      </w:r>
+      <w:r>
+        <w:rPr>
+          <w:rStyle w:val="normaltextrun"/>
+          <w:rFonts w:asciiTheme="minorHAnsi" w:eastAsiaTheme="minorEastAsia" w:hAnsiTheme="minorHAnsi" w:cstheme="minorBidi"/>
+          <w:b/>
+          <w:bCs/>
+          <w:sz w:val="22"/>
+          <w:szCs w:val="22"/>
+          <w:lang w:val="es-ES"/>
+        </w:rPr>
+        <w:t>6</w:t>
       </w:r>
     </w:p>
     <w:p>
@@ -1246,12 +1415,22 @@
         <w:textAlignment w:val="baseline"/>
         <w:rPr>
           <w:rStyle w:val="normaltextrun"/>
-          <w:rFonts w:asciiTheme="majorHAnsi" w:eastAsiaTheme="minorEastAsia" w:hAnsiTheme="majorHAnsi" w:cstheme="minorBidi"/>
-          <w:sz w:val="22"/>
-          <w:szCs w:val="22"/>
-          <w:lang w:val="es-ES"/>
-        </w:rPr>
-      </w:pPr>
+          <w:rFonts w:asciiTheme="majorHAnsi" w:eastAsiaTheme="minorEastAsia" w:hAnsiTheme="majorHAnsi" w:cstheme="majorHAnsi"/>
+          <w:sz w:val="22"/>
+          <w:szCs w:val="22"/>
+          <w:lang w:val="es-ES"/>
+        </w:rPr>
+      </w:pPr>
+      <w:r>
+        <w:rPr>
+          <w:rStyle w:val="normaltextrun"/>
+          <w:rFonts w:asciiTheme="majorHAnsi" w:eastAsiaTheme="minorEastAsia" w:hAnsiTheme="majorHAnsi" w:cstheme="majorHAnsi"/>
+          <w:sz w:val="22"/>
+          <w:szCs w:val="22"/>
+          <w:lang w:val="es-ES"/>
+        </w:rPr>
+        <w:t>Lideré como consultor externo, la implantación de una solución informática entre ellos Bomi Internacional y los distintos clientes, atendidos se encuentran Roche Inc, Teleflex y Cardinal Health, llevándome a conocer todo el proceso de Bomi y concretar la mejor solución posible desde el punto de vista funcional y operativo para su software Lidia, un WMS realizado por ellos y diseñar las distintas interfaces con los clientes antes mencionados.</w:t>
+      </w:r>
     </w:p>
     <w:p>
       <w:pPr>
@@ -1259,6 +1438,70 @@
         <w:jc w:val="both"/>
         <w:textAlignment w:val="baseline"/>
         <w:rPr>
+          <w:rStyle w:val="normaltextrun"/>
+          <w:rFonts w:asciiTheme="majorHAnsi" w:eastAsiaTheme="minorEastAsia" w:hAnsiTheme="majorHAnsi" w:cstheme="minorBidi"/>
+          <w:sz w:val="22"/>
+          <w:szCs w:val="22"/>
+          <w:lang w:val="es-ES"/>
+        </w:rPr>
+      </w:pPr>
+    </w:p>
+    <w:p>
+      <w:pPr>
+        <w:pStyle w:val="paragraph"/>
+        <w:jc w:val="both"/>
+        <w:textAlignment w:val="baseline"/>
+        <w:rPr>
+          <w:rStyle w:val="normaltextrun"/>
+          <w:rFonts w:asciiTheme="minorHAnsi" w:eastAsiaTheme="minorEastAsia" w:hAnsiTheme="minorHAnsi" w:cstheme="minorBidi"/>
+          <w:b/>
+          <w:bCs/>
+          <w:sz w:val="22"/>
+          <w:szCs w:val="22"/>
+          <w:lang w:val="es-ES"/>
+        </w:rPr>
+      </w:pPr>
+      <w:bookmarkStart w:id="2" w:name="_GoBack"/>
+    </w:p>
+    <w:p>
+      <w:pPr>
+        <w:pStyle w:val="paragraph"/>
+        <w:jc w:val="both"/>
+        <w:textAlignment w:val="baseline"/>
+        <w:rPr>
+          <w:rStyle w:val="normaltextrun"/>
+          <w:rFonts w:asciiTheme="minorHAnsi" w:eastAsiaTheme="minorEastAsia" w:hAnsiTheme="minorHAnsi" w:cstheme="minorBidi"/>
+          <w:b/>
+          <w:bCs/>
+          <w:sz w:val="22"/>
+          <w:szCs w:val="22"/>
+          <w:lang w:val="es-ES"/>
+        </w:rPr>
+      </w:pPr>
+    </w:p>
+    <w:p>
+      <w:pPr>
+        <w:pStyle w:val="paragraph"/>
+        <w:jc w:val="both"/>
+        <w:textAlignment w:val="baseline"/>
+        <w:rPr>
+          <w:ins w:id="3" w:author="Oscar Eduardo Ortiz Pinzon" w:date="2020-02-13T15:46:00Z"/>
+          <w:rStyle w:val="normaltextrun"/>
+          <w:rFonts w:asciiTheme="minorHAnsi" w:eastAsiaTheme="minorEastAsia" w:hAnsiTheme="minorHAnsi" w:cstheme="minorBidi"/>
+          <w:b/>
+          <w:bCs/>
+          <w:sz w:val="22"/>
+          <w:szCs w:val="22"/>
+          <w:lang w:val="es-ES"/>
+        </w:rPr>
+      </w:pPr>
+    </w:p>
+    <w:p>
+      <w:pPr>
+        <w:pStyle w:val="paragraph"/>
+        <w:jc w:val="both"/>
+        <w:textAlignment w:val="baseline"/>
+        <w:rPr>
           <w:rFonts w:ascii="Segoe UI" w:hAnsi="Segoe UI" w:cs="Segoe UI"/>
           <w:b/>
           <w:sz w:val="12"/>
@@ -1276,6 +1519,7 @@
           <w:szCs w:val="22"/>
           <w:lang w:val="es-ES"/>
         </w:rPr>
+        <w:lastRenderedPageBreak/>
         <w:t xml:space="preserve">DataSolutions de Colombia - ETB                                                         </w:t>
       </w:r>
       <w:r>
@@ -1385,6 +1629,7 @@
         <w:t xml:space="preserve"> la implementación, mantenimiento y puesta a punto de SharePoint 2007/2010/2013 con Inteligencia de Negocios para crear un Balance ScoreCard para la gerencia de valor de la ETB.</w:t>
       </w:r>
     </w:p>
+    <w:bookmarkEnd w:id="2"/>
     <w:p>
       <w:pPr>
         <w:pStyle w:val="paragraph"/>
@@ -1395,6 +1640,7 @@
         <w:ind w:left="284" w:hanging="284"/>
         <w:jc w:val="both"/>
         <w:rPr>
+          <w:del w:id="4" w:author="Oscar Eduardo Ortiz Pinzon" w:date="2020-02-13T15:50:00Z"/>
           <w:rFonts w:asciiTheme="majorHAnsi" w:hAnsiTheme="majorHAnsi" w:cstheme="majorHAnsi"/>
           <w:sz w:val="22"/>
           <w:szCs w:val="22"/>
@@ -1452,14 +1698,25 @@
     <w:p>
       <w:pPr>
         <w:pStyle w:val="paragraph"/>
+        <w:numPr>
+          <w:ilvl w:val="0"/>
+          <w:numId w:val="2"/>
+        </w:numPr>
+        <w:ind w:left="284" w:hanging="284"/>
         <w:jc w:val="both"/>
-        <w:textAlignment w:val="baseline"/>
-        <w:rPr>
-          <w:rStyle w:val="eop"/>
-          <w:b/>
-          <w:sz w:val="22"/>
-          <w:szCs w:val="22"/>
-        </w:rPr>
+        <w:rPr>
+          <w:rStyle w:val="eop"/>
+          <w:b/>
+          <w:sz w:val="22"/>
+          <w:szCs w:val="22"/>
+        </w:rPr>
+        <w:pPrChange w:id="5" w:author="Oscar Eduardo Ortiz Pinzon" w:date="2020-02-13T15:50:00Z">
+          <w:pPr>
+            <w:pStyle w:val="paragraph"/>
+            <w:jc w:val="both"/>
+            <w:textAlignment w:val="baseline"/>
+          </w:pPr>
+        </w:pPrChange>
       </w:pPr>
     </w:p>
     <w:p>
@@ -1947,21 +2204,7 @@
           <w:szCs w:val="22"/>
           <w:lang w:val="es-ES"/>
         </w:rPr>
-        <w:t xml:space="preserve">                                                      </w:t>
-      </w:r>
-      <w:bookmarkStart w:id="2" w:name="_GoBack"/>
-      <w:bookmarkEnd w:id="2"/>
-      <w:r>
-        <w:rPr>
-          <w:rStyle w:val="normaltextrun"/>
-          <w:rFonts w:asciiTheme="minorHAnsi" w:eastAsiaTheme="minorEastAsia" w:hAnsiTheme="minorHAnsi" w:cstheme="minorBidi"/>
-          <w:b/>
-          <w:bCs/>
-          <w:sz w:val="22"/>
-          <w:szCs w:val="22"/>
-          <w:lang w:val="es-ES"/>
-        </w:rPr>
-        <w:t xml:space="preserve">           </w:t>
+        <w:t xml:space="preserve">                                                                 </w:t>
       </w:r>
       <w:r>
         <w:rPr>
@@ -2304,182 +2547,6 @@
     <w:p>
       <w:pPr>
         <w:pStyle w:val="paragraph"/>
-        <w:numPr>
-          <w:ilvl w:val="0"/>
-          <w:numId w:val="1"/>
-        </w:numPr>
-        <w:jc w:val="both"/>
-        <w:textAlignment w:val="baseline"/>
-        <w:rPr>
-          <w:rFonts w:asciiTheme="majorHAnsi" w:eastAsiaTheme="minorEastAsia" w:hAnsiTheme="majorHAnsi" w:cstheme="majorHAnsi"/>
-          <w:sz w:val="22"/>
-          <w:szCs w:val="22"/>
-        </w:rPr>
-      </w:pPr>
-      <w:r>
-        <w:rPr>
-          <w:rFonts w:asciiTheme="majorHAnsi" w:eastAsiaTheme="minorEastAsia" w:hAnsiTheme="majorHAnsi" w:cstheme="majorHAnsi"/>
-          <w:sz w:val="22"/>
-          <w:szCs w:val="22"/>
-        </w:rPr>
-        <w:t>Desarroll</w:t>
-      </w:r>
-      <w:r>
-        <w:rPr>
-          <w:rFonts w:asciiTheme="majorHAnsi" w:eastAsiaTheme="minorEastAsia" w:hAnsiTheme="majorHAnsi" w:cstheme="majorHAnsi"/>
-          <w:sz w:val="22"/>
-          <w:szCs w:val="22"/>
-        </w:rPr>
-        <w:t xml:space="preserve">e para DIRECT TV, </w:t>
-      </w:r>
-      <w:r>
-        <w:rPr>
-          <w:rFonts w:asciiTheme="majorHAnsi" w:eastAsiaTheme="minorEastAsia" w:hAnsiTheme="majorHAnsi" w:cstheme="majorHAnsi"/>
-          <w:sz w:val="22"/>
-          <w:szCs w:val="22"/>
-        </w:rPr>
-        <w:t>Software</w:t>
-      </w:r>
-      <w:r>
-        <w:rPr>
-          <w:rFonts w:asciiTheme="majorHAnsi" w:eastAsiaTheme="minorEastAsia" w:hAnsiTheme="majorHAnsi" w:cstheme="majorHAnsi"/>
-          <w:sz w:val="22"/>
-          <w:szCs w:val="22"/>
-        </w:rPr>
-        <w:t xml:space="preserve"> para el área comercial</w:t>
-      </w:r>
-      <w:r>
-        <w:rPr>
-          <w:rStyle w:val="normaltextrun"/>
-          <w:rFonts w:asciiTheme="majorHAnsi" w:eastAsiaTheme="minorEastAsia" w:hAnsiTheme="majorHAnsi" w:cstheme="majorHAnsi"/>
-          <w:sz w:val="22"/>
-          <w:szCs w:val="22"/>
-          <w:lang w:val="es-ES"/>
-        </w:rPr>
-        <w:t>,</w:t>
-      </w:r>
-      <w:r>
-        <w:rPr>
-          <w:rStyle w:val="normaltextrun"/>
-          <w:rFonts w:asciiTheme="majorHAnsi" w:eastAsiaTheme="minorEastAsia" w:hAnsiTheme="majorHAnsi" w:cstheme="majorHAnsi"/>
-          <w:sz w:val="22"/>
-          <w:szCs w:val="22"/>
-          <w:lang w:val="es-ES"/>
-        </w:rPr>
-        <w:t xml:space="preserve"> </w:t>
-      </w:r>
-      <w:r>
-        <w:rPr>
-          <w:rStyle w:val="normaltextrun"/>
-          <w:rFonts w:asciiTheme="majorHAnsi" w:eastAsiaTheme="minorEastAsia" w:hAnsiTheme="majorHAnsi" w:cstheme="majorHAnsi"/>
-          <w:sz w:val="22"/>
-          <w:szCs w:val="22"/>
-          <w:lang w:val="es-ES"/>
-        </w:rPr>
-        <w:t>los softwares</w:t>
-      </w:r>
-      <w:r>
-        <w:rPr>
-          <w:rStyle w:val="normaltextrun"/>
-          <w:rFonts w:asciiTheme="majorHAnsi" w:eastAsiaTheme="minorEastAsia" w:hAnsiTheme="majorHAnsi" w:cstheme="majorHAnsi"/>
-          <w:sz w:val="22"/>
-          <w:szCs w:val="22"/>
-          <w:lang w:val="es-ES"/>
-        </w:rPr>
-        <w:t xml:space="preserve"> estuvieron enfocados al </w:t>
-      </w:r>
-      <w:r>
-        <w:rPr>
-          <w:rFonts w:asciiTheme="majorHAnsi" w:eastAsiaTheme="minorEastAsia" w:hAnsiTheme="majorHAnsi" w:cstheme="majorHAnsi"/>
-          <w:sz w:val="22"/>
-          <w:szCs w:val="22"/>
-        </w:rPr>
-        <w:t>desarrollo del</w:t>
-      </w:r>
-      <w:r>
-        <w:rPr>
-          <w:rFonts w:asciiTheme="majorHAnsi" w:eastAsiaTheme="minorEastAsia" w:hAnsiTheme="majorHAnsi" w:cstheme="majorHAnsi"/>
-          <w:sz w:val="22"/>
-          <w:szCs w:val="22"/>
-        </w:rPr>
-        <w:t xml:space="preserve"> </w:t>
-      </w:r>
-      <w:r>
-        <w:rPr>
-          <w:rFonts w:asciiTheme="majorHAnsi" w:eastAsiaTheme="minorEastAsia" w:hAnsiTheme="majorHAnsi" w:cstheme="majorHAnsi"/>
-          <w:sz w:val="22"/>
-          <w:szCs w:val="22"/>
-        </w:rPr>
-        <w:t>Business</w:t>
-      </w:r>
-      <w:r>
-        <w:rPr>
-          <w:rFonts w:asciiTheme="majorHAnsi" w:eastAsiaTheme="minorEastAsia" w:hAnsiTheme="majorHAnsi" w:cstheme="majorHAnsi"/>
-          <w:sz w:val="22"/>
-          <w:szCs w:val="22"/>
-        </w:rPr>
-        <w:t xml:space="preserve"> </w:t>
-      </w:r>
-      <w:r>
-        <w:rPr>
-          <w:rFonts w:asciiTheme="majorHAnsi" w:eastAsiaTheme="minorEastAsia" w:hAnsiTheme="majorHAnsi" w:cstheme="majorHAnsi"/>
-          <w:sz w:val="22"/>
-          <w:szCs w:val="22"/>
-        </w:rPr>
-        <w:t xml:space="preserve">Score </w:t>
-      </w:r>
-      <w:r>
-        <w:rPr>
-          <w:rFonts w:asciiTheme="majorHAnsi" w:eastAsiaTheme="minorEastAsia" w:hAnsiTheme="majorHAnsi" w:cstheme="majorHAnsi"/>
-          <w:sz w:val="22"/>
-          <w:szCs w:val="22"/>
-        </w:rPr>
-        <w:t xml:space="preserve">Card </w:t>
-      </w:r>
-      <w:r>
-        <w:rPr>
-          <w:rFonts w:asciiTheme="majorHAnsi" w:eastAsiaTheme="minorEastAsia" w:hAnsiTheme="majorHAnsi" w:cstheme="majorHAnsi"/>
-          <w:sz w:val="22"/>
-          <w:szCs w:val="22"/>
-        </w:rPr>
-        <w:t xml:space="preserve">y ETL </w:t>
-      </w:r>
-      <w:r>
-        <w:rPr>
-          <w:rFonts w:asciiTheme="majorHAnsi" w:eastAsiaTheme="minorEastAsia" w:hAnsiTheme="majorHAnsi" w:cstheme="majorHAnsi"/>
-          <w:sz w:val="22"/>
-          <w:szCs w:val="22"/>
-        </w:rPr>
-        <w:t>comercial</w:t>
-      </w:r>
-      <w:r>
-        <w:rPr>
-          <w:rFonts w:asciiTheme="majorHAnsi" w:eastAsiaTheme="minorEastAsia" w:hAnsiTheme="majorHAnsi" w:cstheme="majorHAnsi"/>
-          <w:sz w:val="22"/>
-          <w:szCs w:val="22"/>
-        </w:rPr>
-        <w:t xml:space="preserve"> </w:t>
-      </w:r>
-      <w:r>
-        <w:rPr>
-          <w:rFonts w:asciiTheme="majorHAnsi" w:eastAsiaTheme="minorEastAsia" w:hAnsiTheme="majorHAnsi" w:cstheme="majorHAnsi"/>
-          <w:sz w:val="22"/>
-          <w:szCs w:val="22"/>
-        </w:rPr>
-        <w:t>en SharePoint y SQL Server BI</w:t>
-      </w:r>
-      <w:r>
-        <w:rPr>
-          <w:rFonts w:asciiTheme="majorHAnsi" w:eastAsiaTheme="minorEastAsia" w:hAnsiTheme="majorHAnsi" w:cstheme="majorHAnsi"/>
-          <w:sz w:val="22"/>
-          <w:szCs w:val="22"/>
-        </w:rPr>
-        <w:t>.</w:t>
-      </w:r>
-    </w:p>
-    <w:p>
-      <w:pPr>
-        <w:pStyle w:val="paragraph"/>
         <w:textAlignment w:val="baseline"/>
         <w:rPr>
           <w:b/>
@@ -2621,14 +2688,19 @@
         <w:pStyle w:val="paragraph"/>
         <w:jc w:val="both"/>
         <w:textAlignment w:val="baseline"/>
-      </w:pPr>
-      <w:r>
-        <w:rPr>
-          <w:rFonts w:asciiTheme="majorHAnsi" w:hAnsiTheme="majorHAnsi"/>
-          <w:sz w:val="22"/>
-          <w:szCs w:val="22"/>
-        </w:rPr>
-        <w:t xml:space="preserve"> </w:t>
+        <w:rPr>
+          <w:rFonts w:asciiTheme="minorHAnsi" w:eastAsiaTheme="minorEastAsia" w:hAnsiTheme="minorHAnsi" w:cstheme="minorBidi"/>
+          <w:b/>
+          <w:bCs/>
+        </w:rPr>
+      </w:pPr>
+      <w:r>
+        <w:rPr>
+          <w:rFonts w:asciiTheme="minorHAnsi" w:eastAsiaTheme="minorEastAsia" w:hAnsiTheme="minorHAnsi" w:cstheme="minorBidi"/>
+          <w:b/>
+          <w:bCs/>
+        </w:rPr>
+        <w:t>HABILIDADES</w:t>
       </w:r>
     </w:p>
     <w:p>
@@ -2637,18 +2709,267 @@
         <w:jc w:val="both"/>
         <w:textAlignment w:val="baseline"/>
         <w:rPr>
-          <w:rFonts w:asciiTheme="minorHAnsi" w:eastAsiaTheme="minorEastAsia" w:hAnsiTheme="minorHAnsi" w:cstheme="minorBidi"/>
-          <w:b/>
-          <w:bCs/>
-        </w:rPr>
-      </w:pPr>
-      <w:r>
-        <w:rPr>
-          <w:rFonts w:asciiTheme="minorHAnsi" w:eastAsiaTheme="minorEastAsia" w:hAnsiTheme="minorHAnsi" w:cstheme="minorBidi"/>
-          <w:b/>
-          <w:bCs/>
-        </w:rPr>
-        <w:t>HABILIDADES</w:t>
+          <w:rFonts w:asciiTheme="majorHAnsi" w:hAnsiTheme="majorHAnsi" w:cstheme="majorHAnsi"/>
+          <w:sz w:val="22"/>
+          <w:szCs w:val="22"/>
+        </w:rPr>
+      </w:pPr>
+      <w:r>
+        <w:rPr>
+          <w:rFonts w:asciiTheme="majorHAnsi" w:eastAsiaTheme="minorEastAsia" w:hAnsiTheme="majorHAnsi" w:cstheme="majorHAnsi"/>
+          <w:sz w:val="22"/>
+          <w:szCs w:val="22"/>
+        </w:rPr>
+        <w:t xml:space="preserve">Lenguajes: </w:t>
+      </w:r>
+      <w:r>
+        <w:rPr>
+          <w:rFonts w:asciiTheme="majorHAnsi" w:eastAsiaTheme="minorEastAsia" w:hAnsiTheme="majorHAnsi" w:cstheme="majorHAnsi"/>
+          <w:sz w:val="22"/>
+          <w:szCs w:val="22"/>
+        </w:rPr>
+        <w:t>inglés</w:t>
+      </w:r>
+      <w:r>
+        <w:rPr>
+          <w:rFonts w:asciiTheme="majorHAnsi" w:eastAsiaTheme="minorEastAsia" w:hAnsiTheme="majorHAnsi" w:cstheme="majorHAnsi"/>
+          <w:sz w:val="22"/>
+          <w:szCs w:val="22"/>
+        </w:rPr>
+        <w:t xml:space="preserve"> (Intermedio), </w:t>
+      </w:r>
+      <w:r>
+        <w:rPr>
+          <w:rFonts w:asciiTheme="majorHAnsi" w:eastAsiaTheme="minorEastAsia" w:hAnsiTheme="majorHAnsi" w:cstheme="majorHAnsi"/>
+          <w:sz w:val="22"/>
+          <w:szCs w:val="22"/>
+        </w:rPr>
+        <w:t>portugués</w:t>
+      </w:r>
+      <w:r>
+        <w:rPr>
+          <w:rFonts w:asciiTheme="majorHAnsi" w:eastAsiaTheme="minorEastAsia" w:hAnsiTheme="majorHAnsi" w:cstheme="majorHAnsi"/>
+          <w:sz w:val="22"/>
+          <w:szCs w:val="22"/>
+        </w:rPr>
+        <w:t xml:space="preserve"> (Fluido), </w:t>
+      </w:r>
+      <w:r>
+        <w:rPr>
+          <w:rFonts w:asciiTheme="majorHAnsi" w:eastAsiaTheme="minorEastAsia" w:hAnsiTheme="majorHAnsi" w:cstheme="majorHAnsi"/>
+          <w:sz w:val="22"/>
+          <w:szCs w:val="22"/>
+        </w:rPr>
+        <w:t>italiano</w:t>
+      </w:r>
+      <w:r>
+        <w:rPr>
+          <w:rFonts w:asciiTheme="majorHAnsi" w:eastAsiaTheme="minorEastAsia" w:hAnsiTheme="majorHAnsi" w:cstheme="majorHAnsi"/>
+          <w:sz w:val="22"/>
+          <w:szCs w:val="22"/>
+        </w:rPr>
+        <w:t xml:space="preserve"> (Básico) y </w:t>
+      </w:r>
+      <w:r>
+        <w:rPr>
+          <w:rFonts w:asciiTheme="majorHAnsi" w:eastAsiaTheme="minorEastAsia" w:hAnsiTheme="majorHAnsi" w:cstheme="majorHAnsi"/>
+          <w:sz w:val="22"/>
+          <w:szCs w:val="22"/>
+        </w:rPr>
+        <w:t>español</w:t>
+      </w:r>
+      <w:r>
+        <w:rPr>
+          <w:rFonts w:asciiTheme="majorHAnsi" w:eastAsiaTheme="minorEastAsia" w:hAnsiTheme="majorHAnsi" w:cstheme="majorHAnsi"/>
+          <w:sz w:val="22"/>
+          <w:szCs w:val="22"/>
+        </w:rPr>
+        <w:t xml:space="preserve"> (Nativo) </w:t>
+      </w:r>
+    </w:p>
+    <w:p>
+      <w:pPr>
+        <w:pStyle w:val="NormalWeb"/>
+        <w:jc w:val="both"/>
+        <w:rPr>
+          <w:rFonts w:asciiTheme="majorHAnsi" w:hAnsiTheme="majorHAnsi" w:cstheme="majorHAnsi"/>
+          <w:sz w:val="22"/>
+          <w:szCs w:val="22"/>
+        </w:rPr>
+      </w:pPr>
+      <w:r>
+        <w:rPr>
+          <w:rFonts w:asciiTheme="majorHAnsi" w:eastAsiaTheme="minorEastAsia" w:hAnsiTheme="majorHAnsi" w:cstheme="majorHAnsi"/>
+          <w:sz w:val="22"/>
+          <w:szCs w:val="22"/>
+        </w:rPr>
+        <w:t>Sistemas: Excel, Word, Vi</w:t>
+      </w:r>
+      <w:r>
+        <w:rPr>
+          <w:rFonts w:asciiTheme="majorHAnsi" w:eastAsiaTheme="minorEastAsia" w:hAnsiTheme="majorHAnsi" w:cstheme="majorHAnsi"/>
+          <w:sz w:val="22"/>
+          <w:szCs w:val="22"/>
+        </w:rPr>
+        <w:t>sual Studio .Net desde la versió</w:t>
+      </w:r>
+      <w:r>
+        <w:rPr>
+          <w:rFonts w:asciiTheme="majorHAnsi" w:eastAsiaTheme="minorEastAsia" w:hAnsiTheme="majorHAnsi" w:cstheme="majorHAnsi"/>
+          <w:sz w:val="22"/>
+          <w:szCs w:val="22"/>
+        </w:rPr>
+        <w:t xml:space="preserve">n 2003 hasta la </w:t>
+      </w:r>
+      <w:r>
+        <w:rPr>
+          <w:rFonts w:asciiTheme="majorHAnsi" w:eastAsiaTheme="minorEastAsia" w:hAnsiTheme="majorHAnsi" w:cstheme="majorHAnsi"/>
+          <w:sz w:val="22"/>
+          <w:szCs w:val="22"/>
+        </w:rPr>
+        <w:t>más</w:t>
+      </w:r>
+      <w:r>
+        <w:rPr>
+          <w:rFonts w:asciiTheme="majorHAnsi" w:eastAsiaTheme="minorEastAsia" w:hAnsiTheme="majorHAnsi" w:cstheme="majorHAnsi"/>
+          <w:sz w:val="22"/>
+          <w:szCs w:val="22"/>
+        </w:rPr>
+        <w:t xml:space="preserve"> reciente, Visual Basic 6.0, SQL Server 2000/2005/2008/2012, SharePoint 2003/2007/2010/2013, postgress, mysql, PHP, C#, Visual Basic .Net</w:t>
+      </w:r>
+      <w:r>
+        <w:rPr>
+          <w:rFonts w:asciiTheme="majorHAnsi" w:eastAsiaTheme="minorEastAsia" w:hAnsiTheme="majorHAnsi" w:cstheme="majorHAnsi"/>
+          <w:sz w:val="22"/>
+          <w:szCs w:val="22"/>
+        </w:rPr>
+        <w:t xml:space="preserve">, </w:t>
+      </w:r>
+      <w:r>
+        <w:rPr>
+          <w:rFonts w:asciiTheme="majorHAnsi" w:eastAsiaTheme="minorEastAsia" w:hAnsiTheme="majorHAnsi" w:cstheme="majorHAnsi"/>
+          <w:sz w:val="22"/>
+          <w:szCs w:val="22"/>
+        </w:rPr>
+        <w:t xml:space="preserve">Java, </w:t>
+      </w:r>
+      <w:r>
+        <w:rPr>
+          <w:rFonts w:asciiTheme="majorHAnsi" w:eastAsiaTheme="minorEastAsia" w:hAnsiTheme="majorHAnsi" w:cstheme="majorHAnsi"/>
+          <w:sz w:val="22"/>
+          <w:szCs w:val="22"/>
+        </w:rPr>
+        <w:t>MondoDB, Unity, IONIC, Android, Azure SQL</w:t>
+      </w:r>
+      <w:r>
+        <w:rPr>
+          <w:rFonts w:asciiTheme="majorHAnsi" w:eastAsiaTheme="minorEastAsia" w:hAnsiTheme="majorHAnsi" w:cstheme="majorHAnsi"/>
+          <w:sz w:val="22"/>
+          <w:szCs w:val="22"/>
+        </w:rPr>
+        <w:t>, UIPath.</w:t>
+      </w:r>
+    </w:p>
+    <w:p>
+      <w:pPr>
+        <w:pStyle w:val="NormalWeb"/>
+        <w:jc w:val="both"/>
+        <w:rPr>
+          <w:rFonts w:asciiTheme="majorHAnsi" w:hAnsiTheme="majorHAnsi" w:cstheme="majorHAnsi"/>
+          <w:sz w:val="22"/>
+          <w:szCs w:val="22"/>
+          <w:lang w:val="en-US"/>
+        </w:rPr>
+      </w:pPr>
+      <w:r>
+        <w:rPr>
+          <w:rFonts w:asciiTheme="majorHAnsi" w:eastAsiaTheme="minorEastAsia" w:hAnsiTheme="majorHAnsi" w:cstheme="majorHAnsi"/>
+          <w:sz w:val="22"/>
+          <w:szCs w:val="22"/>
+          <w:lang w:val="en-US"/>
+        </w:rPr>
+        <w:t>Certificaciones: ITIL Foundation</w:t>
+      </w:r>
+      <w:r>
+        <w:rPr>
+          <w:rFonts w:asciiTheme="majorHAnsi" w:eastAsiaTheme="minorEastAsia" w:hAnsiTheme="majorHAnsi" w:cstheme="majorHAnsi"/>
+          <w:sz w:val="22"/>
+          <w:szCs w:val="22"/>
+          <w:lang w:val="en-US"/>
+        </w:rPr>
+        <w:t>v3</w:t>
+      </w:r>
+      <w:r>
+        <w:rPr>
+          <w:rFonts w:asciiTheme="majorHAnsi" w:eastAsiaTheme="minorEastAsia" w:hAnsiTheme="majorHAnsi" w:cstheme="majorHAnsi"/>
+          <w:sz w:val="22"/>
+          <w:szCs w:val="22"/>
+          <w:lang w:val="en-US"/>
+        </w:rPr>
+        <w:t>,</w:t>
+      </w:r>
+      <w:r>
+        <w:rPr>
+          <w:rFonts w:asciiTheme="majorHAnsi" w:eastAsiaTheme="minorEastAsia" w:hAnsiTheme="majorHAnsi" w:cstheme="majorHAnsi"/>
+          <w:sz w:val="22"/>
+          <w:szCs w:val="22"/>
+          <w:lang w:val="en-US"/>
+        </w:rPr>
+        <w:t xml:space="preserve"> SharePoint</w:t>
+      </w:r>
+      <w:r>
+        <w:rPr>
+          <w:rFonts w:asciiTheme="majorHAnsi" w:eastAsiaTheme="minorEastAsia" w:hAnsiTheme="majorHAnsi" w:cstheme="majorHAnsi"/>
+          <w:sz w:val="22"/>
+          <w:szCs w:val="22"/>
+          <w:lang w:val="en-US"/>
+        </w:rPr>
+        <w:t xml:space="preserve"> 2007/2010</w:t>
+      </w:r>
+      <w:r>
+        <w:rPr>
+          <w:rFonts w:asciiTheme="majorHAnsi" w:eastAsiaTheme="minorEastAsia" w:hAnsiTheme="majorHAnsi" w:cstheme="majorHAnsi"/>
+          <w:sz w:val="22"/>
+          <w:szCs w:val="22"/>
+          <w:lang w:val="en-US"/>
+        </w:rPr>
+        <w:t xml:space="preserve">, </w:t>
+      </w:r>
+      <w:r>
+        <w:rPr>
+          <w:rFonts w:asciiTheme="majorHAnsi" w:eastAsiaTheme="minorEastAsia" w:hAnsiTheme="majorHAnsi" w:cstheme="majorHAnsi"/>
+          <w:sz w:val="22"/>
+          <w:szCs w:val="22"/>
+          <w:lang w:val="en-US"/>
+        </w:rPr>
+        <w:t>RPA Infrastructure UIPath</w:t>
+      </w:r>
+      <w:r>
+        <w:rPr>
+          <w:rFonts w:asciiTheme="majorHAnsi" w:eastAsiaTheme="minorEastAsia" w:hAnsiTheme="majorHAnsi" w:cstheme="majorHAnsi"/>
+          <w:sz w:val="22"/>
+          <w:szCs w:val="22"/>
+          <w:lang w:val="en-US"/>
+        </w:rPr>
+        <w:t xml:space="preserve">, RPA </w:t>
+      </w:r>
+      <w:r>
+        <w:rPr>
+          <w:rFonts w:asciiTheme="majorHAnsi" w:eastAsiaTheme="minorEastAsia" w:hAnsiTheme="majorHAnsi" w:cstheme="majorHAnsi"/>
+          <w:sz w:val="22"/>
+          <w:szCs w:val="22"/>
+          <w:lang w:val="en-US"/>
+        </w:rPr>
+        <w:t>Solution Architect</w:t>
+      </w:r>
+      <w:r>
+        <w:rPr>
+          <w:rFonts w:asciiTheme="majorHAnsi" w:eastAsiaTheme="minorEastAsia" w:hAnsiTheme="majorHAnsi" w:cstheme="majorHAnsi"/>
+          <w:sz w:val="22"/>
+          <w:szCs w:val="22"/>
+          <w:lang w:val="en-US"/>
+        </w:rPr>
+        <w:t xml:space="preserve"> UIPath.</w:t>
       </w:r>
     </w:p>
     <w:p>
@@ -2656,280 +2977,6 @@
         <w:pStyle w:val="paragraph"/>
         <w:jc w:val="both"/>
         <w:textAlignment w:val="baseline"/>
-        <w:rPr>
-          <w:rFonts w:asciiTheme="majorHAnsi" w:hAnsiTheme="majorHAnsi" w:cstheme="majorHAnsi"/>
-          <w:sz w:val="22"/>
-          <w:szCs w:val="22"/>
-        </w:rPr>
-      </w:pPr>
-      <w:r>
-        <w:rPr>
-          <w:rFonts w:asciiTheme="majorHAnsi" w:eastAsiaTheme="minorEastAsia" w:hAnsiTheme="majorHAnsi" w:cstheme="majorHAnsi"/>
-          <w:sz w:val="22"/>
-          <w:szCs w:val="22"/>
-        </w:rPr>
-        <w:t xml:space="preserve">Lenguajes: </w:t>
-      </w:r>
-      <w:r>
-        <w:rPr>
-          <w:rFonts w:asciiTheme="majorHAnsi" w:eastAsiaTheme="minorEastAsia" w:hAnsiTheme="majorHAnsi" w:cstheme="majorHAnsi"/>
-          <w:sz w:val="22"/>
-          <w:szCs w:val="22"/>
-        </w:rPr>
-        <w:t>inglés</w:t>
-      </w:r>
-      <w:r>
-        <w:rPr>
-          <w:rFonts w:asciiTheme="majorHAnsi" w:eastAsiaTheme="minorEastAsia" w:hAnsiTheme="majorHAnsi" w:cstheme="majorHAnsi"/>
-          <w:sz w:val="22"/>
-          <w:szCs w:val="22"/>
-        </w:rPr>
-        <w:t xml:space="preserve"> (Intermedio), </w:t>
-      </w:r>
-      <w:r>
-        <w:rPr>
-          <w:rFonts w:asciiTheme="majorHAnsi" w:eastAsiaTheme="minorEastAsia" w:hAnsiTheme="majorHAnsi" w:cstheme="majorHAnsi"/>
-          <w:sz w:val="22"/>
-          <w:szCs w:val="22"/>
-        </w:rPr>
-        <w:t>portugués</w:t>
-      </w:r>
-      <w:r>
-        <w:rPr>
-          <w:rFonts w:asciiTheme="majorHAnsi" w:eastAsiaTheme="minorEastAsia" w:hAnsiTheme="majorHAnsi" w:cstheme="majorHAnsi"/>
-          <w:sz w:val="22"/>
-          <w:szCs w:val="22"/>
-        </w:rPr>
-        <w:t xml:space="preserve"> (Fluido), </w:t>
-      </w:r>
-      <w:r>
-        <w:rPr>
-          <w:rFonts w:asciiTheme="majorHAnsi" w:eastAsiaTheme="minorEastAsia" w:hAnsiTheme="majorHAnsi" w:cstheme="majorHAnsi"/>
-          <w:sz w:val="22"/>
-          <w:szCs w:val="22"/>
-        </w:rPr>
-        <w:t>italiano</w:t>
-      </w:r>
-      <w:r>
-        <w:rPr>
-          <w:rFonts w:asciiTheme="majorHAnsi" w:eastAsiaTheme="minorEastAsia" w:hAnsiTheme="majorHAnsi" w:cstheme="majorHAnsi"/>
-          <w:sz w:val="22"/>
-          <w:szCs w:val="22"/>
-        </w:rPr>
-        <w:t xml:space="preserve"> (Básico) y </w:t>
-      </w:r>
-      <w:r>
-        <w:rPr>
-          <w:rFonts w:asciiTheme="majorHAnsi" w:eastAsiaTheme="minorEastAsia" w:hAnsiTheme="majorHAnsi" w:cstheme="majorHAnsi"/>
-          <w:sz w:val="22"/>
-          <w:szCs w:val="22"/>
-        </w:rPr>
-        <w:t>español</w:t>
-      </w:r>
-      <w:r>
-        <w:rPr>
-          <w:rFonts w:asciiTheme="majorHAnsi" w:eastAsiaTheme="minorEastAsia" w:hAnsiTheme="majorHAnsi" w:cstheme="majorHAnsi"/>
-          <w:sz w:val="22"/>
-          <w:szCs w:val="22"/>
-        </w:rPr>
-        <w:t xml:space="preserve"> (Nativo) </w:t>
-      </w:r>
-    </w:p>
-    <w:p>
-      <w:pPr>
-        <w:pStyle w:val="NormalWeb"/>
-        <w:jc w:val="both"/>
-        <w:rPr>
-          <w:rFonts w:asciiTheme="majorHAnsi" w:hAnsiTheme="majorHAnsi" w:cstheme="majorHAnsi"/>
-          <w:sz w:val="22"/>
-          <w:szCs w:val="22"/>
-        </w:rPr>
-      </w:pPr>
-      <w:r>
-        <w:rPr>
-          <w:rFonts w:asciiTheme="majorHAnsi" w:eastAsiaTheme="minorEastAsia" w:hAnsiTheme="majorHAnsi" w:cstheme="majorHAnsi"/>
-          <w:sz w:val="22"/>
-          <w:szCs w:val="22"/>
-        </w:rPr>
-        <w:t>Sistemas: Excel, Word, Vi</w:t>
-      </w:r>
-      <w:r>
-        <w:rPr>
-          <w:rFonts w:asciiTheme="majorHAnsi" w:eastAsiaTheme="minorEastAsia" w:hAnsiTheme="majorHAnsi" w:cstheme="majorHAnsi"/>
-          <w:sz w:val="22"/>
-          <w:szCs w:val="22"/>
-        </w:rPr>
-        <w:t>sual Studio .Net desde la versió</w:t>
-      </w:r>
-      <w:r>
-        <w:rPr>
-          <w:rFonts w:asciiTheme="majorHAnsi" w:eastAsiaTheme="minorEastAsia" w:hAnsiTheme="majorHAnsi" w:cstheme="majorHAnsi"/>
-          <w:sz w:val="22"/>
-          <w:szCs w:val="22"/>
-        </w:rPr>
-        <w:t xml:space="preserve">n 2003 hasta la </w:t>
-      </w:r>
-      <w:r>
-        <w:rPr>
-          <w:rFonts w:asciiTheme="majorHAnsi" w:eastAsiaTheme="minorEastAsia" w:hAnsiTheme="majorHAnsi" w:cstheme="majorHAnsi"/>
-          <w:sz w:val="22"/>
-          <w:szCs w:val="22"/>
-        </w:rPr>
-        <w:t>más</w:t>
-      </w:r>
-      <w:r>
-        <w:rPr>
-          <w:rFonts w:asciiTheme="majorHAnsi" w:eastAsiaTheme="minorEastAsia" w:hAnsiTheme="majorHAnsi" w:cstheme="majorHAnsi"/>
-          <w:sz w:val="22"/>
-          <w:szCs w:val="22"/>
-        </w:rPr>
-        <w:t xml:space="preserve"> reciente, Visual Basic 6.0, SQL Server 2000/2005/2008/2012, SharePoint 2003/2007/2010/2013, postgress, mysql, PHP, C#, Visual Basic .Net</w:t>
-      </w:r>
-      <w:r>
-        <w:rPr>
-          <w:rFonts w:asciiTheme="majorHAnsi" w:eastAsiaTheme="minorEastAsia" w:hAnsiTheme="majorHAnsi" w:cstheme="majorHAnsi"/>
-          <w:sz w:val="22"/>
-          <w:szCs w:val="22"/>
-        </w:rPr>
-        <w:t xml:space="preserve">, </w:t>
-      </w:r>
-      <w:r>
-        <w:rPr>
-          <w:rFonts w:asciiTheme="majorHAnsi" w:eastAsiaTheme="minorEastAsia" w:hAnsiTheme="majorHAnsi" w:cstheme="majorHAnsi"/>
-          <w:sz w:val="22"/>
-          <w:szCs w:val="22"/>
-        </w:rPr>
-        <w:t xml:space="preserve">Java, </w:t>
-      </w:r>
-      <w:r>
-        <w:rPr>
-          <w:rFonts w:asciiTheme="majorHAnsi" w:eastAsiaTheme="minorEastAsia" w:hAnsiTheme="majorHAnsi" w:cstheme="majorHAnsi"/>
-          <w:sz w:val="22"/>
-          <w:szCs w:val="22"/>
-        </w:rPr>
-        <w:t>MondoDB, Unity, IONIC, Android, Azure SQL</w:t>
-      </w:r>
-      <w:r>
-        <w:rPr>
-          <w:rFonts w:asciiTheme="majorHAnsi" w:eastAsiaTheme="minorEastAsia" w:hAnsiTheme="majorHAnsi" w:cstheme="majorHAnsi"/>
-          <w:sz w:val="22"/>
-          <w:szCs w:val="22"/>
-        </w:rPr>
-        <w:t>, UIPath.</w:t>
-      </w:r>
-    </w:p>
-    <w:p>
-      <w:pPr>
-        <w:pStyle w:val="NormalWeb"/>
-        <w:jc w:val="both"/>
-        <w:rPr>
-          <w:rFonts w:asciiTheme="majorHAnsi" w:hAnsiTheme="majorHAnsi" w:cstheme="majorHAnsi"/>
-          <w:sz w:val="22"/>
-          <w:szCs w:val="22"/>
-          <w:lang w:val="en-US"/>
-        </w:rPr>
-      </w:pPr>
-      <w:r>
-        <w:rPr>
-          <w:rFonts w:asciiTheme="majorHAnsi" w:eastAsiaTheme="minorEastAsia" w:hAnsiTheme="majorHAnsi" w:cstheme="majorHAnsi"/>
-          <w:sz w:val="22"/>
-          <w:szCs w:val="22"/>
-          <w:lang w:val="en-US"/>
-        </w:rPr>
-        <w:t>Certificaciones: ITIL Foundation</w:t>
-      </w:r>
-      <w:r>
-        <w:rPr>
-          <w:rFonts w:asciiTheme="majorHAnsi" w:eastAsiaTheme="minorEastAsia" w:hAnsiTheme="majorHAnsi" w:cstheme="majorHAnsi"/>
-          <w:sz w:val="22"/>
-          <w:szCs w:val="22"/>
-          <w:lang w:val="en-US"/>
-        </w:rPr>
-        <w:t>v3</w:t>
-      </w:r>
-      <w:r>
-        <w:rPr>
-          <w:rFonts w:asciiTheme="majorHAnsi" w:eastAsiaTheme="minorEastAsia" w:hAnsiTheme="majorHAnsi" w:cstheme="majorHAnsi"/>
-          <w:sz w:val="22"/>
-          <w:szCs w:val="22"/>
-          <w:lang w:val="en-US"/>
-        </w:rPr>
-        <w:t>,</w:t>
-      </w:r>
-      <w:r>
-        <w:rPr>
-          <w:rFonts w:asciiTheme="majorHAnsi" w:eastAsiaTheme="minorEastAsia" w:hAnsiTheme="majorHAnsi" w:cstheme="majorHAnsi"/>
-          <w:sz w:val="22"/>
-          <w:szCs w:val="22"/>
-          <w:lang w:val="en-US"/>
-        </w:rPr>
-        <w:t xml:space="preserve"> SharePoint</w:t>
-      </w:r>
-      <w:r>
-        <w:rPr>
-          <w:rFonts w:asciiTheme="majorHAnsi" w:eastAsiaTheme="minorEastAsia" w:hAnsiTheme="majorHAnsi" w:cstheme="majorHAnsi"/>
-          <w:sz w:val="22"/>
-          <w:szCs w:val="22"/>
-          <w:lang w:val="en-US"/>
-        </w:rPr>
-        <w:t xml:space="preserve"> 2007/2010</w:t>
-      </w:r>
-      <w:r>
-        <w:rPr>
-          <w:rFonts w:asciiTheme="majorHAnsi" w:eastAsiaTheme="minorEastAsia" w:hAnsiTheme="majorHAnsi" w:cstheme="majorHAnsi"/>
-          <w:sz w:val="22"/>
-          <w:szCs w:val="22"/>
-          <w:lang w:val="en-US"/>
-        </w:rPr>
-        <w:t xml:space="preserve">, </w:t>
-      </w:r>
-      <w:r>
-        <w:rPr>
-          <w:rFonts w:asciiTheme="majorHAnsi" w:eastAsiaTheme="minorEastAsia" w:hAnsiTheme="majorHAnsi" w:cstheme="majorHAnsi"/>
-          <w:sz w:val="22"/>
-          <w:szCs w:val="22"/>
-          <w:lang w:val="en-US"/>
-        </w:rPr>
-        <w:t>RPA Infrastructure UIPath</w:t>
-      </w:r>
-      <w:r>
-        <w:rPr>
-          <w:rFonts w:asciiTheme="majorHAnsi" w:eastAsiaTheme="minorEastAsia" w:hAnsiTheme="majorHAnsi" w:cstheme="majorHAnsi"/>
-          <w:sz w:val="22"/>
-          <w:szCs w:val="22"/>
-          <w:lang w:val="en-US"/>
-        </w:rPr>
-        <w:t xml:space="preserve">, RPA </w:t>
-      </w:r>
-      <w:r>
-        <w:rPr>
-          <w:rFonts w:asciiTheme="majorHAnsi" w:eastAsiaTheme="minorEastAsia" w:hAnsiTheme="majorHAnsi" w:cstheme="majorHAnsi"/>
-          <w:sz w:val="22"/>
-          <w:szCs w:val="22"/>
-          <w:lang w:val="en-US"/>
-        </w:rPr>
-        <w:t>Solution Architect</w:t>
-      </w:r>
-      <w:r>
-        <w:rPr>
-          <w:rFonts w:asciiTheme="majorHAnsi" w:eastAsiaTheme="minorEastAsia" w:hAnsiTheme="majorHAnsi" w:cstheme="majorHAnsi"/>
-          <w:sz w:val="22"/>
-          <w:szCs w:val="22"/>
-          <w:lang w:val="en-US"/>
-        </w:rPr>
-        <w:t xml:space="preserve"> UIPath.</w:t>
-      </w:r>
-    </w:p>
-    <w:p>
-      <w:pPr>
-        <w:pStyle w:val="paragraph"/>
-        <w:jc w:val="both"/>
-        <w:textAlignment w:val="baseline"/>
-        <w:rPr>
-          <w:rFonts w:asciiTheme="majorHAnsi" w:hAnsiTheme="majorHAnsi" w:cstheme="majorHAnsi"/>
-          <w:sz w:val="22"/>
-          <w:szCs w:val="22"/>
-        </w:rPr>
       </w:pPr>
       <w:r>
         <w:rPr>
@@ -2939,11 +2986,6 @@
         </w:rPr>
         <w:t>Reconocimientos: Segundo mejor ECAES – Universidad del Tolima, Microsoft Student Partners 2006 – 2010, Mejor Tesis de tecnología en Informática, Corporación Universitaria Minuto de Dios.</w:t>
       </w:r>
-    </w:p>
-    <w:p>
-      <w:pPr>
-        <w:pStyle w:val="paragraph"/>
-      </w:pPr>
     </w:p>
     <w:p>
       <w:pPr>
@@ -4026,6 +4068,14 @@
     <w:abstractNumId w:val="0"/>
   </w:num>
 </w:numbering>
+</file>
+
+<file path=word/people.xml><?xml version="1.0" encoding="utf-8"?>
+<w15:people xmlns:wpc="http://schemas.microsoft.com/office/word/2010/wordprocessingCanvas" xmlns:mc="http://schemas.openxmlformats.org/markup-compatibility/2006" xmlns:o="urn:schemas-microsoft-com:office:office" xmlns:r="http://schemas.openxmlformats.org/officeDocument/2006/relationships" xmlns:m="http://schemas.openxmlformats.org/officeDocument/2006/math" xmlns:v="urn:schemas-microsoft-com:vml" xmlns:wp14="http://schemas.microsoft.com/office/word/2010/wordprocessingDrawing" xmlns:wp="http://schemas.openxmlformats.org/drawingml/2006/wordprocessingDrawing" xmlns:w10="urn:schemas-microsoft-com:office:word" xmlns:w="http://schemas.openxmlformats.org/wordprocessingml/2006/main" xmlns:w14="http://schemas.microsoft.com/office/word/2010/wordml" xmlns:w15="http://schemas.microsoft.com/office/word/2012/wordml" xmlns:wpg="http://schemas.microsoft.com/office/word/2010/wordprocessingGroup" xmlns:wpi="http://schemas.microsoft.com/office/word/2010/wordprocessingInk" xmlns:wne="http://schemas.microsoft.com/office/word/2006/wordml" xmlns:wps="http://schemas.microsoft.com/office/word/2010/wordprocessingShape" mc:Ignorable="w14 w15 wp14">
+  <w15:person w15:author="Oscar Eduardo Ortiz Pinzon">
+    <w15:presenceInfo w15:providerId="AD" w15:userId="S-1-5-21-3271948526-606544471-4065018170-51326"/>
+  </w15:person>
+</w15:people>
 </file>
 
 <file path=word/styles.xml><?xml version="1.0" encoding="utf-8"?>
@@ -5014,7 +5064,7 @@
 </file>
 
 <file path=customXml/itemProps1.xml><?xml version="1.0" encoding="utf-8"?>
-<ds:datastoreItem xmlns:ds="http://schemas.openxmlformats.org/officeDocument/2006/customXml" ds:itemID="{2FBFF8D2-EF3F-4686-94E7-2C79D0AD0304}">
+<ds:datastoreItem xmlns:ds="http://schemas.openxmlformats.org/officeDocument/2006/customXml" ds:itemID="{1FD092C6-9ADD-44D1-B632-410B68490FF2}">
   <ds:schemaRefs>
     <ds:schemaRef ds:uri="http://schemas.openxmlformats.org/officeDocument/2006/bibliography"/>
   </ds:schemaRefs>

</xml_diff>

<commit_message>
cambios de kensu por Radim
cambios de kensu, la hoja de vida tenia estos datos
Kensu Miliante
Telefono: +57 319 5063494
</commit_message>
<xml_diff>
--- a/assets/archivos/CVOscarOrtiz.docx
+++ b/assets/archivos/CVOscarOrtiz.docx
@@ -1,6 +1,6 @@
 
 <file path=word/document.xml><?xml version="1.0" encoding="utf-8"?>
-<w:document xmlns:wpc="http://schemas.microsoft.com/office/word/2010/wordprocessingCanvas" xmlns:mc="http://schemas.openxmlformats.org/markup-compatibility/2006" xmlns:o="urn:schemas-microsoft-com:office:office" xmlns:r="http://schemas.openxmlformats.org/officeDocument/2006/relationships" xmlns:m="http://schemas.openxmlformats.org/officeDocument/2006/math" xmlns:v="urn:schemas-microsoft-com:vml" xmlns:wp14="http://schemas.microsoft.com/office/word/2010/wordprocessingDrawing" xmlns:wp="http://schemas.openxmlformats.org/drawingml/2006/wordprocessingDrawing" xmlns:w10="urn:schemas-microsoft-com:office:word" xmlns:w="http://schemas.openxmlformats.org/wordprocessingml/2006/main" xmlns:w14="http://schemas.microsoft.com/office/word/2010/wordml" xmlns:w15="http://schemas.microsoft.com/office/word/2012/wordml" xmlns:wpg="http://schemas.microsoft.com/office/word/2010/wordprocessingGroup" xmlns:wpi="http://schemas.microsoft.com/office/word/2010/wordprocessingInk" xmlns:wne="http://schemas.microsoft.com/office/word/2006/wordml" xmlns:wps="http://schemas.microsoft.com/office/word/2010/wordprocessingShape" mc:Ignorable="w14 w15 wp14">
+<w:document xmlns:wpc="http://schemas.microsoft.com/office/word/2010/wordprocessingCanvas" xmlns:cx="http://schemas.microsoft.com/office/drawing/2014/chartex" xmlns:cx1="http://schemas.microsoft.com/office/drawing/2015/9/8/chartex" xmlns:cx2="http://schemas.microsoft.com/office/drawing/2015/10/21/chartex" xmlns:cx3="http://schemas.microsoft.com/office/drawing/2016/5/9/chartex" xmlns:cx4="http://schemas.microsoft.com/office/drawing/2016/5/10/chartex" xmlns:cx5="http://schemas.microsoft.com/office/drawing/2016/5/11/chartex" xmlns:cx6="http://schemas.microsoft.com/office/drawing/2016/5/12/chartex" xmlns:cx7="http://schemas.microsoft.com/office/drawing/2016/5/13/chartex" xmlns:cx8="http://schemas.microsoft.com/office/drawing/2016/5/14/chartex" xmlns:mc="http://schemas.openxmlformats.org/markup-compatibility/2006" xmlns:aink="http://schemas.microsoft.com/office/drawing/2016/ink" xmlns:am3d="http://schemas.microsoft.com/office/drawing/2017/model3d" xmlns:o="urn:schemas-microsoft-com:office:office" xmlns:r="http://schemas.openxmlformats.org/officeDocument/2006/relationships" xmlns:m="http://schemas.openxmlformats.org/officeDocument/2006/math" xmlns:v="urn:schemas-microsoft-com:vml" xmlns:wp14="http://schemas.microsoft.com/office/word/2010/wordprocessingDrawing" xmlns:wp="http://schemas.openxmlformats.org/drawingml/2006/wordprocessingDrawing" xmlns:w10="urn:schemas-microsoft-com:office:word" xmlns:w="http://schemas.openxmlformats.org/wordprocessingml/2006/main" xmlns:w14="http://schemas.microsoft.com/office/word/2010/wordml" xmlns:w15="http://schemas.microsoft.com/office/word/2012/wordml" xmlns:w16cid="http://schemas.microsoft.com/office/word/2016/wordml/cid" xmlns:w16se="http://schemas.microsoft.com/office/word/2015/wordml/symex" xmlns:wpg="http://schemas.microsoft.com/office/word/2010/wordprocessingGroup" xmlns:wpi="http://schemas.microsoft.com/office/word/2010/wordprocessingInk" xmlns:wne="http://schemas.microsoft.com/office/word/2006/wordml" xmlns:wps="http://schemas.microsoft.com/office/word/2010/wordprocessingShape" mc:Ignorable="w14 w15 w16se w16cid wp14">
   <w:body>
     <w:p>
       <w:pPr>
@@ -41,7 +41,25 @@
           <w:rFonts w:eastAsiaTheme="minorEastAsia"/>
           <w:lang w:eastAsia="es-CO"/>
         </w:rPr>
-        <w:t>Matrícula Profesional N° 70255-243959 TLM del 2013-01-18</w:t>
+        <w:t xml:space="preserve">Matrícula Profesional </w:t>
+      </w:r>
+      <w:proofErr w:type="spellStart"/>
+      <w:r>
+        <w:rPr>
+          <w:rStyle w:val="normaltextrun"/>
+          <w:rFonts w:eastAsiaTheme="minorEastAsia"/>
+          <w:lang w:eastAsia="es-CO"/>
+        </w:rPr>
+        <w:t>N°</w:t>
+      </w:r>
+      <w:proofErr w:type="spellEnd"/>
+      <w:r>
+        <w:rPr>
+          <w:rStyle w:val="normaltextrun"/>
+          <w:rFonts w:eastAsiaTheme="minorEastAsia"/>
+          <w:lang w:eastAsia="es-CO"/>
+        </w:rPr>
+        <w:t xml:space="preserve"> 70255-243959 TLM del 2013-01-18</w:t>
       </w:r>
     </w:p>
     <w:p>
@@ -368,7 +386,35 @@
         <w:rPr>
           <w:rFonts w:asciiTheme="majorHAnsi" w:eastAsiaTheme="minorEastAsia" w:hAnsiTheme="majorHAnsi" w:cstheme="majorHAnsi"/>
         </w:rPr>
-        <w:t>studiantes del área de sistemas, como Microsoft Student Partners Colombia (2006 – 2011).</w:t>
+        <w:t xml:space="preserve">studiantes del área de sistemas, como Microsoft </w:t>
+      </w:r>
+      <w:proofErr w:type="spellStart"/>
+      <w:r>
+        <w:rPr>
+          <w:rFonts w:asciiTheme="majorHAnsi" w:eastAsiaTheme="minorEastAsia" w:hAnsiTheme="majorHAnsi" w:cstheme="majorHAnsi"/>
+        </w:rPr>
+        <w:t>Student</w:t>
+      </w:r>
+      <w:proofErr w:type="spellEnd"/>
+      <w:r>
+        <w:rPr>
+          <w:rFonts w:asciiTheme="majorHAnsi" w:eastAsiaTheme="minorEastAsia" w:hAnsiTheme="majorHAnsi" w:cstheme="majorHAnsi"/>
+        </w:rPr>
+        <w:t xml:space="preserve"> </w:t>
+      </w:r>
+      <w:proofErr w:type="spellStart"/>
+      <w:r>
+        <w:rPr>
+          <w:rFonts w:asciiTheme="majorHAnsi" w:eastAsiaTheme="minorEastAsia" w:hAnsiTheme="majorHAnsi" w:cstheme="majorHAnsi"/>
+        </w:rPr>
+        <w:t>Partners</w:t>
+      </w:r>
+      <w:proofErr w:type="spellEnd"/>
+      <w:r>
+        <w:rPr>
+          <w:rFonts w:asciiTheme="majorHAnsi" w:eastAsiaTheme="minorEastAsia" w:hAnsiTheme="majorHAnsi" w:cstheme="majorHAnsi"/>
+        </w:rPr>
+        <w:t xml:space="preserve"> Colombia (2006 – 2011).</w:t>
       </w:r>
     </w:p>
     <w:bookmarkEnd w:id="0"/>
@@ -389,14 +435,46 @@
           <w:rFonts w:asciiTheme="majorHAnsi" w:hAnsiTheme="majorHAnsi" w:cstheme="majorHAnsi"/>
           <w:lang w:val="es-ES"/>
         </w:rPr>
-        <w:t>Dentro del último empleo tuve la posibilidad de gestionar un equipo de trabajo, para el proceso de la certificación referente a ITIL-CObit, obteniendo el objetivo fijado</w:t>
-      </w:r>
+        <w:t>Dentro del último empleo tuve la posibilidad de gestionar un equipo de trabajo, para el proceso de la certificación referente a ITIL-</w:t>
+      </w:r>
+      <w:proofErr w:type="spellStart"/>
       <w:r>
         <w:rPr>
           <w:rFonts w:asciiTheme="majorHAnsi" w:hAnsiTheme="majorHAnsi" w:cstheme="majorHAnsi"/>
           <w:lang w:val="es-ES"/>
         </w:rPr>
-        <w:t>, así como el estudio continuo de RPA con la infraestructura UIPath.</w:t>
+        <w:t>CObit</w:t>
+      </w:r>
+      <w:proofErr w:type="spellEnd"/>
+      <w:r>
+        <w:rPr>
+          <w:rFonts w:asciiTheme="majorHAnsi" w:hAnsiTheme="majorHAnsi" w:cstheme="majorHAnsi"/>
+          <w:lang w:val="es-ES"/>
+        </w:rPr>
+        <w:t>, obteniendo el objetivo fijado</w:t>
+      </w:r>
+      <w:r>
+        <w:rPr>
+          <w:rFonts w:asciiTheme="majorHAnsi" w:hAnsiTheme="majorHAnsi" w:cstheme="majorHAnsi"/>
+          <w:lang w:val="es-ES"/>
+        </w:rPr>
+        <w:t xml:space="preserve">, así como el estudio continuo de RPA con la infraestructura </w:t>
+      </w:r>
+      <w:proofErr w:type="spellStart"/>
+      <w:r>
+        <w:rPr>
+          <w:rFonts w:asciiTheme="majorHAnsi" w:hAnsiTheme="majorHAnsi" w:cstheme="majorHAnsi"/>
+          <w:lang w:val="es-ES"/>
+        </w:rPr>
+        <w:t>UIPath</w:t>
+      </w:r>
+      <w:proofErr w:type="spellEnd"/>
+      <w:r>
+        <w:rPr>
+          <w:rFonts w:asciiTheme="majorHAnsi" w:hAnsiTheme="majorHAnsi" w:cstheme="majorHAnsi"/>
+          <w:lang w:val="es-ES"/>
+        </w:rPr>
+        <w:t>.</w:t>
       </w:r>
     </w:p>
     <w:p>
@@ -460,7 +538,31 @@
           <w:sz w:val="22"/>
           <w:szCs w:val="22"/>
         </w:rPr>
-        <w:t xml:space="preserve">Claro Colombia – GlobalHitss </w:t>
+        <w:t xml:space="preserve">Claro Colombia – </w:t>
+      </w:r>
+      <w:proofErr w:type="spellStart"/>
+      <w:r>
+        <w:rPr>
+          <w:rStyle w:val="eop"/>
+          <w:rFonts w:asciiTheme="minorHAnsi" w:eastAsiaTheme="minorEastAsia" w:hAnsiTheme="minorHAnsi" w:cstheme="minorBidi"/>
+          <w:b/>
+          <w:bCs/>
+          <w:sz w:val="22"/>
+          <w:szCs w:val="22"/>
+        </w:rPr>
+        <w:t>GlobalHitss</w:t>
+      </w:r>
+      <w:proofErr w:type="spellEnd"/>
+      <w:r>
+        <w:rPr>
+          <w:rStyle w:val="eop"/>
+          <w:rFonts w:asciiTheme="minorHAnsi" w:eastAsiaTheme="minorEastAsia" w:hAnsiTheme="minorHAnsi" w:cstheme="minorBidi"/>
+          <w:b/>
+          <w:bCs/>
+          <w:sz w:val="22"/>
+          <w:szCs w:val="22"/>
+        </w:rPr>
+        <w:t xml:space="preserve"> </w:t>
       </w:r>
       <w:r>
         <w:rPr>
@@ -563,7 +665,49 @@
           <w:szCs w:val="22"/>
           <w:lang w:val="es-ES"/>
         </w:rPr>
-        <w:t>En la actualidad trabajo con el core de negocios de Claro Colombia., dentro de las aplicación llamadas AC (Administración de Clientes) en VB6</w:t>
+        <w:t xml:space="preserve">En la actualidad trabajo con el </w:t>
+      </w:r>
+      <w:proofErr w:type="spellStart"/>
+      <w:r>
+        <w:rPr>
+          <w:rStyle w:val="normaltextrun"/>
+          <w:rFonts w:asciiTheme="majorHAnsi" w:eastAsiaTheme="minorEastAsia" w:hAnsiTheme="majorHAnsi" w:cstheme="majorHAnsi"/>
+          <w:sz w:val="22"/>
+          <w:szCs w:val="22"/>
+          <w:lang w:val="es-ES"/>
+        </w:rPr>
+        <w:t>core</w:t>
+      </w:r>
+      <w:proofErr w:type="spellEnd"/>
+      <w:r>
+        <w:rPr>
+          <w:rStyle w:val="normaltextrun"/>
+          <w:rFonts w:asciiTheme="majorHAnsi" w:eastAsiaTheme="minorEastAsia" w:hAnsiTheme="majorHAnsi" w:cstheme="majorHAnsi"/>
+          <w:sz w:val="22"/>
+          <w:szCs w:val="22"/>
+          <w:lang w:val="es-ES"/>
+        </w:rPr>
+        <w:t xml:space="preserve"> de negocios de Claro Colombia., dentro de las aplicación llamadas AC (Administración de Clientes) en VB6</w:t>
+      </w:r>
+      <w:r>
+        <w:rPr>
+          <w:rStyle w:val="normaltextrun"/>
+          <w:rFonts w:asciiTheme="majorHAnsi" w:eastAsiaTheme="minorEastAsia" w:hAnsiTheme="majorHAnsi" w:cstheme="majorHAnsi"/>
+          <w:sz w:val="22"/>
+          <w:szCs w:val="22"/>
+          <w:lang w:val="es-ES"/>
+        </w:rPr>
+        <w:t xml:space="preserve"> Oracle</w:t>
+      </w:r>
+      <w:r>
+        <w:rPr>
+          <w:rStyle w:val="normaltextrun"/>
+          <w:rFonts w:asciiTheme="majorHAnsi" w:eastAsiaTheme="minorEastAsia" w:hAnsiTheme="majorHAnsi" w:cstheme="majorHAnsi"/>
+          <w:sz w:val="22"/>
+          <w:szCs w:val="22"/>
+          <w:lang w:val="es-ES"/>
+        </w:rPr>
+        <w:t>, PAC (Portal AC) en .Net</w:t>
       </w:r>
       <w:r>
         <w:rPr>
@@ -575,36 +719,18 @@
         </w:rPr>
         <w:t xml:space="preserve"> </w:t>
       </w:r>
-      <w:r>
-        <w:rPr>
-          <w:rStyle w:val="normaltextrun"/>
-          <w:rFonts w:asciiTheme="majorHAnsi" w:eastAsiaTheme="minorEastAsia" w:hAnsiTheme="majorHAnsi" w:cstheme="majorHAnsi"/>
-          <w:sz w:val="22"/>
-          <w:szCs w:val="22"/>
-          <w:lang w:val="es-ES"/>
-        </w:rPr>
-        <w:t>Oracle</w:t>
-      </w:r>
-      <w:r>
-        <w:rPr>
-          <w:rStyle w:val="normaltextrun"/>
-          <w:rFonts w:asciiTheme="majorHAnsi" w:eastAsiaTheme="minorEastAsia" w:hAnsiTheme="majorHAnsi" w:cstheme="majorHAnsi"/>
-          <w:sz w:val="22"/>
-          <w:szCs w:val="22"/>
-          <w:lang w:val="es-ES"/>
-        </w:rPr>
-        <w:t>, PAC (Portal AC) en .Net</w:t>
-      </w:r>
-      <w:r>
-        <w:rPr>
-          <w:rStyle w:val="normaltextrun"/>
-          <w:rFonts w:asciiTheme="majorHAnsi" w:eastAsiaTheme="minorEastAsia" w:hAnsiTheme="majorHAnsi" w:cstheme="majorHAnsi"/>
-          <w:sz w:val="22"/>
-          <w:szCs w:val="22"/>
-          <w:lang w:val="es-ES"/>
-        </w:rPr>
-        <w:t xml:space="preserve"> -  Oracle</w:t>
-      </w:r>
+      <w:proofErr w:type="gramStart"/>
+      <w:r>
+        <w:rPr>
+          <w:rStyle w:val="normaltextrun"/>
+          <w:rFonts w:asciiTheme="majorHAnsi" w:eastAsiaTheme="minorEastAsia" w:hAnsiTheme="majorHAnsi" w:cstheme="majorHAnsi"/>
+          <w:sz w:val="22"/>
+          <w:szCs w:val="22"/>
+          <w:lang w:val="es-ES"/>
+        </w:rPr>
+        <w:t>-  Oracle</w:t>
+      </w:r>
+      <w:proofErr w:type="gramEnd"/>
       <w:r>
         <w:rPr>
           <w:rStyle w:val="normaltextrun"/>
@@ -643,7 +769,29 @@
           <w:szCs w:val="22"/>
           <w:lang w:val="es-ES"/>
         </w:rPr>
-        <w:t>del core de negocio), para lo cual debo estar en constante actualización por lo que debemos estar migrando tanto código de distintos sistemas como actualizar al nuevo sistema.</w:t>
+        <w:t xml:space="preserve">del </w:t>
+      </w:r>
+      <w:proofErr w:type="spellStart"/>
+      <w:r>
+        <w:rPr>
+          <w:rStyle w:val="normaltextrun"/>
+          <w:rFonts w:asciiTheme="majorHAnsi" w:eastAsiaTheme="minorEastAsia" w:hAnsiTheme="majorHAnsi" w:cstheme="majorHAnsi"/>
+          <w:sz w:val="22"/>
+          <w:szCs w:val="22"/>
+          <w:lang w:val="es-ES"/>
+        </w:rPr>
+        <w:t>core</w:t>
+      </w:r>
+      <w:proofErr w:type="spellEnd"/>
+      <w:r>
+        <w:rPr>
+          <w:rStyle w:val="normaltextrun"/>
+          <w:rFonts w:asciiTheme="majorHAnsi" w:eastAsiaTheme="minorEastAsia" w:hAnsiTheme="majorHAnsi" w:cstheme="majorHAnsi"/>
+          <w:sz w:val="22"/>
+          <w:szCs w:val="22"/>
+          <w:lang w:val="es-ES"/>
+        </w:rPr>
+        <w:t xml:space="preserve"> de negocio), para lo cual debo estar en constante actualización por lo que debemos estar migrando tanto código de distintos sistemas como actualizar al nuevo sistema.</w:t>
       </w:r>
     </w:p>
     <w:p>
@@ -657,30 +805,130 @@
           <w:bCs/>
           <w:sz w:val="22"/>
           <w:szCs w:val="22"/>
-          <w:lang w:val="en-US"/>
-        </w:rPr>
-      </w:pPr>
-      <w:r>
-        <w:rPr>
-          <w:rStyle w:val="eop"/>
-          <w:rFonts w:asciiTheme="minorHAnsi" w:eastAsiaTheme="minorEastAsia" w:hAnsiTheme="minorHAnsi" w:cstheme="minorBidi"/>
-          <w:b/>
-          <w:bCs/>
-          <w:sz w:val="22"/>
-          <w:szCs w:val="22"/>
-          <w:lang w:val="en-US"/>
-        </w:rPr>
-        <w:t xml:space="preserve">Cobis – IT Consultancy </w:t>
-      </w:r>
-      <w:r>
-        <w:rPr>
-          <w:rStyle w:val="eop"/>
-          <w:rFonts w:asciiTheme="minorHAnsi" w:eastAsiaTheme="minorEastAsia" w:hAnsiTheme="minorHAnsi" w:cstheme="minorBidi"/>
-          <w:b/>
-          <w:bCs/>
-          <w:sz w:val="22"/>
-          <w:szCs w:val="22"/>
-          <w:lang w:val="en-US"/>
+          <w:rPrChange w:id="2" w:author="Oscar Eduardo Ortiz Pinzon [2]" w:date="2021-10-04T14:54:00Z">
+            <w:rPr>
+              <w:rStyle w:val="eop"/>
+              <w:rFonts w:asciiTheme="minorHAnsi" w:eastAsiaTheme="minorEastAsia" w:hAnsiTheme="minorHAnsi" w:cstheme="minorBidi"/>
+              <w:b/>
+              <w:bCs/>
+              <w:sz w:val="22"/>
+              <w:szCs w:val="22"/>
+              <w:lang w:val="en-US"/>
+            </w:rPr>
+          </w:rPrChange>
+        </w:rPr>
+      </w:pPr>
+      <w:proofErr w:type="spellStart"/>
+      <w:r>
+        <w:rPr>
+          <w:rStyle w:val="eop"/>
+          <w:rFonts w:asciiTheme="minorHAnsi" w:eastAsiaTheme="minorEastAsia" w:hAnsiTheme="minorHAnsi" w:cstheme="minorBidi"/>
+          <w:b/>
+          <w:bCs/>
+          <w:sz w:val="22"/>
+          <w:szCs w:val="22"/>
+          <w:rPrChange w:id="3" w:author="Oscar Eduardo Ortiz Pinzon [2]" w:date="2021-10-04T14:54:00Z">
+            <w:rPr>
+              <w:rStyle w:val="eop"/>
+              <w:rFonts w:asciiTheme="minorHAnsi" w:eastAsiaTheme="minorEastAsia" w:hAnsiTheme="minorHAnsi" w:cstheme="minorBidi"/>
+              <w:b/>
+              <w:bCs/>
+              <w:sz w:val="22"/>
+              <w:szCs w:val="22"/>
+              <w:lang w:val="en-US"/>
+            </w:rPr>
+          </w:rPrChange>
+        </w:rPr>
+        <w:t>Cobis</w:t>
+      </w:r>
+      <w:proofErr w:type="spellEnd"/>
+      <w:r>
+        <w:rPr>
+          <w:rStyle w:val="eop"/>
+          <w:rFonts w:asciiTheme="minorHAnsi" w:eastAsiaTheme="minorEastAsia" w:hAnsiTheme="minorHAnsi" w:cstheme="minorBidi"/>
+          <w:b/>
+          <w:bCs/>
+          <w:sz w:val="22"/>
+          <w:szCs w:val="22"/>
+          <w:rPrChange w:id="4" w:author="Oscar Eduardo Ortiz Pinzon [2]" w:date="2021-10-04T14:54:00Z">
+            <w:rPr>
+              <w:rStyle w:val="eop"/>
+              <w:rFonts w:asciiTheme="minorHAnsi" w:eastAsiaTheme="minorEastAsia" w:hAnsiTheme="minorHAnsi" w:cstheme="minorBidi"/>
+              <w:b/>
+              <w:bCs/>
+              <w:sz w:val="22"/>
+              <w:szCs w:val="22"/>
+              <w:lang w:val="en-US"/>
+            </w:rPr>
+          </w:rPrChange>
+        </w:rPr>
+        <w:t xml:space="preserve"> – IT </w:t>
+      </w:r>
+      <w:proofErr w:type="spellStart"/>
+      <w:r>
+        <w:rPr>
+          <w:rStyle w:val="eop"/>
+          <w:rFonts w:asciiTheme="minorHAnsi" w:eastAsiaTheme="minorEastAsia" w:hAnsiTheme="minorHAnsi" w:cstheme="minorBidi"/>
+          <w:b/>
+          <w:bCs/>
+          <w:sz w:val="22"/>
+          <w:szCs w:val="22"/>
+          <w:rPrChange w:id="5" w:author="Oscar Eduardo Ortiz Pinzon [2]" w:date="2021-10-04T14:54:00Z">
+            <w:rPr>
+              <w:rStyle w:val="eop"/>
+              <w:rFonts w:asciiTheme="minorHAnsi" w:eastAsiaTheme="minorEastAsia" w:hAnsiTheme="minorHAnsi" w:cstheme="minorBidi"/>
+              <w:b/>
+              <w:bCs/>
+              <w:sz w:val="22"/>
+              <w:szCs w:val="22"/>
+              <w:lang w:val="en-US"/>
+            </w:rPr>
+          </w:rPrChange>
+        </w:rPr>
+        <w:t>Consultancy</w:t>
+      </w:r>
+      <w:proofErr w:type="spellEnd"/>
+      <w:r>
+        <w:rPr>
+          <w:rStyle w:val="eop"/>
+          <w:rFonts w:asciiTheme="minorHAnsi" w:eastAsiaTheme="minorEastAsia" w:hAnsiTheme="minorHAnsi" w:cstheme="minorBidi"/>
+          <w:b/>
+          <w:bCs/>
+          <w:sz w:val="22"/>
+          <w:szCs w:val="22"/>
+          <w:rPrChange w:id="6" w:author="Oscar Eduardo Ortiz Pinzon [2]" w:date="2021-10-04T14:54:00Z">
+            <w:rPr>
+              <w:rStyle w:val="eop"/>
+              <w:rFonts w:asciiTheme="minorHAnsi" w:eastAsiaTheme="minorEastAsia" w:hAnsiTheme="minorHAnsi" w:cstheme="minorBidi"/>
+              <w:b/>
+              <w:bCs/>
+              <w:sz w:val="22"/>
+              <w:szCs w:val="22"/>
+              <w:lang w:val="en-US"/>
+            </w:rPr>
+          </w:rPrChange>
+        </w:rPr>
+        <w:t xml:space="preserve"> </w:t>
+      </w:r>
+      <w:r>
+        <w:rPr>
+          <w:rStyle w:val="eop"/>
+          <w:rFonts w:asciiTheme="minorHAnsi" w:eastAsiaTheme="minorEastAsia" w:hAnsiTheme="minorHAnsi" w:cstheme="minorBidi"/>
+          <w:b/>
+          <w:bCs/>
+          <w:sz w:val="22"/>
+          <w:szCs w:val="22"/>
+          <w:rPrChange w:id="7" w:author="Oscar Eduardo Ortiz Pinzon [2]" w:date="2021-10-04T14:54:00Z">
+            <w:rPr>
+              <w:rStyle w:val="eop"/>
+              <w:rFonts w:asciiTheme="minorHAnsi" w:eastAsiaTheme="minorEastAsia" w:hAnsiTheme="minorHAnsi" w:cstheme="minorBidi"/>
+              <w:b/>
+              <w:bCs/>
+              <w:sz w:val="22"/>
+              <w:szCs w:val="22"/>
+              <w:lang w:val="en-US"/>
+            </w:rPr>
+          </w:rPrChange>
         </w:rPr>
         <w:tab/>
       </w:r>
@@ -692,7 +940,17 @@
           <w:bCs/>
           <w:sz w:val="22"/>
           <w:szCs w:val="22"/>
-          <w:lang w:val="en-US"/>
+          <w:rPrChange w:id="8" w:author="Oscar Eduardo Ortiz Pinzon [2]" w:date="2021-10-04T14:54:00Z">
+            <w:rPr>
+              <w:rStyle w:val="eop"/>
+              <w:rFonts w:asciiTheme="minorHAnsi" w:eastAsiaTheme="minorEastAsia" w:hAnsiTheme="minorHAnsi" w:cstheme="minorBidi"/>
+              <w:b/>
+              <w:bCs/>
+              <w:sz w:val="22"/>
+              <w:szCs w:val="22"/>
+              <w:lang w:val="en-US"/>
+            </w:rPr>
+          </w:rPrChange>
         </w:rPr>
         <w:tab/>
       </w:r>
@@ -704,7 +962,17 @@
           <w:bCs/>
           <w:sz w:val="22"/>
           <w:szCs w:val="22"/>
-          <w:lang w:val="en-US"/>
+          <w:rPrChange w:id="9" w:author="Oscar Eduardo Ortiz Pinzon [2]" w:date="2021-10-04T14:54:00Z">
+            <w:rPr>
+              <w:rStyle w:val="eop"/>
+              <w:rFonts w:asciiTheme="minorHAnsi" w:eastAsiaTheme="minorEastAsia" w:hAnsiTheme="minorHAnsi" w:cstheme="minorBidi"/>
+              <w:b/>
+              <w:bCs/>
+              <w:sz w:val="22"/>
+              <w:szCs w:val="22"/>
+              <w:lang w:val="en-US"/>
+            </w:rPr>
+          </w:rPrChange>
         </w:rPr>
         <w:tab/>
       </w:r>
@@ -716,7 +984,17 @@
           <w:bCs/>
           <w:sz w:val="22"/>
           <w:szCs w:val="22"/>
-          <w:lang w:val="en-US"/>
+          <w:rPrChange w:id="10" w:author="Oscar Eduardo Ortiz Pinzon [2]" w:date="2021-10-04T14:54:00Z">
+            <w:rPr>
+              <w:rStyle w:val="eop"/>
+              <w:rFonts w:asciiTheme="minorHAnsi" w:eastAsiaTheme="minorEastAsia" w:hAnsiTheme="minorHAnsi" w:cstheme="minorBidi"/>
+              <w:b/>
+              <w:bCs/>
+              <w:sz w:val="22"/>
+              <w:szCs w:val="22"/>
+              <w:lang w:val="en-US"/>
+            </w:rPr>
+          </w:rPrChange>
         </w:rPr>
         <w:tab/>
       </w:r>
@@ -728,7 +1006,17 @@
           <w:bCs/>
           <w:sz w:val="22"/>
           <w:szCs w:val="22"/>
-          <w:lang w:val="en-US"/>
+          <w:rPrChange w:id="11" w:author="Oscar Eduardo Ortiz Pinzon [2]" w:date="2021-10-04T14:54:00Z">
+            <w:rPr>
+              <w:rStyle w:val="eop"/>
+              <w:rFonts w:asciiTheme="minorHAnsi" w:eastAsiaTheme="minorEastAsia" w:hAnsiTheme="minorHAnsi" w:cstheme="minorBidi"/>
+              <w:b/>
+              <w:bCs/>
+              <w:sz w:val="22"/>
+              <w:szCs w:val="22"/>
+              <w:lang w:val="en-US"/>
+            </w:rPr>
+          </w:rPrChange>
         </w:rPr>
         <w:tab/>
       </w:r>
@@ -740,7 +1028,17 @@
           <w:bCs/>
           <w:sz w:val="22"/>
           <w:szCs w:val="22"/>
-          <w:lang w:val="en-US"/>
+          <w:rPrChange w:id="12" w:author="Oscar Eduardo Ortiz Pinzon [2]" w:date="2021-10-04T14:54:00Z">
+            <w:rPr>
+              <w:rStyle w:val="eop"/>
+              <w:rFonts w:asciiTheme="minorHAnsi" w:eastAsiaTheme="minorEastAsia" w:hAnsiTheme="minorHAnsi" w:cstheme="minorBidi"/>
+              <w:b/>
+              <w:bCs/>
+              <w:sz w:val="22"/>
+              <w:szCs w:val="22"/>
+              <w:lang w:val="en-US"/>
+            </w:rPr>
+          </w:rPrChange>
         </w:rPr>
         <w:tab/>
       </w:r>
@@ -752,7 +1050,17 @@
           <w:bCs/>
           <w:sz w:val="22"/>
           <w:szCs w:val="22"/>
-          <w:lang w:val="en-US"/>
+          <w:rPrChange w:id="13" w:author="Oscar Eduardo Ortiz Pinzon [2]" w:date="2021-10-04T14:54:00Z">
+            <w:rPr>
+              <w:rStyle w:val="eop"/>
+              <w:rFonts w:asciiTheme="minorHAnsi" w:eastAsiaTheme="minorEastAsia" w:hAnsiTheme="minorHAnsi" w:cstheme="minorBidi"/>
+              <w:b/>
+              <w:bCs/>
+              <w:sz w:val="22"/>
+              <w:szCs w:val="22"/>
+              <w:lang w:val="en-US"/>
+            </w:rPr>
+          </w:rPrChange>
         </w:rPr>
         <w:tab/>
         <w:t>Bogotá</w:t>
@@ -765,7 +1073,17 @@
           <w:bCs/>
           <w:sz w:val="22"/>
           <w:szCs w:val="22"/>
-          <w:lang w:val="en-US"/>
+          <w:rPrChange w:id="14" w:author="Oscar Eduardo Ortiz Pinzon [2]" w:date="2021-10-04T14:54:00Z">
+            <w:rPr>
+              <w:rStyle w:val="eop"/>
+              <w:rFonts w:asciiTheme="minorHAnsi" w:eastAsiaTheme="minorEastAsia" w:hAnsiTheme="minorHAnsi" w:cstheme="minorBidi"/>
+              <w:b/>
+              <w:bCs/>
+              <w:sz w:val="22"/>
+              <w:szCs w:val="22"/>
+              <w:lang w:val="en-US"/>
+            </w:rPr>
+          </w:rPrChange>
         </w:rPr>
         <w:t>,06/2018 – 03/2019</w:t>
       </w:r>
@@ -794,7 +1112,33 @@
           <w:szCs w:val="22"/>
           <w:lang w:val="es-ES"/>
         </w:rPr>
-        <w:t xml:space="preserve">Desarrollador de Cobis para Banco Agrario de Colombia                                                      </w:t>
+        <w:t xml:space="preserve">Desarrollador de </w:t>
+      </w:r>
+      <w:proofErr w:type="spellStart"/>
+      <w:r>
+        <w:rPr>
+          <w:rStyle w:val="eop"/>
+          <w:rFonts w:asciiTheme="minorHAnsi" w:eastAsiaTheme="minorEastAsia" w:hAnsiTheme="minorHAnsi" w:cstheme="minorBidi"/>
+          <w:b/>
+          <w:bCs/>
+          <w:sz w:val="22"/>
+          <w:szCs w:val="22"/>
+          <w:lang w:val="es-ES"/>
+        </w:rPr>
+        <w:t>Cobis</w:t>
+      </w:r>
+      <w:proofErr w:type="spellEnd"/>
+      <w:r>
+        <w:rPr>
+          <w:rStyle w:val="eop"/>
+          <w:rFonts w:asciiTheme="minorHAnsi" w:eastAsiaTheme="minorEastAsia" w:hAnsiTheme="minorHAnsi" w:cstheme="minorBidi"/>
+          <w:b/>
+          <w:bCs/>
+          <w:sz w:val="22"/>
+          <w:szCs w:val="22"/>
+          <w:lang w:val="es-ES"/>
+        </w:rPr>
+        <w:t xml:space="preserve"> para Banco Agrario de Colombia                                                      </w:t>
       </w:r>
     </w:p>
     <w:p>
@@ -868,7 +1212,29 @@
           <w:szCs w:val="22"/>
           <w:lang w:val="es-ES"/>
         </w:rPr>
-        <w:t>desarrollo de la integración y mantenimiento entre Cobis (</w:t>
+        <w:t xml:space="preserve">desarrollo de la integración y mantenimiento entre </w:t>
+      </w:r>
+      <w:proofErr w:type="spellStart"/>
+      <w:r>
+        <w:rPr>
+          <w:rStyle w:val="eop"/>
+          <w:rFonts w:asciiTheme="majorHAnsi" w:eastAsiaTheme="minorEastAsia" w:hAnsiTheme="majorHAnsi" w:cstheme="majorHAnsi"/>
+          <w:sz w:val="22"/>
+          <w:szCs w:val="22"/>
+          <w:lang w:val="es-ES"/>
+        </w:rPr>
+        <w:t>Cobis</w:t>
+      </w:r>
+      <w:proofErr w:type="spellEnd"/>
+      <w:r>
+        <w:rPr>
+          <w:rStyle w:val="eop"/>
+          <w:rFonts w:asciiTheme="majorHAnsi" w:eastAsiaTheme="minorEastAsia" w:hAnsiTheme="majorHAnsi" w:cstheme="majorHAnsi"/>
+          <w:sz w:val="22"/>
+          <w:szCs w:val="22"/>
+          <w:lang w:val="es-ES"/>
+        </w:rPr>
+        <w:t xml:space="preserve"> (</w:t>
       </w:r>
       <w:r>
         <w:rPr>
@@ -888,7 +1254,139 @@
           <w:szCs w:val="22"/>
           <w:lang w:val="es-ES"/>
         </w:rPr>
-        <w:t>Bancario) y el Banco Agrario de Colombia, en los módulos de Cartera, Créditos y ATM (Cajeros Automáticos), los desarrollos es para toda el back end y las tecnologías asociadas a la misma, Visual Basic 6.0, Com+, C++, C#, Sybase 15, SQR integración con Sistemas S400 y Unix, XML y RXML, generación de reportes con Crystal Reports, JReports, Rest API, PL SQL</w:t>
+        <w:t xml:space="preserve">Bancario) y el Banco Agrario de Colombia, en los módulos de Cartera, Créditos y ATM (Cajeros Automáticos), los desarrollos es para toda el back </w:t>
+      </w:r>
+      <w:proofErr w:type="spellStart"/>
+      <w:r>
+        <w:rPr>
+          <w:rStyle w:val="eop"/>
+          <w:rFonts w:asciiTheme="majorHAnsi" w:eastAsiaTheme="minorEastAsia" w:hAnsiTheme="majorHAnsi" w:cstheme="majorHAnsi"/>
+          <w:sz w:val="22"/>
+          <w:szCs w:val="22"/>
+          <w:lang w:val="es-ES"/>
+        </w:rPr>
+        <w:t>end</w:t>
+      </w:r>
+      <w:proofErr w:type="spellEnd"/>
+      <w:r>
+        <w:rPr>
+          <w:rStyle w:val="eop"/>
+          <w:rFonts w:asciiTheme="majorHAnsi" w:eastAsiaTheme="minorEastAsia" w:hAnsiTheme="majorHAnsi" w:cstheme="majorHAnsi"/>
+          <w:sz w:val="22"/>
+          <w:szCs w:val="22"/>
+          <w:lang w:val="es-ES"/>
+        </w:rPr>
+        <w:t xml:space="preserve"> y las tecnologías asociadas a la misma, Visual Basic 6.0, </w:t>
+      </w:r>
+      <w:proofErr w:type="spellStart"/>
+      <w:r>
+        <w:rPr>
+          <w:rStyle w:val="eop"/>
+          <w:rFonts w:asciiTheme="majorHAnsi" w:eastAsiaTheme="minorEastAsia" w:hAnsiTheme="majorHAnsi" w:cstheme="majorHAnsi"/>
+          <w:sz w:val="22"/>
+          <w:szCs w:val="22"/>
+          <w:lang w:val="es-ES"/>
+        </w:rPr>
+        <w:t>Com</w:t>
+      </w:r>
+      <w:proofErr w:type="spellEnd"/>
+      <w:r>
+        <w:rPr>
+          <w:rStyle w:val="eop"/>
+          <w:rFonts w:asciiTheme="majorHAnsi" w:eastAsiaTheme="minorEastAsia" w:hAnsiTheme="majorHAnsi" w:cstheme="majorHAnsi"/>
+          <w:sz w:val="22"/>
+          <w:szCs w:val="22"/>
+          <w:lang w:val="es-ES"/>
+        </w:rPr>
+        <w:t xml:space="preserve">+, C++, C#, Sybase 15, SQR integración con Sistemas S400 y Unix, XML y RXML, generación de reportes con </w:t>
+      </w:r>
+      <w:proofErr w:type="spellStart"/>
+      <w:r>
+        <w:rPr>
+          <w:rStyle w:val="eop"/>
+          <w:rFonts w:asciiTheme="majorHAnsi" w:eastAsiaTheme="minorEastAsia" w:hAnsiTheme="majorHAnsi" w:cstheme="majorHAnsi"/>
+          <w:sz w:val="22"/>
+          <w:szCs w:val="22"/>
+          <w:lang w:val="es-ES"/>
+        </w:rPr>
+        <w:t>Crystal</w:t>
+      </w:r>
+      <w:proofErr w:type="spellEnd"/>
+      <w:r>
+        <w:rPr>
+          <w:rStyle w:val="eop"/>
+          <w:rFonts w:asciiTheme="majorHAnsi" w:eastAsiaTheme="minorEastAsia" w:hAnsiTheme="majorHAnsi" w:cstheme="majorHAnsi"/>
+          <w:sz w:val="22"/>
+          <w:szCs w:val="22"/>
+          <w:lang w:val="es-ES"/>
+        </w:rPr>
+        <w:t xml:space="preserve"> </w:t>
+      </w:r>
+      <w:proofErr w:type="spellStart"/>
+      <w:r>
+        <w:rPr>
+          <w:rStyle w:val="eop"/>
+          <w:rFonts w:asciiTheme="majorHAnsi" w:eastAsiaTheme="minorEastAsia" w:hAnsiTheme="majorHAnsi" w:cstheme="majorHAnsi"/>
+          <w:sz w:val="22"/>
+          <w:szCs w:val="22"/>
+          <w:lang w:val="es-ES"/>
+        </w:rPr>
+        <w:t>Reports</w:t>
+      </w:r>
+      <w:proofErr w:type="spellEnd"/>
+      <w:r>
+        <w:rPr>
+          <w:rStyle w:val="eop"/>
+          <w:rFonts w:asciiTheme="majorHAnsi" w:eastAsiaTheme="minorEastAsia" w:hAnsiTheme="majorHAnsi" w:cstheme="majorHAnsi"/>
+          <w:sz w:val="22"/>
+          <w:szCs w:val="22"/>
+          <w:lang w:val="es-ES"/>
+        </w:rPr>
+        <w:t xml:space="preserve">, </w:t>
+      </w:r>
+      <w:proofErr w:type="spellStart"/>
+      <w:r>
+        <w:rPr>
+          <w:rStyle w:val="eop"/>
+          <w:rFonts w:asciiTheme="majorHAnsi" w:eastAsiaTheme="minorEastAsia" w:hAnsiTheme="majorHAnsi" w:cstheme="majorHAnsi"/>
+          <w:sz w:val="22"/>
+          <w:szCs w:val="22"/>
+          <w:lang w:val="es-ES"/>
+        </w:rPr>
+        <w:t>JReports</w:t>
+      </w:r>
+      <w:proofErr w:type="spellEnd"/>
+      <w:r>
+        <w:rPr>
+          <w:rStyle w:val="eop"/>
+          <w:rFonts w:asciiTheme="majorHAnsi" w:eastAsiaTheme="minorEastAsia" w:hAnsiTheme="majorHAnsi" w:cstheme="majorHAnsi"/>
+          <w:sz w:val="22"/>
+          <w:szCs w:val="22"/>
+          <w:lang w:val="es-ES"/>
+        </w:rPr>
+        <w:t xml:space="preserve">, </w:t>
+      </w:r>
+      <w:proofErr w:type="spellStart"/>
+      <w:r>
+        <w:rPr>
+          <w:rStyle w:val="eop"/>
+          <w:rFonts w:asciiTheme="majorHAnsi" w:eastAsiaTheme="minorEastAsia" w:hAnsiTheme="majorHAnsi" w:cstheme="majorHAnsi"/>
+          <w:sz w:val="22"/>
+          <w:szCs w:val="22"/>
+          <w:lang w:val="es-ES"/>
+        </w:rPr>
+        <w:t>Rest</w:t>
+      </w:r>
+      <w:proofErr w:type="spellEnd"/>
+      <w:r>
+        <w:rPr>
+          <w:rStyle w:val="eop"/>
+          <w:rFonts w:asciiTheme="majorHAnsi" w:eastAsiaTheme="minorEastAsia" w:hAnsiTheme="majorHAnsi" w:cstheme="majorHAnsi"/>
+          <w:sz w:val="22"/>
+          <w:szCs w:val="22"/>
+          <w:lang w:val="es-ES"/>
+        </w:rPr>
+        <w:t xml:space="preserve"> API, PL SQL</w:t>
       </w:r>
       <w:r>
         <w:rPr>
@@ -1273,8 +1771,22 @@
           <w:szCs w:val="22"/>
           <w:lang w:val="es-ES"/>
         </w:rPr>
-        <w:t xml:space="preserve">          Milan-Bogota</w:t>
-      </w:r>
+        <w:t xml:space="preserve">          </w:t>
+      </w:r>
+      <w:proofErr w:type="spellStart"/>
+      <w:r>
+        <w:rPr>
+          <w:rStyle w:val="eop"/>
+          <w:rFonts w:asciiTheme="minorHAnsi" w:eastAsiaTheme="minorEastAsia" w:hAnsiTheme="minorHAnsi" w:cstheme="minorBidi"/>
+          <w:b/>
+          <w:bCs/>
+          <w:sz w:val="22"/>
+          <w:szCs w:val="22"/>
+          <w:lang w:val="es-ES"/>
+        </w:rPr>
+        <w:t>Milan-Bogota</w:t>
+      </w:r>
+      <w:proofErr w:type="spellEnd"/>
       <w:r>
         <w:rPr>
           <w:rStyle w:val="normaltextrun"/>
@@ -1429,7 +1941,73 @@
           <w:szCs w:val="22"/>
           <w:lang w:val="es-ES"/>
         </w:rPr>
-        <w:t>Lideré como consultor externo, la implantación de una solución informática entre ellos Bomi Internacional y los distintos clientes, atendidos se encuentran Roche Inc, Teleflex y Cardinal Health, llevándome a conocer todo el proceso de Bomi y concretar la mejor solución posible desde el punto de vista funcional y operativo para su software Lidia, un WMS realizado por ellos y diseñar las distintas interfaces con los clientes antes mencionados.</w:t>
+        <w:t xml:space="preserve">Lideré como consultor externo, la implantación de una solución informática entre ellos Bomi Internacional y los distintos clientes, atendidos se encuentran Roche </w:t>
+      </w:r>
+      <w:proofErr w:type="spellStart"/>
+      <w:r>
+        <w:rPr>
+          <w:rStyle w:val="normaltextrun"/>
+          <w:rFonts w:asciiTheme="majorHAnsi" w:eastAsiaTheme="minorEastAsia" w:hAnsiTheme="majorHAnsi" w:cstheme="majorHAnsi"/>
+          <w:sz w:val="22"/>
+          <w:szCs w:val="22"/>
+          <w:lang w:val="es-ES"/>
+        </w:rPr>
+        <w:t>Inc</w:t>
+      </w:r>
+      <w:proofErr w:type="spellEnd"/>
+      <w:r>
+        <w:rPr>
+          <w:rStyle w:val="normaltextrun"/>
+          <w:rFonts w:asciiTheme="majorHAnsi" w:eastAsiaTheme="minorEastAsia" w:hAnsiTheme="majorHAnsi" w:cstheme="majorHAnsi"/>
+          <w:sz w:val="22"/>
+          <w:szCs w:val="22"/>
+          <w:lang w:val="es-ES"/>
+        </w:rPr>
+        <w:t xml:space="preserve">, </w:t>
+      </w:r>
+      <w:proofErr w:type="spellStart"/>
+      <w:r>
+        <w:rPr>
+          <w:rStyle w:val="normaltextrun"/>
+          <w:rFonts w:asciiTheme="majorHAnsi" w:eastAsiaTheme="minorEastAsia" w:hAnsiTheme="majorHAnsi" w:cstheme="majorHAnsi"/>
+          <w:sz w:val="22"/>
+          <w:szCs w:val="22"/>
+          <w:lang w:val="es-ES"/>
+        </w:rPr>
+        <w:t>Teleflex</w:t>
+      </w:r>
+      <w:proofErr w:type="spellEnd"/>
+      <w:r>
+        <w:rPr>
+          <w:rStyle w:val="normaltextrun"/>
+          <w:rFonts w:asciiTheme="majorHAnsi" w:eastAsiaTheme="minorEastAsia" w:hAnsiTheme="majorHAnsi" w:cstheme="majorHAnsi"/>
+          <w:sz w:val="22"/>
+          <w:szCs w:val="22"/>
+          <w:lang w:val="es-ES"/>
+        </w:rPr>
+        <w:t xml:space="preserve"> y Cardinal </w:t>
+      </w:r>
+      <w:proofErr w:type="spellStart"/>
+      <w:r>
+        <w:rPr>
+          <w:rStyle w:val="normaltextrun"/>
+          <w:rFonts w:asciiTheme="majorHAnsi" w:eastAsiaTheme="minorEastAsia" w:hAnsiTheme="majorHAnsi" w:cstheme="majorHAnsi"/>
+          <w:sz w:val="22"/>
+          <w:szCs w:val="22"/>
+          <w:lang w:val="es-ES"/>
+        </w:rPr>
+        <w:t>Health</w:t>
+      </w:r>
+      <w:proofErr w:type="spellEnd"/>
+      <w:r>
+        <w:rPr>
+          <w:rStyle w:val="normaltextrun"/>
+          <w:rFonts w:asciiTheme="majorHAnsi" w:eastAsiaTheme="minorEastAsia" w:hAnsiTheme="majorHAnsi" w:cstheme="majorHAnsi"/>
+          <w:sz w:val="22"/>
+          <w:szCs w:val="22"/>
+          <w:lang w:val="es-ES"/>
+        </w:rPr>
+        <w:t>, llevándome a conocer todo el proceso de Bomi y concretar la mejor solución posible desde el punto de vista funcional y operativo para su software Lidia, un WMS realizado por ellos y diseñar las distintas interfaces con los clientes antes mencionados.</w:t>
       </w:r>
     </w:p>
     <w:p>
@@ -1461,7 +2039,6 @@
           <w:lang w:val="es-ES"/>
         </w:rPr>
       </w:pPr>
-      <w:bookmarkStart w:id="2" w:name="_GoBack"/>
     </w:p>
     <w:p>
       <w:pPr>
@@ -1485,7 +2062,7 @@
         <w:jc w:val="both"/>
         <w:textAlignment w:val="baseline"/>
         <w:rPr>
-          <w:ins w:id="3" w:author="Oscar Eduardo Ortiz Pinzon" w:date="2020-02-13T15:46:00Z"/>
+          <w:ins w:id="15" w:author="Oscar Eduardo Ortiz Pinzon" w:date="2020-02-13T15:46:00Z"/>
           <w:rStyle w:val="normaltextrun"/>
           <w:rFonts w:asciiTheme="minorHAnsi" w:eastAsiaTheme="minorEastAsia" w:hAnsiTheme="minorHAnsi" w:cstheme="minorBidi"/>
           <w:b/>
@@ -1509,6 +2086,7 @@
           <w:lang w:val="es-ES"/>
         </w:rPr>
       </w:pPr>
+      <w:proofErr w:type="spellStart"/>
       <w:r>
         <w:rPr>
           <w:rStyle w:val="normaltextrun"/>
@@ -1520,7 +2098,20 @@
           <w:lang w:val="es-ES"/>
         </w:rPr>
         <w:lastRenderedPageBreak/>
-        <w:t xml:space="preserve">DataSolutions de Colombia - ETB                                                         </w:t>
+        <w:t>DataSolutions</w:t>
+      </w:r>
+      <w:proofErr w:type="spellEnd"/>
+      <w:r>
+        <w:rPr>
+          <w:rStyle w:val="normaltextrun"/>
+          <w:rFonts w:asciiTheme="minorHAnsi" w:eastAsiaTheme="minorEastAsia" w:hAnsiTheme="minorHAnsi" w:cstheme="minorBidi"/>
+          <w:b/>
+          <w:bCs/>
+          <w:sz w:val="22"/>
+          <w:szCs w:val="22"/>
+          <w:lang w:val="es-ES"/>
+        </w:rPr>
+        <w:t xml:space="preserve"> de Colombia - ETB                                                         </w:t>
       </w:r>
       <w:r>
         <w:rPr>
@@ -1626,10 +2217,31 @@
           <w:szCs w:val="22"/>
           <w:lang w:val="es-ES"/>
         </w:rPr>
-        <w:t xml:space="preserve"> la implementación, mantenimiento y puesta a punto de SharePoint 2007/2010/2013 con Inteligencia de Negocios para crear un Balance ScoreCard para la gerencia de valor de la ETB.</w:t>
+        <w:t xml:space="preserve"> la implementación, mantenimiento y puesta a punto de SharePoint 2007/2010/2013 con Inteligencia de Negocios para crear un Balance </w:t>
+      </w:r>
+      <w:proofErr w:type="spellStart"/>
+      <w:r>
+        <w:rPr>
+          <w:rStyle w:val="normaltextrun"/>
+          <w:rFonts w:asciiTheme="majorHAnsi" w:eastAsiaTheme="minorEastAsia" w:hAnsiTheme="majorHAnsi" w:cstheme="majorHAnsi"/>
+          <w:sz w:val="22"/>
+          <w:szCs w:val="22"/>
+          <w:lang w:val="es-ES"/>
+        </w:rPr>
+        <w:t>ScoreCard</w:t>
+      </w:r>
+      <w:proofErr w:type="spellEnd"/>
+      <w:r>
+        <w:rPr>
+          <w:rStyle w:val="normaltextrun"/>
+          <w:rFonts w:asciiTheme="majorHAnsi" w:eastAsiaTheme="minorEastAsia" w:hAnsiTheme="majorHAnsi" w:cstheme="majorHAnsi"/>
+          <w:sz w:val="22"/>
+          <w:szCs w:val="22"/>
+          <w:lang w:val="es-ES"/>
+        </w:rPr>
+        <w:t xml:space="preserve"> para la gerencia de valor de la ETB.</w:t>
       </w:r>
     </w:p>
-    <w:bookmarkEnd w:id="2"/>
     <w:p>
       <w:pPr>
         <w:pStyle w:val="paragraph"/>
@@ -1640,7 +2252,7 @@
         <w:ind w:left="284" w:hanging="284"/>
         <w:jc w:val="both"/>
         <w:rPr>
-          <w:del w:id="4" w:author="Oscar Eduardo Ortiz Pinzon" w:date="2020-02-13T15:50:00Z"/>
+          <w:del w:id="16" w:author="Oscar Eduardo Ortiz Pinzon" w:date="2020-02-13T15:50:00Z"/>
           <w:rFonts w:asciiTheme="majorHAnsi" w:hAnsiTheme="majorHAnsi" w:cstheme="majorHAnsi"/>
           <w:sz w:val="22"/>
           <w:szCs w:val="22"/>
@@ -1692,7 +2304,43 @@
           <w:sz w:val="22"/>
           <w:szCs w:val="22"/>
         </w:rPr>
-        <w:t xml:space="preserve"> mejora continua de la empresa, en los propósitos 2014 - 2018  o Proceso de adopción denominado Seis Sigma en los indicadores de Total Quality Management.</w:t>
+        <w:t xml:space="preserve"> mejora continua de la empresa, en los propósitos 2014 - </w:t>
+      </w:r>
+      <w:proofErr w:type="gramStart"/>
+      <w:r>
+        <w:rPr>
+          <w:rFonts w:asciiTheme="majorHAnsi" w:eastAsiaTheme="minorEastAsia" w:hAnsiTheme="majorHAnsi" w:cstheme="majorHAnsi"/>
+          <w:sz w:val="22"/>
+          <w:szCs w:val="22"/>
+        </w:rPr>
+        <w:t>2018  o</w:t>
+      </w:r>
+      <w:proofErr w:type="gramEnd"/>
+      <w:r>
+        <w:rPr>
+          <w:rFonts w:asciiTheme="majorHAnsi" w:eastAsiaTheme="minorEastAsia" w:hAnsiTheme="majorHAnsi" w:cstheme="majorHAnsi"/>
+          <w:sz w:val="22"/>
+          <w:szCs w:val="22"/>
+        </w:rPr>
+        <w:t xml:space="preserve"> Proceso de adopción denominado Seis Sigma en los indicadores de Total </w:t>
+      </w:r>
+      <w:proofErr w:type="spellStart"/>
+      <w:r>
+        <w:rPr>
+          <w:rFonts w:asciiTheme="majorHAnsi" w:eastAsiaTheme="minorEastAsia" w:hAnsiTheme="majorHAnsi" w:cstheme="majorHAnsi"/>
+          <w:sz w:val="22"/>
+          <w:szCs w:val="22"/>
+        </w:rPr>
+        <w:t>Quality</w:t>
+      </w:r>
+      <w:proofErr w:type="spellEnd"/>
+      <w:r>
+        <w:rPr>
+          <w:rFonts w:asciiTheme="majorHAnsi" w:eastAsiaTheme="minorEastAsia" w:hAnsiTheme="majorHAnsi" w:cstheme="majorHAnsi"/>
+          <w:sz w:val="22"/>
+          <w:szCs w:val="22"/>
+        </w:rPr>
+        <w:t xml:space="preserve"> Management.</w:t>
       </w:r>
     </w:p>
     <w:p>
@@ -1706,11 +2354,13 @@
         <w:jc w:val="both"/>
         <w:rPr>
           <w:rStyle w:val="eop"/>
-          <w:b/>
-          <w:sz w:val="22"/>
-          <w:szCs w:val="22"/>
-        </w:rPr>
-        <w:pPrChange w:id="5" w:author="Oscar Eduardo Ortiz Pinzon" w:date="2020-02-13T15:50:00Z">
+          <w:rFonts w:asciiTheme="minorHAnsi" w:eastAsiaTheme="minorHAnsi" w:hAnsiTheme="minorHAnsi" w:cstheme="minorBidi"/>
+          <w:b/>
+          <w:sz w:val="22"/>
+          <w:szCs w:val="22"/>
+          <w:lang w:eastAsia="en-US"/>
+        </w:rPr>
+        <w:pPrChange w:id="17" w:author="Oscar Eduardo Ortiz Pinzon" w:date="2020-02-13T15:50:00Z">
           <w:pPr>
             <w:pStyle w:val="paragraph"/>
             <w:jc w:val="both"/>
@@ -1966,7 +2616,25 @@
           <w:sz w:val="22"/>
           <w:szCs w:val="22"/>
         </w:rPr>
-        <w:t>el Balance ScoreCard de la empresa, primer diseño con C# y después co</w:t>
+        <w:t xml:space="preserve">el Balance </w:t>
+      </w:r>
+      <w:proofErr w:type="spellStart"/>
+      <w:r>
+        <w:rPr>
+          <w:rFonts w:asciiTheme="majorHAnsi" w:eastAsiaTheme="minorEastAsia" w:hAnsiTheme="majorHAnsi" w:cstheme="majorHAnsi"/>
+          <w:sz w:val="22"/>
+          <w:szCs w:val="22"/>
+        </w:rPr>
+        <w:t>ScoreCard</w:t>
+      </w:r>
+      <w:proofErr w:type="spellEnd"/>
+      <w:r>
+        <w:rPr>
+          <w:rFonts w:asciiTheme="majorHAnsi" w:eastAsiaTheme="minorEastAsia" w:hAnsiTheme="majorHAnsi" w:cstheme="majorHAnsi"/>
+          <w:sz w:val="22"/>
+          <w:szCs w:val="22"/>
+        </w:rPr>
+        <w:t xml:space="preserve"> de la empresa, primer diseño con C# y después co</w:t>
       </w:r>
       <w:r>
         <w:rPr>
@@ -1984,21 +2652,85 @@
         </w:rPr>
         <w:t xml:space="preserve">ETL, </w:t>
       </w:r>
-      <w:r>
-        <w:rPr>
-          <w:rFonts w:asciiTheme="majorHAnsi" w:eastAsiaTheme="minorEastAsia" w:hAnsiTheme="majorHAnsi" w:cstheme="majorHAnsi"/>
-          <w:sz w:val="22"/>
-          <w:szCs w:val="22"/>
-        </w:rPr>
-        <w:t>PowerPivot, Business</w:t>
-      </w:r>
-      <w:r>
-        <w:rPr>
-          <w:rFonts w:asciiTheme="majorHAnsi" w:eastAsiaTheme="minorEastAsia" w:hAnsiTheme="majorHAnsi" w:cstheme="majorHAnsi"/>
-          <w:sz w:val="22"/>
-          <w:szCs w:val="22"/>
-        </w:rPr>
-        <w:t xml:space="preserve"> Inteligence, Integration Services, Excel.</w:t>
+      <w:proofErr w:type="spellStart"/>
+      <w:r>
+        <w:rPr>
+          <w:rFonts w:asciiTheme="majorHAnsi" w:eastAsiaTheme="minorEastAsia" w:hAnsiTheme="majorHAnsi" w:cstheme="majorHAnsi"/>
+          <w:sz w:val="22"/>
+          <w:szCs w:val="22"/>
+        </w:rPr>
+        <w:t>PowerPivot</w:t>
+      </w:r>
+      <w:proofErr w:type="spellEnd"/>
+      <w:r>
+        <w:rPr>
+          <w:rFonts w:asciiTheme="majorHAnsi" w:eastAsiaTheme="minorEastAsia" w:hAnsiTheme="majorHAnsi" w:cstheme="majorHAnsi"/>
+          <w:sz w:val="22"/>
+          <w:szCs w:val="22"/>
+        </w:rPr>
+        <w:t>, Business</w:t>
+      </w:r>
+      <w:r>
+        <w:rPr>
+          <w:rFonts w:asciiTheme="majorHAnsi" w:eastAsiaTheme="minorEastAsia" w:hAnsiTheme="majorHAnsi" w:cstheme="majorHAnsi"/>
+          <w:sz w:val="22"/>
+          <w:szCs w:val="22"/>
+        </w:rPr>
+        <w:t xml:space="preserve"> </w:t>
+      </w:r>
+      <w:proofErr w:type="spellStart"/>
+      <w:r>
+        <w:rPr>
+          <w:rFonts w:asciiTheme="majorHAnsi" w:eastAsiaTheme="minorEastAsia" w:hAnsiTheme="majorHAnsi" w:cstheme="majorHAnsi"/>
+          <w:sz w:val="22"/>
+          <w:szCs w:val="22"/>
+        </w:rPr>
+        <w:t>Inteligence</w:t>
+      </w:r>
+      <w:proofErr w:type="spellEnd"/>
+      <w:r>
+        <w:rPr>
+          <w:rFonts w:asciiTheme="majorHAnsi" w:eastAsiaTheme="minorEastAsia" w:hAnsiTheme="majorHAnsi" w:cstheme="majorHAnsi"/>
+          <w:sz w:val="22"/>
+          <w:szCs w:val="22"/>
+        </w:rPr>
+        <w:t xml:space="preserve">, </w:t>
+      </w:r>
+      <w:proofErr w:type="spellStart"/>
+      <w:r>
+        <w:rPr>
+          <w:rFonts w:asciiTheme="majorHAnsi" w:eastAsiaTheme="minorEastAsia" w:hAnsiTheme="majorHAnsi" w:cstheme="majorHAnsi"/>
+          <w:sz w:val="22"/>
+          <w:szCs w:val="22"/>
+        </w:rPr>
+        <w:t>Integration</w:t>
+      </w:r>
+      <w:proofErr w:type="spellEnd"/>
+      <w:r>
+        <w:rPr>
+          <w:rFonts w:asciiTheme="majorHAnsi" w:eastAsiaTheme="minorEastAsia" w:hAnsiTheme="majorHAnsi" w:cstheme="majorHAnsi"/>
+          <w:sz w:val="22"/>
+          <w:szCs w:val="22"/>
+        </w:rPr>
+        <w:t xml:space="preserve"> </w:t>
+      </w:r>
+      <w:proofErr w:type="spellStart"/>
+      <w:r>
+        <w:rPr>
+          <w:rFonts w:asciiTheme="majorHAnsi" w:eastAsiaTheme="minorEastAsia" w:hAnsiTheme="majorHAnsi" w:cstheme="majorHAnsi"/>
+          <w:sz w:val="22"/>
+          <w:szCs w:val="22"/>
+        </w:rPr>
+        <w:t>Services</w:t>
+      </w:r>
+      <w:proofErr w:type="spellEnd"/>
+      <w:r>
+        <w:rPr>
+          <w:rFonts w:asciiTheme="majorHAnsi" w:eastAsiaTheme="minorEastAsia" w:hAnsiTheme="majorHAnsi" w:cstheme="majorHAnsi"/>
+          <w:sz w:val="22"/>
+          <w:szCs w:val="22"/>
+        </w:rPr>
+        <w:t>, Excel.</w:t>
       </w:r>
     </w:p>
     <w:p>
@@ -2045,8 +2777,36 @@
           <w:sz w:val="22"/>
           <w:szCs w:val="22"/>
         </w:rPr>
-        <w:t xml:space="preserve"> permisos de la empresa, con lenguaje XQuery dentro de la base de datos PostGress</w:t>
-      </w:r>
+        <w:t xml:space="preserve"> permisos de la empresa, con lenguaje </w:t>
+      </w:r>
+      <w:proofErr w:type="spellStart"/>
+      <w:r>
+        <w:rPr>
+          <w:rFonts w:asciiTheme="majorHAnsi" w:eastAsiaTheme="minorEastAsia" w:hAnsiTheme="majorHAnsi" w:cstheme="majorHAnsi"/>
+          <w:sz w:val="22"/>
+          <w:szCs w:val="22"/>
+        </w:rPr>
+        <w:t>XQuery</w:t>
+      </w:r>
+      <w:proofErr w:type="spellEnd"/>
+      <w:r>
+        <w:rPr>
+          <w:rFonts w:asciiTheme="majorHAnsi" w:eastAsiaTheme="minorEastAsia" w:hAnsiTheme="majorHAnsi" w:cstheme="majorHAnsi"/>
+          <w:sz w:val="22"/>
+          <w:szCs w:val="22"/>
+        </w:rPr>
+        <w:t xml:space="preserve"> dentro de la base de datos </w:t>
+      </w:r>
+      <w:proofErr w:type="spellStart"/>
+      <w:r>
+        <w:rPr>
+          <w:rFonts w:asciiTheme="majorHAnsi" w:eastAsiaTheme="minorEastAsia" w:hAnsiTheme="majorHAnsi" w:cstheme="majorHAnsi"/>
+          <w:sz w:val="22"/>
+          <w:szCs w:val="22"/>
+        </w:rPr>
+        <w:t>PostGress</w:t>
+      </w:r>
+      <w:proofErr w:type="spellEnd"/>
       <w:r>
         <w:rPr>
           <w:rFonts w:asciiTheme="majorHAnsi" w:eastAsiaTheme="minorEastAsia" w:hAnsiTheme="majorHAnsi" w:cstheme="majorHAnsi"/>
@@ -2170,6 +2930,7 @@
           <w:lang w:val="es-ES"/>
         </w:rPr>
       </w:pPr>
+      <w:proofErr w:type="spellStart"/>
       <w:r>
         <w:rPr>
           <w:rStyle w:val="normaltextrun"/>
@@ -2194,6 +2955,7 @@
         </w:rPr>
         <w:t>o</w:t>
       </w:r>
+      <w:proofErr w:type="spellEnd"/>
       <w:r>
         <w:rPr>
           <w:rStyle w:val="normaltextrun"/>
@@ -2403,7 +3165,29 @@
           <w:szCs w:val="22"/>
           <w:lang w:val="es-ES"/>
         </w:rPr>
-        <w:t xml:space="preserve"> Belcolp – Perú, Colombia, Panamá</w:t>
+        <w:t xml:space="preserve"> </w:t>
+      </w:r>
+      <w:proofErr w:type="spellStart"/>
+      <w:r>
+        <w:rPr>
+          <w:rStyle w:val="normaltextrun"/>
+          <w:rFonts w:asciiTheme="majorHAnsi" w:eastAsiaTheme="minorEastAsia" w:hAnsiTheme="majorHAnsi" w:cstheme="majorHAnsi"/>
+          <w:sz w:val="22"/>
+          <w:szCs w:val="22"/>
+          <w:lang w:val="es-ES"/>
+        </w:rPr>
+        <w:t>Belcolp</w:t>
+      </w:r>
+      <w:proofErr w:type="spellEnd"/>
+      <w:r>
+        <w:rPr>
+          <w:rStyle w:val="normaltextrun"/>
+          <w:rFonts w:asciiTheme="majorHAnsi" w:eastAsiaTheme="minorEastAsia" w:hAnsiTheme="majorHAnsi" w:cstheme="majorHAnsi"/>
+          <w:sz w:val="22"/>
+          <w:szCs w:val="22"/>
+          <w:lang w:val="es-ES"/>
+        </w:rPr>
+        <w:t xml:space="preserve"> – Perú, Colombia, Panamá</w:t>
       </w:r>
       <w:r>
         <w:rPr>
@@ -2423,7 +3207,73 @@
           <w:szCs w:val="22"/>
           <w:lang w:val="es-ES"/>
         </w:rPr>
-        <w:t xml:space="preserve"> implementación del versionamiento de la información con SharePoint, sitios virtuales de Cyzone, Epica, contáctame y proyectos especiales para Brasil, Estados Unidos y Francia.</w:t>
+        <w:t xml:space="preserve"> implementación del </w:t>
+      </w:r>
+      <w:proofErr w:type="spellStart"/>
+      <w:r>
+        <w:rPr>
+          <w:rStyle w:val="normaltextrun"/>
+          <w:rFonts w:asciiTheme="majorHAnsi" w:eastAsiaTheme="minorEastAsia" w:hAnsiTheme="majorHAnsi" w:cstheme="majorHAnsi"/>
+          <w:sz w:val="22"/>
+          <w:szCs w:val="22"/>
+          <w:lang w:val="es-ES"/>
+        </w:rPr>
+        <w:t>versionamiento</w:t>
+      </w:r>
+      <w:proofErr w:type="spellEnd"/>
+      <w:r>
+        <w:rPr>
+          <w:rStyle w:val="normaltextrun"/>
+          <w:rFonts w:asciiTheme="majorHAnsi" w:eastAsiaTheme="minorEastAsia" w:hAnsiTheme="majorHAnsi" w:cstheme="majorHAnsi"/>
+          <w:sz w:val="22"/>
+          <w:szCs w:val="22"/>
+          <w:lang w:val="es-ES"/>
+        </w:rPr>
+        <w:t xml:space="preserve"> de la información con SharePoint, sitios virtuales de </w:t>
+      </w:r>
+      <w:proofErr w:type="spellStart"/>
+      <w:r>
+        <w:rPr>
+          <w:rStyle w:val="normaltextrun"/>
+          <w:rFonts w:asciiTheme="majorHAnsi" w:eastAsiaTheme="minorEastAsia" w:hAnsiTheme="majorHAnsi" w:cstheme="majorHAnsi"/>
+          <w:sz w:val="22"/>
+          <w:szCs w:val="22"/>
+          <w:lang w:val="es-ES"/>
+        </w:rPr>
+        <w:t>Cyzone</w:t>
+      </w:r>
+      <w:proofErr w:type="spellEnd"/>
+      <w:r>
+        <w:rPr>
+          <w:rStyle w:val="normaltextrun"/>
+          <w:rFonts w:asciiTheme="majorHAnsi" w:eastAsiaTheme="minorEastAsia" w:hAnsiTheme="majorHAnsi" w:cstheme="majorHAnsi"/>
+          <w:sz w:val="22"/>
+          <w:szCs w:val="22"/>
+          <w:lang w:val="es-ES"/>
+        </w:rPr>
+        <w:t xml:space="preserve">, </w:t>
+      </w:r>
+      <w:proofErr w:type="spellStart"/>
+      <w:r>
+        <w:rPr>
+          <w:rStyle w:val="normaltextrun"/>
+          <w:rFonts w:asciiTheme="majorHAnsi" w:eastAsiaTheme="minorEastAsia" w:hAnsiTheme="majorHAnsi" w:cstheme="majorHAnsi"/>
+          <w:sz w:val="22"/>
+          <w:szCs w:val="22"/>
+          <w:lang w:val="es-ES"/>
+        </w:rPr>
+        <w:t>Epica</w:t>
+      </w:r>
+      <w:proofErr w:type="spellEnd"/>
+      <w:r>
+        <w:rPr>
+          <w:rStyle w:val="normaltextrun"/>
+          <w:rFonts w:asciiTheme="majorHAnsi" w:eastAsiaTheme="minorEastAsia" w:hAnsiTheme="majorHAnsi" w:cstheme="majorHAnsi"/>
+          <w:sz w:val="22"/>
+          <w:szCs w:val="22"/>
+          <w:lang w:val="es-ES"/>
+        </w:rPr>
+        <w:t>, contáctame y proyectos especiales para Brasil, Estados Unidos y Francia.</w:t>
       </w:r>
       <w:r>
         <w:rPr>
@@ -2541,7 +3391,51 @@
           <w:szCs w:val="22"/>
           <w:lang w:val="es-ES"/>
         </w:rPr>
-        <w:t xml:space="preserve"> DeprisaOnLine y el sistema de verificación de llegada de encomiendas utilizado para automatizar el proceso de llegada de pasajeros, todo esto se desarrolló con Sharepoint, C#, Oracle Y SQL Server</w:t>
+        <w:t xml:space="preserve"> </w:t>
+      </w:r>
+      <w:proofErr w:type="spellStart"/>
+      <w:r>
+        <w:rPr>
+          <w:rStyle w:val="normaltextrun"/>
+          <w:rFonts w:asciiTheme="majorHAnsi" w:eastAsiaTheme="minorEastAsia" w:hAnsiTheme="majorHAnsi" w:cstheme="majorHAnsi"/>
+          <w:sz w:val="22"/>
+          <w:szCs w:val="22"/>
+          <w:lang w:val="es-ES"/>
+        </w:rPr>
+        <w:t>DeprisaOnLine</w:t>
+      </w:r>
+      <w:proofErr w:type="spellEnd"/>
+      <w:r>
+        <w:rPr>
+          <w:rStyle w:val="normaltextrun"/>
+          <w:rFonts w:asciiTheme="majorHAnsi" w:eastAsiaTheme="minorEastAsia" w:hAnsiTheme="majorHAnsi" w:cstheme="majorHAnsi"/>
+          <w:sz w:val="22"/>
+          <w:szCs w:val="22"/>
+          <w:lang w:val="es-ES"/>
+        </w:rPr>
+        <w:t xml:space="preserve"> y el sistema de verificación de llegada de encomiendas utilizado para automatizar el proceso de llegada de pasajeros, todo esto se desarrolló con </w:t>
+      </w:r>
+      <w:proofErr w:type="spellStart"/>
+      <w:r>
+        <w:rPr>
+          <w:rStyle w:val="normaltextrun"/>
+          <w:rFonts w:asciiTheme="majorHAnsi" w:eastAsiaTheme="minorEastAsia" w:hAnsiTheme="majorHAnsi" w:cstheme="majorHAnsi"/>
+          <w:sz w:val="22"/>
+          <w:szCs w:val="22"/>
+          <w:lang w:val="es-ES"/>
+        </w:rPr>
+        <w:t>Sharepoint</w:t>
+      </w:r>
+      <w:proofErr w:type="spellEnd"/>
+      <w:r>
+        <w:rPr>
+          <w:rStyle w:val="normaltextrun"/>
+          <w:rFonts w:asciiTheme="majorHAnsi" w:eastAsiaTheme="minorEastAsia" w:hAnsiTheme="majorHAnsi" w:cstheme="majorHAnsi"/>
+          <w:sz w:val="22"/>
+          <w:szCs w:val="22"/>
+          <w:lang w:val="es-ES"/>
+        </w:rPr>
+        <w:t>, C#, Oracle Y SQL Server</w:t>
       </w:r>
     </w:p>
     <w:p>
@@ -2835,8 +3729,18 @@
           <w:sz w:val="22"/>
           <w:szCs w:val="22"/>
         </w:rPr>
-        <w:t xml:space="preserve"> reciente, Visual Basic 6.0, SQL Server 2000/2005/2008/2012, SharePoint 2003/2007/2010/2013, postgress, mysql, PHP, C#, Visual Basic .Net</w:t>
-      </w:r>
+        <w:t xml:space="preserve"> reciente, Visual Basic 6.0, SQL Server 2000/2005/2008/2012, SharePoint 2003/2007/2010/2013, </w:t>
+      </w:r>
+      <w:proofErr w:type="spellStart"/>
+      <w:r>
+        <w:rPr>
+          <w:rFonts w:asciiTheme="majorHAnsi" w:eastAsiaTheme="minorEastAsia" w:hAnsiTheme="majorHAnsi" w:cstheme="majorHAnsi"/>
+          <w:sz w:val="22"/>
+          <w:szCs w:val="22"/>
+        </w:rPr>
+        <w:t>postgress</w:t>
+      </w:r>
+      <w:proofErr w:type="spellEnd"/>
       <w:r>
         <w:rPr>
           <w:rFonts w:asciiTheme="majorHAnsi" w:eastAsiaTheme="minorEastAsia" w:hAnsiTheme="majorHAnsi" w:cstheme="majorHAnsi"/>
@@ -2845,6 +3749,32 @@
         </w:rPr>
         <w:t xml:space="preserve">, </w:t>
       </w:r>
+      <w:proofErr w:type="spellStart"/>
+      <w:r>
+        <w:rPr>
+          <w:rFonts w:asciiTheme="majorHAnsi" w:eastAsiaTheme="minorEastAsia" w:hAnsiTheme="majorHAnsi" w:cstheme="majorHAnsi"/>
+          <w:sz w:val="22"/>
+          <w:szCs w:val="22"/>
+        </w:rPr>
+        <w:t>mysql</w:t>
+      </w:r>
+      <w:proofErr w:type="spellEnd"/>
+      <w:r>
+        <w:rPr>
+          <w:rFonts w:asciiTheme="majorHAnsi" w:eastAsiaTheme="minorEastAsia" w:hAnsiTheme="majorHAnsi" w:cstheme="majorHAnsi"/>
+          <w:sz w:val="22"/>
+          <w:szCs w:val="22"/>
+        </w:rPr>
+        <w:t>, PHP, C#, Visual Basic .Net</w:t>
+      </w:r>
+      <w:r>
+        <w:rPr>
+          <w:rFonts w:asciiTheme="majorHAnsi" w:eastAsiaTheme="minorEastAsia" w:hAnsiTheme="majorHAnsi" w:cstheme="majorHAnsi"/>
+          <w:sz w:val="22"/>
+          <w:szCs w:val="22"/>
+        </w:rPr>
+        <w:t xml:space="preserve">, </w:t>
+      </w:r>
       <w:r>
         <w:rPr>
           <w:rFonts w:asciiTheme="majorHAnsi" w:eastAsiaTheme="minorEastAsia" w:hAnsiTheme="majorHAnsi" w:cstheme="majorHAnsi"/>
@@ -2853,21 +3783,49 @@
         </w:rPr>
         <w:t xml:space="preserve">Java, </w:t>
       </w:r>
-      <w:r>
-        <w:rPr>
-          <w:rFonts w:asciiTheme="majorHAnsi" w:eastAsiaTheme="minorEastAsia" w:hAnsiTheme="majorHAnsi" w:cstheme="majorHAnsi"/>
-          <w:sz w:val="22"/>
-          <w:szCs w:val="22"/>
-        </w:rPr>
-        <w:t>MondoDB, Unity, IONIC, Android, Azure SQL</w:t>
-      </w:r>
-      <w:r>
-        <w:rPr>
-          <w:rFonts w:asciiTheme="majorHAnsi" w:eastAsiaTheme="minorEastAsia" w:hAnsiTheme="majorHAnsi" w:cstheme="majorHAnsi"/>
-          <w:sz w:val="22"/>
-          <w:szCs w:val="22"/>
-        </w:rPr>
-        <w:t>, UIPath.</w:t>
+      <w:proofErr w:type="spellStart"/>
+      <w:r>
+        <w:rPr>
+          <w:rFonts w:asciiTheme="majorHAnsi" w:eastAsiaTheme="minorEastAsia" w:hAnsiTheme="majorHAnsi" w:cstheme="majorHAnsi"/>
+          <w:sz w:val="22"/>
+          <w:szCs w:val="22"/>
+        </w:rPr>
+        <w:t>MondoDB</w:t>
+      </w:r>
+      <w:proofErr w:type="spellEnd"/>
+      <w:r>
+        <w:rPr>
+          <w:rFonts w:asciiTheme="majorHAnsi" w:eastAsiaTheme="minorEastAsia" w:hAnsiTheme="majorHAnsi" w:cstheme="majorHAnsi"/>
+          <w:sz w:val="22"/>
+          <w:szCs w:val="22"/>
+        </w:rPr>
+        <w:t>, Unity, IONIC, Android, Azure SQL</w:t>
+      </w:r>
+      <w:r>
+        <w:rPr>
+          <w:rFonts w:asciiTheme="majorHAnsi" w:eastAsiaTheme="minorEastAsia" w:hAnsiTheme="majorHAnsi" w:cstheme="majorHAnsi"/>
+          <w:sz w:val="22"/>
+          <w:szCs w:val="22"/>
+        </w:rPr>
+        <w:t xml:space="preserve">, </w:t>
+      </w:r>
+      <w:proofErr w:type="spellStart"/>
+      <w:r>
+        <w:rPr>
+          <w:rFonts w:asciiTheme="majorHAnsi" w:eastAsiaTheme="minorEastAsia" w:hAnsiTheme="majorHAnsi" w:cstheme="majorHAnsi"/>
+          <w:sz w:val="22"/>
+          <w:szCs w:val="22"/>
+        </w:rPr>
+        <w:t>UIPath</w:t>
+      </w:r>
+      <w:proofErr w:type="spellEnd"/>
+      <w:r>
+        <w:rPr>
+          <w:rFonts w:asciiTheme="majorHAnsi" w:eastAsiaTheme="minorEastAsia" w:hAnsiTheme="majorHAnsi" w:cstheme="majorHAnsi"/>
+          <w:sz w:val="22"/>
+          <w:szCs w:val="22"/>
+        </w:rPr>
+        <w:t>.</w:t>
       </w:r>
     </w:p>
     <w:p>
@@ -2881,6 +3839,7 @@
           <w:lang w:val="en-US"/>
         </w:rPr>
       </w:pPr>
+      <w:proofErr w:type="spellStart"/>
       <w:r>
         <w:rPr>
           <w:rFonts w:asciiTheme="majorHAnsi" w:eastAsiaTheme="minorEastAsia" w:hAnsiTheme="majorHAnsi" w:cstheme="majorHAnsi"/>
@@ -2888,8 +3847,9 @@
           <w:szCs w:val="22"/>
           <w:lang w:val="en-US"/>
         </w:rPr>
-        <w:t>Certificaciones: ITIL Foundation</w:t>
-      </w:r>
+        <w:t>Certificaciones</w:t>
+      </w:r>
+      <w:proofErr w:type="spellEnd"/>
       <w:r>
         <w:rPr>
           <w:rFonts w:asciiTheme="majorHAnsi" w:eastAsiaTheme="minorEastAsia" w:hAnsiTheme="majorHAnsi" w:cstheme="majorHAnsi"/>
@@ -2897,6 +3857,15 @@
           <w:szCs w:val="22"/>
           <w:lang w:val="en-US"/>
         </w:rPr>
+        <w:t>: ITIL Foundation</w:t>
+      </w:r>
+      <w:r>
+        <w:rPr>
+          <w:rFonts w:asciiTheme="majorHAnsi" w:eastAsiaTheme="minorEastAsia" w:hAnsiTheme="majorHAnsi" w:cstheme="majorHAnsi"/>
+          <w:sz w:val="22"/>
+          <w:szCs w:val="22"/>
+          <w:lang w:val="en-US"/>
+        </w:rPr>
         <w:t>v3</w:t>
       </w:r>
       <w:r>
@@ -2942,8 +3911,9 @@
           <w:szCs w:val="22"/>
           <w:lang w:val="en-US"/>
         </w:rPr>
-        <w:t>RPA Infrastructure UIPath</w:t>
-      </w:r>
+        <w:t xml:space="preserve">RPA Infrastructure </w:t>
+      </w:r>
+      <w:proofErr w:type="spellStart"/>
       <w:r>
         <w:rPr>
           <w:rFonts w:asciiTheme="majorHAnsi" w:eastAsiaTheme="minorEastAsia" w:hAnsiTheme="majorHAnsi" w:cstheme="majorHAnsi"/>
@@ -2951,6 +3921,16 @@
           <w:szCs w:val="22"/>
           <w:lang w:val="en-US"/>
         </w:rPr>
+        <w:t>UIPath</w:t>
+      </w:r>
+      <w:proofErr w:type="spellEnd"/>
+      <w:r>
+        <w:rPr>
+          <w:rFonts w:asciiTheme="majorHAnsi" w:eastAsiaTheme="minorEastAsia" w:hAnsiTheme="majorHAnsi" w:cstheme="majorHAnsi"/>
+          <w:sz w:val="22"/>
+          <w:szCs w:val="22"/>
+          <w:lang w:val="en-US"/>
+        </w:rPr>
         <w:t xml:space="preserve">, RPA </w:t>
       </w:r>
       <w:r>
@@ -2969,7 +3949,27 @@
           <w:szCs w:val="22"/>
           <w:lang w:val="en-US"/>
         </w:rPr>
-        <w:t xml:space="preserve"> UIPath.</w:t>
+        <w:t xml:space="preserve"> </w:t>
+      </w:r>
+      <w:proofErr w:type="spellStart"/>
+      <w:r>
+        <w:rPr>
+          <w:rFonts w:asciiTheme="majorHAnsi" w:eastAsiaTheme="minorEastAsia" w:hAnsiTheme="majorHAnsi" w:cstheme="majorHAnsi"/>
+          <w:sz w:val="22"/>
+          <w:szCs w:val="22"/>
+          <w:lang w:val="en-US"/>
+        </w:rPr>
+        <w:t>UIPath</w:t>
+      </w:r>
+      <w:proofErr w:type="spellEnd"/>
+      <w:r>
+        <w:rPr>
+          <w:rFonts w:asciiTheme="majorHAnsi" w:eastAsiaTheme="minorEastAsia" w:hAnsiTheme="majorHAnsi" w:cstheme="majorHAnsi"/>
+          <w:sz w:val="22"/>
+          <w:szCs w:val="22"/>
+          <w:lang w:val="en-US"/>
+        </w:rPr>
+        <w:t>.</w:t>
       </w:r>
     </w:p>
     <w:p>
@@ -2984,7 +3984,43 @@
           <w:sz w:val="22"/>
           <w:szCs w:val="22"/>
         </w:rPr>
-        <w:t>Reconocimientos: Segundo mejor ECAES – Universidad del Tolima, Microsoft Student Partners 2006 – 2010, Mejor Tesis de tecnología en Informática, Corporación Universitaria Minuto de Dios.</w:t>
+        <w:t xml:space="preserve">Reconocimientos: Segundo mejor ECAES – Universidad del Tolima, Microsoft </w:t>
+      </w:r>
+      <w:proofErr w:type="spellStart"/>
+      <w:r>
+        <w:rPr>
+          <w:rFonts w:asciiTheme="majorHAnsi" w:eastAsiaTheme="minorEastAsia" w:hAnsiTheme="majorHAnsi" w:cstheme="majorHAnsi"/>
+          <w:sz w:val="22"/>
+          <w:szCs w:val="22"/>
+        </w:rPr>
+        <w:t>Student</w:t>
+      </w:r>
+      <w:proofErr w:type="spellEnd"/>
+      <w:r>
+        <w:rPr>
+          <w:rFonts w:asciiTheme="majorHAnsi" w:eastAsiaTheme="minorEastAsia" w:hAnsiTheme="majorHAnsi" w:cstheme="majorHAnsi"/>
+          <w:sz w:val="22"/>
+          <w:szCs w:val="22"/>
+        </w:rPr>
+        <w:t xml:space="preserve"> </w:t>
+      </w:r>
+      <w:proofErr w:type="spellStart"/>
+      <w:r>
+        <w:rPr>
+          <w:rFonts w:asciiTheme="majorHAnsi" w:eastAsiaTheme="minorEastAsia" w:hAnsiTheme="majorHAnsi" w:cstheme="majorHAnsi"/>
+          <w:sz w:val="22"/>
+          <w:szCs w:val="22"/>
+        </w:rPr>
+        <w:t>Partners</w:t>
+      </w:r>
+      <w:proofErr w:type="spellEnd"/>
+      <w:r>
+        <w:rPr>
+          <w:rFonts w:asciiTheme="majorHAnsi" w:eastAsiaTheme="minorEastAsia" w:hAnsiTheme="majorHAnsi" w:cstheme="majorHAnsi"/>
+          <w:sz w:val="22"/>
+          <w:szCs w:val="22"/>
+        </w:rPr>
+        <w:t xml:space="preserve"> 2006 – 2010, Mejor Tesis de tecnología en Informática, Corporación Universitaria Minuto de Dios.</w:t>
       </w:r>
     </w:p>
     <w:p>
@@ -3171,6 +4207,7 @@
               </w:rPr>
               <w:t xml:space="preserve">Sandra </w:t>
             </w:r>
+            <w:proofErr w:type="spellStart"/>
             <w:r>
               <w:rPr>
                 <w:rFonts w:eastAsia="Lucida Sans" w:cstheme="minorHAnsi"/>
@@ -3179,6 +4216,7 @@
               </w:rPr>
               <w:t>Berdugo</w:t>
             </w:r>
+            <w:proofErr w:type="spellEnd"/>
             <w:r>
               <w:rPr>
                 <w:rFonts w:eastAsia="Lucida Sans" w:cstheme="minorHAnsi"/>
@@ -3322,19 +4360,104 @@
               <w:jc w:val="both"/>
               <w:cnfStyle w:val="100000000000" w:firstRow="1" w:lastRow="0" w:firstColumn="0" w:lastColumn="0" w:oddVBand="0" w:evenVBand="0" w:oddHBand="0" w:evenHBand="0" w:firstRowFirstColumn="0" w:firstRowLastColumn="0" w:lastRowFirstColumn="0" w:lastRowLastColumn="0"/>
               <w:rPr>
+                <w:del w:id="18" w:author="Oscar Eduardo Ortiz Pinzon [2]" w:date="2021-10-04T14:59:00Z"/>
                 <w:rFonts w:eastAsia="Lucida Sans" w:cstheme="minorHAnsi"/>
                 <w:i/>
                 <w:lang w:val="es-ES"/>
               </w:rPr>
             </w:pPr>
-            <w:r>
+            <w:proofErr w:type="spellStart"/>
+            <w:ins w:id="19" w:author="Oscar Eduardo Ortiz Pinzon [2]" w:date="2021-10-04T14:59:00Z">
+              <w:r>
+                <w:rPr>
+                  <w:rFonts w:eastAsia="Lucida Sans" w:cstheme="minorHAnsi"/>
+                  <w:i/>
+                  <w:lang w:val="es-ES"/>
+                </w:rPr>
+                <w:t>Radim</w:t>
+              </w:r>
+              <w:proofErr w:type="spellEnd"/>
+              <w:r>
+                <w:rPr>
+                  <w:rFonts w:eastAsia="Lucida Sans" w:cstheme="minorHAnsi"/>
+                  <w:i/>
+                  <w:lang w:val="es-ES"/>
+                </w:rPr>
+                <w:t xml:space="preserve"> </w:t>
+              </w:r>
+              <w:proofErr w:type="spellStart"/>
+              <w:r>
+                <w:rPr>
+                  <w:rFonts w:eastAsia="Lucida Sans" w:cstheme="minorHAnsi"/>
+                  <w:i/>
+                  <w:lang w:val="es-ES"/>
+                </w:rPr>
+                <w:t>Buček</w:t>
+              </w:r>
+            </w:ins>
+            <w:proofErr w:type="spellEnd"/>
+            <w:del w:id="20" w:author="Oscar Eduardo Ortiz Pinzon [2]" w:date="2021-10-04T14:54:00Z">
+              <w:r>
+                <w:rPr>
+                  <w:rFonts w:eastAsia="Lucida Sans" w:cstheme="minorHAnsi"/>
+                  <w:i/>
+                  <w:lang w:val="es-ES"/>
+                </w:rPr>
+                <w:delText>Kensu Miliante</w:delText>
+              </w:r>
+            </w:del>
+          </w:p>
+          <w:p>
+            <w:pPr>
+              <w:jc w:val="both"/>
+              <w:cnfStyle w:val="100000000000" w:firstRow="1" w:lastRow="0" w:firstColumn="0" w:lastColumn="0" w:oddVBand="0" w:evenVBand="0" w:oddHBand="0" w:evenHBand="0" w:firstRowFirstColumn="0" w:firstRowLastColumn="0" w:lastRowFirstColumn="0" w:lastRowLastColumn="0"/>
               <w:rPr>
-                <w:rFonts w:eastAsia="Lucida Sans" w:cstheme="minorHAnsi"/>
-                <w:i/>
+                <w:ins w:id="21" w:author="Oscar Eduardo Ortiz Pinzon [2]" w:date="2021-10-04T14:59:00Z"/>
+                <w:rFonts w:asciiTheme="majorHAnsi" w:eastAsia="Lucida Sans" w:hAnsiTheme="majorHAnsi" w:cstheme="majorHAnsi"/>
+                <w:b w:val="0"/>
+                <w:bCs w:val="0"/>
+                <w:sz w:val="20"/>
+                <w:szCs w:val="20"/>
                 <w:lang w:val="es-ES"/>
               </w:rPr>
-              <w:t>Kensu Miliante</w:t>
-            </w:r>
+            </w:pPr>
+          </w:p>
+          <w:p>
+            <w:pPr>
+              <w:jc w:val="both"/>
+              <w:cnfStyle w:val="100000000000" w:firstRow="1" w:lastRow="0" w:firstColumn="0" w:lastColumn="0" w:oddVBand="0" w:evenVBand="0" w:oddHBand="0" w:evenHBand="0" w:firstRowFirstColumn="0" w:firstRowLastColumn="0" w:lastRowFirstColumn="0" w:lastRowLastColumn="0"/>
+              <w:rPr>
+                <w:ins w:id="22" w:author="Oscar Eduardo Ortiz Pinzon [2]" w:date="2021-10-04T14:59:00Z"/>
+                <w:rFonts w:asciiTheme="majorHAnsi" w:eastAsia="Lucida Sans" w:hAnsiTheme="majorHAnsi" w:cstheme="majorHAnsi"/>
+                <w:b w:val="0"/>
+                <w:bCs w:val="0"/>
+                <w:sz w:val="20"/>
+                <w:szCs w:val="20"/>
+                <w:lang w:val="es-ES"/>
+              </w:rPr>
+            </w:pPr>
+            <w:del w:id="23" w:author="Oscar Eduardo Ortiz Pinzon [2]" w:date="2021-10-04T14:59:00Z">
+              <w:r>
+                <w:rPr>
+                  <w:rFonts w:asciiTheme="majorHAnsi" w:eastAsia="Lucida Sans" w:hAnsiTheme="majorHAnsi" w:cstheme="majorHAnsi"/>
+                  <w:sz w:val="20"/>
+                  <w:szCs w:val="20"/>
+                  <w:lang w:val="es-ES"/>
+                </w:rPr>
+                <w:delText>Ingeniera de Sistemas</w:delText>
+              </w:r>
+            </w:del>
+            <w:ins w:id="24" w:author="Oscar Eduardo Ortiz Pinzon [2]" w:date="2021-10-04T14:59:00Z">
+              <w:r>
+                <w:rPr>
+                  <w:rFonts w:asciiTheme="majorHAnsi" w:eastAsia="Lucida Sans" w:hAnsiTheme="majorHAnsi" w:cstheme="majorHAnsi"/>
+                  <w:sz w:val="20"/>
+                  <w:szCs w:val="20"/>
+                  <w:lang w:val="es-ES"/>
+                </w:rPr>
+                <w:t>Economista</w:t>
+              </w:r>
+            </w:ins>
           </w:p>
           <w:p>
             <w:pPr>
@@ -3347,15 +4470,28 @@
                 <w:lang w:val="es-ES"/>
               </w:rPr>
             </w:pPr>
-            <w:r>
-              <w:rPr>
-                <w:rFonts w:asciiTheme="majorHAnsi" w:eastAsia="Lucida Sans" w:hAnsiTheme="majorHAnsi" w:cstheme="majorHAnsi"/>
-                <w:sz w:val="20"/>
-                <w:szCs w:val="20"/>
-                <w:lang w:val="es-ES"/>
-              </w:rPr>
-              <w:t>Ingeniera de Sistemas</w:t>
-            </w:r>
+            <w:ins w:id="25" w:author="Oscar Eduardo Ortiz Pinzon [2]" w:date="2021-10-04T14:59:00Z">
+              <w:r>
+                <w:rPr>
+                  <w:rFonts w:asciiTheme="majorHAnsi" w:eastAsia="Lucida Sans" w:hAnsiTheme="majorHAnsi" w:cstheme="majorHAnsi"/>
+                  <w:sz w:val="20"/>
+                  <w:szCs w:val="20"/>
+                  <w:lang w:val="es-ES"/>
+                </w:rPr>
+                <w:t xml:space="preserve">CEO Karma </w:t>
+              </w:r>
+              <w:proofErr w:type="spellStart"/>
+              <w:r>
+                <w:rPr>
+                  <w:rFonts w:asciiTheme="majorHAnsi" w:eastAsia="Lucida Sans" w:hAnsiTheme="majorHAnsi" w:cstheme="majorHAnsi"/>
+                  <w:sz w:val="20"/>
+                  <w:szCs w:val="20"/>
+                  <w:lang w:val="es-ES"/>
+                </w:rPr>
+                <w:t>dogs</w:t>
+              </w:r>
+            </w:ins>
+            <w:proofErr w:type="spellEnd"/>
           </w:p>
           <w:p>
             <w:pPr>
@@ -3367,6 +4503,7 @@
                 <w:lang w:val="es-ES"/>
               </w:rPr>
             </w:pPr>
+            <w:proofErr w:type="spellStart"/>
             <w:r>
               <w:rPr>
                 <w:rFonts w:asciiTheme="majorHAnsi" w:eastAsia="Lucida Sans" w:hAnsiTheme="majorHAnsi" w:cstheme="majorHAnsi"/>
@@ -3375,8 +4512,43 @@
                 <w:szCs w:val="20"/>
                 <w:lang w:val="es-ES"/>
               </w:rPr>
-              <w:t>Telefono: +57 319 5063494</w:t>
+              <w:t>Telefono</w:t>
             </w:r>
+            <w:proofErr w:type="spellEnd"/>
+            <w:r>
+              <w:rPr>
+                <w:rFonts w:asciiTheme="majorHAnsi" w:eastAsia="Lucida Sans" w:hAnsiTheme="majorHAnsi" w:cstheme="majorHAnsi"/>
+                <w:bCs w:val="0"/>
+                <w:sz w:val="20"/>
+                <w:szCs w:val="20"/>
+                <w:lang w:val="es-ES"/>
+              </w:rPr>
+              <w:t xml:space="preserve">: +57 </w:t>
+            </w:r>
+            <w:ins w:id="26" w:author="Oscar Eduardo Ortiz Pinzon [2]" w:date="2021-10-04T15:01:00Z">
+              <w:r>
+                <w:rPr>
+                  <w:rFonts w:asciiTheme="majorHAnsi" w:eastAsia="Lucida Sans" w:hAnsiTheme="majorHAnsi" w:cstheme="majorHAnsi"/>
+                  <w:bCs w:val="0"/>
+                  <w:sz w:val="20"/>
+                  <w:szCs w:val="20"/>
+                  <w:lang w:val="es-ES"/>
+                </w:rPr>
+                <w:t>315 7418144</w:t>
+              </w:r>
+            </w:ins>
+            <w:del w:id="27" w:author="Oscar Eduardo Ortiz Pinzon [2]" w:date="2021-10-04T15:00:00Z">
+              <w:r>
+                <w:rPr>
+                  <w:rFonts w:asciiTheme="majorHAnsi" w:eastAsia="Lucida Sans" w:hAnsiTheme="majorHAnsi" w:cstheme="majorHAnsi"/>
+                  <w:bCs w:val="0"/>
+                  <w:sz w:val="20"/>
+                  <w:szCs w:val="20"/>
+                  <w:lang w:val="es-ES"/>
+                </w:rPr>
+                <w:delText>319 5063494</w:delText>
+              </w:r>
+            </w:del>
           </w:p>
         </w:tc>
       </w:tr>
@@ -3389,6 +4561,8 @@
           <w:u w:val="single"/>
         </w:rPr>
       </w:pPr>
+      <w:bookmarkStart w:id="28" w:name="_GoBack"/>
+      <w:bookmarkEnd w:id="28"/>
     </w:p>
     <w:sectPr>
       <w:pgSz w:w="12240" w:h="15840"/>
@@ -3401,7 +4575,7 @@
 </file>
 
 <file path=word/endnotes.xml><?xml version="1.0" encoding="utf-8"?>
-<w:endnotes xmlns:wpc="http://schemas.microsoft.com/office/word/2010/wordprocessingCanvas" xmlns:mc="http://schemas.openxmlformats.org/markup-compatibility/2006" xmlns:o="urn:schemas-microsoft-com:office:office" xmlns:r="http://schemas.openxmlformats.org/officeDocument/2006/relationships" xmlns:m="http://schemas.openxmlformats.org/officeDocument/2006/math" xmlns:v="urn:schemas-microsoft-com:vml" xmlns:wp14="http://schemas.microsoft.com/office/word/2010/wordprocessingDrawing" xmlns:wp="http://schemas.openxmlformats.org/drawingml/2006/wordprocessingDrawing" xmlns:w10="urn:schemas-microsoft-com:office:word" xmlns:w="http://schemas.openxmlformats.org/wordprocessingml/2006/main" xmlns:w14="http://schemas.microsoft.com/office/word/2010/wordml" xmlns:w15="http://schemas.microsoft.com/office/word/2012/wordml" xmlns:wpg="http://schemas.microsoft.com/office/word/2010/wordprocessingGroup" xmlns:wpi="http://schemas.microsoft.com/office/word/2010/wordprocessingInk" xmlns:wne="http://schemas.microsoft.com/office/word/2006/wordml" xmlns:wps="http://schemas.microsoft.com/office/word/2010/wordprocessingShape" mc:Ignorable="w14 w15 wp14">
+<w:endnotes xmlns:wpc="http://schemas.microsoft.com/office/word/2010/wordprocessingCanvas" xmlns:cx="http://schemas.microsoft.com/office/drawing/2014/chartex" xmlns:cx1="http://schemas.microsoft.com/office/drawing/2015/9/8/chartex" xmlns:cx2="http://schemas.microsoft.com/office/drawing/2015/10/21/chartex" xmlns:cx3="http://schemas.microsoft.com/office/drawing/2016/5/9/chartex" xmlns:cx4="http://schemas.microsoft.com/office/drawing/2016/5/10/chartex" xmlns:cx5="http://schemas.microsoft.com/office/drawing/2016/5/11/chartex" xmlns:cx6="http://schemas.microsoft.com/office/drawing/2016/5/12/chartex" xmlns:cx7="http://schemas.microsoft.com/office/drawing/2016/5/13/chartex" xmlns:cx8="http://schemas.microsoft.com/office/drawing/2016/5/14/chartex" xmlns:mc="http://schemas.openxmlformats.org/markup-compatibility/2006" xmlns:aink="http://schemas.microsoft.com/office/drawing/2016/ink" xmlns:am3d="http://schemas.microsoft.com/office/drawing/2017/model3d" xmlns:o="urn:schemas-microsoft-com:office:office" xmlns:r="http://schemas.openxmlformats.org/officeDocument/2006/relationships" xmlns:m="http://schemas.openxmlformats.org/officeDocument/2006/math" xmlns:v="urn:schemas-microsoft-com:vml" xmlns:wp14="http://schemas.microsoft.com/office/word/2010/wordprocessingDrawing" xmlns:wp="http://schemas.openxmlformats.org/drawingml/2006/wordprocessingDrawing" xmlns:w10="urn:schemas-microsoft-com:office:word" xmlns:w="http://schemas.openxmlformats.org/wordprocessingml/2006/main" xmlns:w14="http://schemas.microsoft.com/office/word/2010/wordml" xmlns:w15="http://schemas.microsoft.com/office/word/2012/wordml" xmlns:w16cid="http://schemas.microsoft.com/office/word/2016/wordml/cid" xmlns:w16se="http://schemas.microsoft.com/office/word/2015/wordml/symex" xmlns:wpg="http://schemas.microsoft.com/office/word/2010/wordprocessingGroup" xmlns:wpi="http://schemas.microsoft.com/office/word/2010/wordprocessingInk" xmlns:wne="http://schemas.microsoft.com/office/word/2006/wordml" xmlns:wps="http://schemas.microsoft.com/office/word/2010/wordprocessingShape" mc:Ignorable="w14 w15 w16se w16cid wp14">
   <w:endnote w:type="separator" w:id="-1">
     <w:p>
       <w:pPr>
@@ -3426,7 +4600,7 @@
 </file>
 
 <file path=word/footnotes.xml><?xml version="1.0" encoding="utf-8"?>
-<w:footnotes xmlns:wpc="http://schemas.microsoft.com/office/word/2010/wordprocessingCanvas" xmlns:mc="http://schemas.openxmlformats.org/markup-compatibility/2006" xmlns:o="urn:schemas-microsoft-com:office:office" xmlns:r="http://schemas.openxmlformats.org/officeDocument/2006/relationships" xmlns:m="http://schemas.openxmlformats.org/officeDocument/2006/math" xmlns:v="urn:schemas-microsoft-com:vml" xmlns:wp14="http://schemas.microsoft.com/office/word/2010/wordprocessingDrawing" xmlns:wp="http://schemas.openxmlformats.org/drawingml/2006/wordprocessingDrawing" xmlns:w10="urn:schemas-microsoft-com:office:word" xmlns:w="http://schemas.openxmlformats.org/wordprocessingml/2006/main" xmlns:w14="http://schemas.microsoft.com/office/word/2010/wordml" xmlns:w15="http://schemas.microsoft.com/office/word/2012/wordml" xmlns:wpg="http://schemas.microsoft.com/office/word/2010/wordprocessingGroup" xmlns:wpi="http://schemas.microsoft.com/office/word/2010/wordprocessingInk" xmlns:wne="http://schemas.microsoft.com/office/word/2006/wordml" xmlns:wps="http://schemas.microsoft.com/office/word/2010/wordprocessingShape" mc:Ignorable="w14 w15 wp14">
+<w:footnotes xmlns:wpc="http://schemas.microsoft.com/office/word/2010/wordprocessingCanvas" xmlns:cx="http://schemas.microsoft.com/office/drawing/2014/chartex" xmlns:cx1="http://schemas.microsoft.com/office/drawing/2015/9/8/chartex" xmlns:cx2="http://schemas.microsoft.com/office/drawing/2015/10/21/chartex" xmlns:cx3="http://schemas.microsoft.com/office/drawing/2016/5/9/chartex" xmlns:cx4="http://schemas.microsoft.com/office/drawing/2016/5/10/chartex" xmlns:cx5="http://schemas.microsoft.com/office/drawing/2016/5/11/chartex" xmlns:cx6="http://schemas.microsoft.com/office/drawing/2016/5/12/chartex" xmlns:cx7="http://schemas.microsoft.com/office/drawing/2016/5/13/chartex" xmlns:cx8="http://schemas.microsoft.com/office/drawing/2016/5/14/chartex" xmlns:mc="http://schemas.openxmlformats.org/markup-compatibility/2006" xmlns:aink="http://schemas.microsoft.com/office/drawing/2016/ink" xmlns:am3d="http://schemas.microsoft.com/office/drawing/2017/model3d" xmlns:o="urn:schemas-microsoft-com:office:office" xmlns:r="http://schemas.openxmlformats.org/officeDocument/2006/relationships" xmlns:m="http://schemas.openxmlformats.org/officeDocument/2006/math" xmlns:v="urn:schemas-microsoft-com:vml" xmlns:wp14="http://schemas.microsoft.com/office/word/2010/wordprocessingDrawing" xmlns:wp="http://schemas.openxmlformats.org/drawingml/2006/wordprocessingDrawing" xmlns:w10="urn:schemas-microsoft-com:office:word" xmlns:w="http://schemas.openxmlformats.org/wordprocessingml/2006/main" xmlns:w14="http://schemas.microsoft.com/office/word/2010/wordml" xmlns:w15="http://schemas.microsoft.com/office/word/2012/wordml" xmlns:w16cid="http://schemas.microsoft.com/office/word/2016/wordml/cid" xmlns:w16se="http://schemas.microsoft.com/office/word/2015/wordml/symex" xmlns:wpg="http://schemas.microsoft.com/office/word/2010/wordprocessingGroup" xmlns:wpi="http://schemas.microsoft.com/office/word/2010/wordprocessingInk" xmlns:wne="http://schemas.microsoft.com/office/word/2006/wordml" xmlns:wps="http://schemas.microsoft.com/office/word/2010/wordprocessingShape" mc:Ignorable="w14 w15 w16se w16cid wp14">
   <w:footnote w:type="separator" w:id="-1">
     <w:p>
       <w:pPr>
@@ -3451,7 +4625,7 @@
 </file>
 
 <file path=word/numbering.xml><?xml version="1.0" encoding="utf-8"?>
-<w:numbering xmlns:wpc="http://schemas.microsoft.com/office/word/2010/wordprocessingCanvas" xmlns:mc="http://schemas.openxmlformats.org/markup-compatibility/2006" xmlns:o="urn:schemas-microsoft-com:office:office" xmlns:r="http://schemas.openxmlformats.org/officeDocument/2006/relationships" xmlns:m="http://schemas.openxmlformats.org/officeDocument/2006/math" xmlns:v="urn:schemas-microsoft-com:vml" xmlns:wp14="http://schemas.microsoft.com/office/word/2010/wordprocessingDrawing" xmlns:wp="http://schemas.openxmlformats.org/drawingml/2006/wordprocessingDrawing" xmlns:w10="urn:schemas-microsoft-com:office:word" xmlns:w="http://schemas.openxmlformats.org/wordprocessingml/2006/main" xmlns:w14="http://schemas.microsoft.com/office/word/2010/wordml" xmlns:w15="http://schemas.microsoft.com/office/word/2012/wordml" xmlns:wpg="http://schemas.microsoft.com/office/word/2010/wordprocessingGroup" xmlns:wpi="http://schemas.microsoft.com/office/word/2010/wordprocessingInk" xmlns:wne="http://schemas.microsoft.com/office/word/2006/wordml" xmlns:wps="http://schemas.microsoft.com/office/word/2010/wordprocessingShape" mc:Ignorable="w14 w15 wp14">
+<w:numbering xmlns:wpc="http://schemas.microsoft.com/office/word/2010/wordprocessingCanvas" xmlns:cx="http://schemas.microsoft.com/office/drawing/2014/chartex" xmlns:cx1="http://schemas.microsoft.com/office/drawing/2015/9/8/chartex" xmlns:cx2="http://schemas.microsoft.com/office/drawing/2015/10/21/chartex" xmlns:cx3="http://schemas.microsoft.com/office/drawing/2016/5/9/chartex" xmlns:cx4="http://schemas.microsoft.com/office/drawing/2016/5/10/chartex" xmlns:cx5="http://schemas.microsoft.com/office/drawing/2016/5/11/chartex" xmlns:cx6="http://schemas.microsoft.com/office/drawing/2016/5/12/chartex" xmlns:cx7="http://schemas.microsoft.com/office/drawing/2016/5/13/chartex" xmlns:cx8="http://schemas.microsoft.com/office/drawing/2016/5/14/chartex" xmlns:mc="http://schemas.openxmlformats.org/markup-compatibility/2006" xmlns:aink="http://schemas.microsoft.com/office/drawing/2016/ink" xmlns:am3d="http://schemas.microsoft.com/office/drawing/2017/model3d" xmlns:o="urn:schemas-microsoft-com:office:office" xmlns:r="http://schemas.openxmlformats.org/officeDocument/2006/relationships" xmlns:m="http://schemas.openxmlformats.org/officeDocument/2006/math" xmlns:v="urn:schemas-microsoft-com:vml" xmlns:wp14="http://schemas.microsoft.com/office/word/2010/wordprocessingDrawing" xmlns:wp="http://schemas.openxmlformats.org/drawingml/2006/wordprocessingDrawing" xmlns:w10="urn:schemas-microsoft-com:office:word" xmlns:w="http://schemas.openxmlformats.org/wordprocessingml/2006/main" xmlns:w14="http://schemas.microsoft.com/office/word/2010/wordml" xmlns:w15="http://schemas.microsoft.com/office/word/2012/wordml" xmlns:w16cid="http://schemas.microsoft.com/office/word/2016/wordml/cid" xmlns:w16se="http://schemas.microsoft.com/office/word/2015/wordml/symex" xmlns:wpg="http://schemas.microsoft.com/office/word/2010/wordprocessingGroup" xmlns:wpi="http://schemas.microsoft.com/office/word/2010/wordprocessingInk" xmlns:wne="http://schemas.microsoft.com/office/word/2006/wordml" xmlns:wps="http://schemas.microsoft.com/office/word/2010/wordprocessingShape" mc:Ignorable="w14 w15 w16se w16cid wp14">
   <w:abstractNum w:abstractNumId="0" w15:restartNumberingAfterBreak="0">
     <w:nsid w:val="19173BB6"/>
     <w:multiLevelType w:val="hybridMultilevel"/>
@@ -4071,7 +5245,10 @@
 </file>
 
 <file path=word/people.xml><?xml version="1.0" encoding="utf-8"?>
-<w15:people xmlns:wpc="http://schemas.microsoft.com/office/word/2010/wordprocessingCanvas" xmlns:mc="http://schemas.openxmlformats.org/markup-compatibility/2006" xmlns:o="urn:schemas-microsoft-com:office:office" xmlns:r="http://schemas.openxmlformats.org/officeDocument/2006/relationships" xmlns:m="http://schemas.openxmlformats.org/officeDocument/2006/math" xmlns:v="urn:schemas-microsoft-com:vml" xmlns:wp14="http://schemas.microsoft.com/office/word/2010/wordprocessingDrawing" xmlns:wp="http://schemas.openxmlformats.org/drawingml/2006/wordprocessingDrawing" xmlns:w10="urn:schemas-microsoft-com:office:word" xmlns:w="http://schemas.openxmlformats.org/wordprocessingml/2006/main" xmlns:w14="http://schemas.microsoft.com/office/word/2010/wordml" xmlns:w15="http://schemas.microsoft.com/office/word/2012/wordml" xmlns:wpg="http://schemas.microsoft.com/office/word/2010/wordprocessingGroup" xmlns:wpi="http://schemas.microsoft.com/office/word/2010/wordprocessingInk" xmlns:wne="http://schemas.microsoft.com/office/word/2006/wordml" xmlns:wps="http://schemas.microsoft.com/office/word/2010/wordprocessingShape" mc:Ignorable="w14 w15 wp14">
+<w15:people xmlns:wpc="http://schemas.microsoft.com/office/word/2010/wordprocessingCanvas" xmlns:cx="http://schemas.microsoft.com/office/drawing/2014/chartex" xmlns:cx1="http://schemas.microsoft.com/office/drawing/2015/9/8/chartex" xmlns:cx2="http://schemas.microsoft.com/office/drawing/2015/10/21/chartex" xmlns:cx3="http://schemas.microsoft.com/office/drawing/2016/5/9/chartex" xmlns:cx4="http://schemas.microsoft.com/office/drawing/2016/5/10/chartex" xmlns:cx5="http://schemas.microsoft.com/office/drawing/2016/5/11/chartex" xmlns:cx6="http://schemas.microsoft.com/office/drawing/2016/5/12/chartex" xmlns:cx7="http://schemas.microsoft.com/office/drawing/2016/5/13/chartex" xmlns:cx8="http://schemas.microsoft.com/office/drawing/2016/5/14/chartex" xmlns:mc="http://schemas.openxmlformats.org/markup-compatibility/2006" xmlns:aink="http://schemas.microsoft.com/office/drawing/2016/ink" xmlns:am3d="http://schemas.microsoft.com/office/drawing/2017/model3d" xmlns:o="urn:schemas-microsoft-com:office:office" xmlns:r="http://schemas.openxmlformats.org/officeDocument/2006/relationships" xmlns:m="http://schemas.openxmlformats.org/officeDocument/2006/math" xmlns:v="urn:schemas-microsoft-com:vml" xmlns:wp14="http://schemas.microsoft.com/office/word/2010/wordprocessingDrawing" xmlns:wp="http://schemas.openxmlformats.org/drawingml/2006/wordprocessingDrawing" xmlns:w10="urn:schemas-microsoft-com:office:word" xmlns:w="http://schemas.openxmlformats.org/wordprocessingml/2006/main" xmlns:w14="http://schemas.microsoft.com/office/word/2010/wordml" xmlns:w15="http://schemas.microsoft.com/office/word/2012/wordml" xmlns:w16cid="http://schemas.microsoft.com/office/word/2016/wordml/cid" xmlns:w16se="http://schemas.microsoft.com/office/word/2015/wordml/symex" xmlns:wpg="http://schemas.microsoft.com/office/word/2010/wordprocessingGroup" xmlns:wpi="http://schemas.microsoft.com/office/word/2010/wordprocessingInk" xmlns:wne="http://schemas.microsoft.com/office/word/2006/wordml" xmlns:wps="http://schemas.microsoft.com/office/word/2010/wordprocessingShape" mc:Ignorable="w14 w15 w16se w16cid wp14">
+  <w15:person w15:author="Oscar Eduardo Ortiz Pinzon [2]">
+    <w15:presenceInfo w15:providerId="AD" w15:userId="S::ortizoscp@globalhitss.com::fdf95110-5fae-4cfc-b099-066d3b7b4080"/>
+  </w15:person>
   <w15:person w15:author="Oscar Eduardo Ortiz Pinzon">
     <w15:presenceInfo w15:providerId="AD" w15:userId="S-1-5-21-3271948526-606544471-4065018170-51326"/>
   </w15:person>
@@ -4079,7 +5256,7 @@
 </file>
 
 <file path=word/styles.xml><?xml version="1.0" encoding="utf-8"?>
-<w:styles xmlns:mc="http://schemas.openxmlformats.org/markup-compatibility/2006" xmlns:r="http://schemas.openxmlformats.org/officeDocument/2006/relationships" xmlns:w="http://schemas.openxmlformats.org/wordprocessingml/2006/main" xmlns:w14="http://schemas.microsoft.com/office/word/2010/wordml" xmlns:w15="http://schemas.microsoft.com/office/word/2012/wordml" mc:Ignorable="w14 w15">
+<w:styles xmlns:mc="http://schemas.openxmlformats.org/markup-compatibility/2006" xmlns:r="http://schemas.openxmlformats.org/officeDocument/2006/relationships" xmlns:w="http://schemas.openxmlformats.org/wordprocessingml/2006/main" xmlns:w14="http://schemas.microsoft.com/office/word/2010/wordml" xmlns:w15="http://schemas.microsoft.com/office/word/2012/wordml" xmlns:w16cid="http://schemas.microsoft.com/office/word/2016/wordml/cid" xmlns:w16se="http://schemas.microsoft.com/office/word/2015/wordml/symex" mc:Ignorable="w14 w15 w16se w16cid">
   <w:docDefaults>
     <w:rPrDefault>
       <w:rPr>
@@ -4095,7 +5272,7 @@
       </w:pPr>
     </w:pPrDefault>
   </w:docDefaults>
-  <w:latentStyles w:defLockedState="0" w:defUIPriority="99" w:defSemiHidden="0" w:defUnhideWhenUsed="0" w:defQFormat="0" w:count="371">
+  <w:latentStyles w:defLockedState="0" w:defUIPriority="99" w:defSemiHidden="0" w:defUnhideWhenUsed="0" w:defQFormat="0" w:count="375">
     <w:lsdException w:name="Normal" w:uiPriority="0" w:qFormat="1"/>
     <w:lsdException w:name="heading 1" w:uiPriority="9" w:qFormat="1"/>
     <w:lsdException w:name="heading 2" w:semiHidden="1" w:uiPriority="9" w:unhideWhenUsed="1" w:qFormat="1"/>
@@ -4201,7 +5378,6 @@
     <w:lsdException w:name="HTML Sample" w:semiHidden="1" w:unhideWhenUsed="1"/>
     <w:lsdException w:name="HTML Typewriter" w:semiHidden="1" w:unhideWhenUsed="1"/>
     <w:lsdException w:name="HTML Variable" w:semiHidden="1" w:unhideWhenUsed="1"/>
-    <w:lsdException w:name="Normal Table" w:semiHidden="1" w:unhideWhenUsed="1"/>
     <w:lsdException w:name="annotation subject" w:semiHidden="1" w:unhideWhenUsed="1"/>
     <w:lsdException w:name="No List" w:semiHidden="1" w:unhideWhenUsed="1"/>
     <w:lsdException w:name="Outline List 1" w:semiHidden="1" w:unhideWhenUsed="1"/>
@@ -4245,10 +5421,8 @@
     <w:lsdException w:name="Table Elegant" w:semiHidden="1" w:unhideWhenUsed="1"/>
     <w:lsdException w:name="Table Professional" w:semiHidden="1" w:unhideWhenUsed="1"/>
     <w:lsdException w:name="Table Subtle 1" w:semiHidden="1" w:unhideWhenUsed="1"/>
-    <w:lsdException w:name="Table Subtle 2" w:semiHidden="1" w:unhideWhenUsed="1"/>
     <w:lsdException w:name="Table Web 1" w:semiHidden="1" w:unhideWhenUsed="1"/>
     <w:lsdException w:name="Table Web 2" w:semiHidden="1" w:unhideWhenUsed="1"/>
-    <w:lsdException w:name="Table Web 3" w:semiHidden="1" w:unhideWhenUsed="1"/>
     <w:lsdException w:name="Balloon Text" w:semiHidden="1" w:unhideWhenUsed="1"/>
     <w:lsdException w:name="Table Grid" w:uiPriority="39"/>
     <w:lsdException w:name="Table Theme" w:semiHidden="1" w:unhideWhenUsed="1"/>
@@ -4467,6 +5641,10 @@
     <w:lsdException w:name="List Table 5 Dark Accent 6" w:uiPriority="50"/>
     <w:lsdException w:name="List Table 6 Colorful Accent 6" w:uiPriority="51"/>
     <w:lsdException w:name="List Table 7 Colorful Accent 6" w:uiPriority="52"/>
+    <w:lsdException w:name="Mention" w:semiHidden="1" w:unhideWhenUsed="1"/>
+    <w:lsdException w:name="Smart Hyperlink" w:semiHidden="1" w:unhideWhenUsed="1"/>
+    <w:lsdException w:name="Hashtag" w:semiHidden="1" w:unhideWhenUsed="1"/>
+    <w:lsdException w:name="Unresolved Mention" w:semiHidden="1" w:unhideWhenUsed="1"/>
   </w:latentStyles>
   <w:style w:type="paragraph" w:default="1" w:styleId="Normal">
     <w:name w:val="Normal"/>
@@ -5064,7 +6242,7 @@
 </file>
 
 <file path=customXml/itemProps1.xml><?xml version="1.0" encoding="utf-8"?>
-<ds:datastoreItem xmlns:ds="http://schemas.openxmlformats.org/officeDocument/2006/customXml" ds:itemID="{1FD092C6-9ADD-44D1-B632-410B68490FF2}">
+<ds:datastoreItem xmlns:ds="http://schemas.openxmlformats.org/officeDocument/2006/customXml" ds:itemID="{51E95DBC-12A5-458E-B451-18D4C4305FB9}">
   <ds:schemaRefs>
     <ds:schemaRef ds:uri="http://schemas.openxmlformats.org/officeDocument/2006/bibliography"/>
   </ds:schemaRefs>

</xml_diff>